<commit_message>
FY21 monthly trends updates
</commit_message>
<xml_diff>
--- a/Starfish Fdn - Fundraising Analysis, Year-end FY2021.docx
+++ b/Starfish Fdn - Fundraising Analysis, Year-end FY2021.docx
@@ -50,7 +50,16 @@
           <w:sz w:val="24"/>
           <w:szCs w:val="24"/>
         </w:rPr>
-        <w:t>January 2021</w:t>
+        <w:t>May</w:t>
+      </w:r>
+      <w:r>
+        <w:rPr>
+          <w:b/>
+          <w:bCs/>
+          <w:sz w:val="24"/>
+          <w:szCs w:val="24"/>
+        </w:rPr>
+        <w:t xml:space="preserve"> 2021</w:t>
       </w:r>
     </w:p>
     <w:p>
@@ -101,28 +110,49 @@
         <w:spacing w:after="0" w:line="240" w:lineRule="auto"/>
       </w:pPr>
       <w:r>
-        <w:t>This report is a 3</w:t>
-      </w:r>
-      <w:r>
-        <w:rPr>
-          <w:vertAlign w:val="superscript"/>
-        </w:rPr>
-        <w:t>rd</w:t>
-      </w:r>
-      <w:r>
-        <w:t xml:space="preserve"> quarter updated of the mid-year fundraising analysis from September 2020.  </w:t>
-      </w:r>
-      <w:r>
-        <w:t>This report only includes an update of the FY2021 year-to-date analysis.  It does not include an additional analysis of individual campaigns or an update of the monthly trends for the whole year, as was included in the September report, but this can be done for the year-end fundraising update after the end of the 4</w:t>
-      </w:r>
-      <w:r>
-        <w:rPr>
-          <w:vertAlign w:val="superscript"/>
-        </w:rPr>
-        <w:t>th</w:t>
-      </w:r>
-      <w:r>
-        <w:t xml:space="preserve"> quarter for FY2021.</w:t>
+        <w:t xml:space="preserve">This report is a </w:t>
+      </w:r>
+      <w:r>
+        <w:t xml:space="preserve">year-end update </w:t>
+      </w:r>
+      <w:r>
+        <w:t xml:space="preserve">of the </w:t>
+      </w:r>
+      <w:r>
+        <w:t xml:space="preserve">FY2021 </w:t>
+      </w:r>
+      <w:r>
+        <w:t>quarter</w:t>
+      </w:r>
+      <w:r>
+        <w:t>ly</w:t>
+      </w:r>
+      <w:r>
+        <w:t xml:space="preserve"> </w:t>
+      </w:r>
+      <w:r>
+        <w:t>fundraising analysis</w:t>
+      </w:r>
+      <w:r>
+        <w:t>,</w:t>
+      </w:r>
+      <w:r>
+        <w:t xml:space="preserve"> </w:t>
+      </w:r>
+      <w:r>
+        <w:t>includ</w:t>
+      </w:r>
+      <w:r>
+        <w:t>ing</w:t>
+      </w:r>
+      <w:r>
+        <w:t xml:space="preserve"> additional analysis of individual</w:t>
+      </w:r>
+      <w:r>
+        <w:t xml:space="preserve"> campaigns over the whole arc of </w:t>
+      </w:r>
+      <w:r>
+        <w:t>FY2021.</w:t>
       </w:r>
     </w:p>
     <w:p>
@@ -135,6 +165,28 @@
     </w:p>
     <w:p>
       <w:pPr>
+        <w:pBdr>
+          <w:bottom w:val="single" w:sz="6" w:space="1" w:color="auto"/>
+        </w:pBdr>
+        <w:spacing w:after="0" w:line="240" w:lineRule="auto"/>
+      </w:pPr>
+      <w:r>
+        <w:rPr>
+          <w:highlight w:val="yellow"/>
+        </w:rPr>
+        <w:t>campaigns or an update of the monthly trends for the whole year</w:t>
+      </w:r>
+    </w:p>
+    <w:p>
+      <w:pPr>
+        <w:pBdr>
+          <w:bottom w:val="single" w:sz="6" w:space="1" w:color="auto"/>
+        </w:pBdr>
+        <w:spacing w:after="0" w:line="240" w:lineRule="auto"/>
+      </w:pPr>
+    </w:p>
+    <w:p>
+      <w:pPr>
         <w:rPr>
           <w:b/>
           <w:bCs/>
@@ -162,7 +214,7 @@
           <w:szCs w:val="24"/>
           <w:u w:val="single"/>
         </w:rPr>
-        <w:t>Overview of this fiscal year (FY2021)</w:t>
+        <w:t>FY2021</w:t>
       </w:r>
       <w:r>
         <w:rPr>
@@ -172,7 +224,7 @@
           <w:szCs w:val="24"/>
           <w:u w:val="single"/>
         </w:rPr>
-        <w:t xml:space="preserve"> &amp; FY 20 Comparisons</w:t>
+        <w:t xml:space="preserve"> &amp; FY20</w:t>
       </w:r>
       <w:r>
         <w:rPr>
@@ -182,32 +234,53 @@
           <w:szCs w:val="24"/>
           <w:u w:val="single"/>
         </w:rPr>
+        <w:t>20</w:t>
+      </w:r>
+      <w:r>
+        <w:rPr>
+          <w:b/>
+          <w:bCs/>
+          <w:sz w:val="24"/>
+          <w:szCs w:val="24"/>
+          <w:u w:val="single"/>
+        </w:rPr>
+        <w:t xml:space="preserve"> Comparisons</w:t>
+      </w:r>
+      <w:r>
+        <w:rPr>
+          <w:b/>
+          <w:bCs/>
+          <w:sz w:val="24"/>
+          <w:szCs w:val="24"/>
+          <w:u w:val="single"/>
+        </w:rPr>
         <w:t>:</w:t>
       </w:r>
     </w:p>
     <w:tbl>
       <w:tblPr>
-        <w:tblW w:w="11827" w:type="dxa"/>
-        <w:tblInd w:w="-455" w:type="dxa"/>
+        <w:tblW w:w="11520" w:type="dxa"/>
+        <w:tblInd w:w="-365" w:type="dxa"/>
+        <w:tblLayout w:type="fixed"/>
         <w:tblLook w:val="04A0" w:firstRow="1" w:lastRow="0" w:firstColumn="1" w:lastColumn="0" w:noHBand="0" w:noVBand="1"/>
       </w:tblPr>
       <w:tblGrid>
-        <w:gridCol w:w="1980"/>
+        <w:gridCol w:w="1710"/>
         <w:gridCol w:w="1350"/>
         <w:gridCol w:w="1350"/>
         <w:gridCol w:w="1170"/>
         <w:gridCol w:w="1710"/>
         <w:gridCol w:w="1710"/>
-        <w:gridCol w:w="1297"/>
+        <w:gridCol w:w="1260"/>
         <w:gridCol w:w="1260"/>
       </w:tblGrid>
       <w:tr>
         <w:trPr>
-          <w:trHeight w:val="620"/>
+          <w:trHeight w:val="580"/>
         </w:trPr>
         <w:tc>
           <w:tcPr>
-            <w:tcW w:w="1980" w:type="dxa"/>
+            <w:tcW w:w="1710" w:type="dxa"/>
             <w:tcBorders>
               <w:top w:val="single" w:sz="4" w:space="0" w:color="auto"/>
               <w:left w:val="single" w:sz="4" w:space="0" w:color="auto"/>
@@ -222,7 +295,7 @@
             <w:pPr>
               <w:spacing w:after="0" w:line="240" w:lineRule="auto"/>
               <w:rPr>
-                <w:rFonts w:ascii="Calibri" w:eastAsia="Times New Roman" w:hAnsi="Calibri" w:cs="Times New Roman"/>
+                <w:rFonts w:ascii="Calibri" w:eastAsia="Times New Roman" w:hAnsi="Calibri" w:cs="Calibri"/>
                 <w:b/>
                 <w:bCs/>
                 <w:color w:val="000000"/>
@@ -231,7 +304,7 @@
             </w:pPr>
             <w:r>
               <w:rPr>
-                <w:rFonts w:ascii="Calibri" w:eastAsia="Times New Roman" w:hAnsi="Calibri" w:cs="Times New Roman"/>
+                <w:rFonts w:ascii="Calibri" w:eastAsia="Times New Roman" w:hAnsi="Calibri" w:cs="Calibri"/>
                 <w:b/>
                 <w:bCs/>
                 <w:color w:val="000000"/>
@@ -258,7 +331,7 @@
             <w:pPr>
               <w:spacing w:after="0" w:line="240" w:lineRule="auto"/>
               <w:rPr>
-                <w:rFonts w:ascii="Calibri" w:eastAsia="Times New Roman" w:hAnsi="Calibri" w:cs="Times New Roman"/>
+                <w:rFonts w:ascii="Calibri" w:eastAsia="Times New Roman" w:hAnsi="Calibri" w:cs="Calibri"/>
                 <w:b/>
                 <w:bCs/>
                 <w:color w:val="000000"/>
@@ -267,7 +340,7 @@
             </w:pPr>
             <w:r>
               <w:rPr>
-                <w:rFonts w:ascii="Calibri" w:eastAsia="Times New Roman" w:hAnsi="Calibri" w:cs="Times New Roman"/>
+                <w:rFonts w:ascii="Calibri" w:eastAsia="Times New Roman" w:hAnsi="Calibri" w:cs="Calibri"/>
                 <w:b/>
                 <w:bCs/>
                 <w:color w:val="000000"/>
@@ -294,7 +367,7 @@
             <w:pPr>
               <w:spacing w:after="0" w:line="240" w:lineRule="auto"/>
               <w:rPr>
-                <w:rFonts w:ascii="Calibri" w:eastAsia="Times New Roman" w:hAnsi="Calibri" w:cs="Times New Roman"/>
+                <w:rFonts w:ascii="Calibri" w:eastAsia="Times New Roman" w:hAnsi="Calibri" w:cs="Calibri"/>
                 <w:b/>
                 <w:bCs/>
                 <w:color w:val="000000"/>
@@ -303,7 +376,7 @@
             </w:pPr>
             <w:r>
               <w:rPr>
-                <w:rFonts w:ascii="Calibri" w:eastAsia="Times New Roman" w:hAnsi="Calibri" w:cs="Times New Roman"/>
+                <w:rFonts w:ascii="Calibri" w:eastAsia="Times New Roman" w:hAnsi="Calibri" w:cs="Calibri"/>
                 <w:b/>
                 <w:bCs/>
                 <w:color w:val="000000"/>
@@ -330,7 +403,7 @@
             <w:pPr>
               <w:spacing w:after="0" w:line="240" w:lineRule="auto"/>
               <w:rPr>
-                <w:rFonts w:ascii="Calibri" w:eastAsia="Times New Roman" w:hAnsi="Calibri" w:cs="Times New Roman"/>
+                <w:rFonts w:ascii="Calibri" w:eastAsia="Times New Roman" w:hAnsi="Calibri" w:cs="Calibri"/>
                 <w:b/>
                 <w:bCs/>
                 <w:color w:val="000000"/>
@@ -339,7 +412,7 @@
             </w:pPr>
             <w:r>
               <w:rPr>
-                <w:rFonts w:ascii="Calibri" w:eastAsia="Times New Roman" w:hAnsi="Calibri" w:cs="Times New Roman"/>
+                <w:rFonts w:ascii="Calibri" w:eastAsia="Times New Roman" w:hAnsi="Calibri" w:cs="Calibri"/>
                 <w:b/>
                 <w:bCs/>
                 <w:color w:val="000000"/>
@@ -366,7 +439,7 @@
             <w:pPr>
               <w:spacing w:after="0" w:line="240" w:lineRule="auto"/>
               <w:rPr>
-                <w:rFonts w:ascii="Calibri" w:eastAsia="Times New Roman" w:hAnsi="Calibri" w:cs="Times New Roman"/>
+                <w:rFonts w:ascii="Calibri" w:eastAsia="Times New Roman" w:hAnsi="Calibri" w:cs="Calibri"/>
                 <w:b/>
                 <w:bCs/>
                 <w:color w:val="000000"/>
@@ -375,7 +448,7 @@
             </w:pPr>
             <w:r>
               <w:rPr>
-                <w:rFonts w:ascii="Calibri" w:eastAsia="Times New Roman" w:hAnsi="Calibri" w:cs="Times New Roman"/>
+                <w:rFonts w:ascii="Calibri" w:eastAsia="Times New Roman" w:hAnsi="Calibri" w:cs="Calibri"/>
                 <w:b/>
                 <w:bCs/>
                 <w:color w:val="000000"/>
@@ -402,7 +475,7 @@
             <w:pPr>
               <w:spacing w:after="0" w:line="240" w:lineRule="auto"/>
               <w:rPr>
-                <w:rFonts w:ascii="Calibri" w:eastAsia="Times New Roman" w:hAnsi="Calibri" w:cs="Times New Roman"/>
+                <w:rFonts w:ascii="Calibri" w:eastAsia="Times New Roman" w:hAnsi="Calibri" w:cs="Calibri"/>
                 <w:b/>
                 <w:bCs/>
                 <w:color w:val="000000"/>
@@ -411,7 +484,7 @@
             </w:pPr>
             <w:r>
               <w:rPr>
-                <w:rFonts w:ascii="Calibri" w:eastAsia="Times New Roman" w:hAnsi="Calibri" w:cs="Times New Roman"/>
+                <w:rFonts w:ascii="Calibri" w:eastAsia="Times New Roman" w:hAnsi="Calibri" w:cs="Calibri"/>
                 <w:b/>
                 <w:bCs/>
                 <w:color w:val="000000"/>
@@ -423,7 +496,7 @@
         </w:tc>
         <w:tc>
           <w:tcPr>
-            <w:tcW w:w="1297" w:type="dxa"/>
+            <w:tcW w:w="1260" w:type="dxa"/>
             <w:tcBorders>
               <w:top w:val="single" w:sz="4" w:space="0" w:color="auto"/>
               <w:left w:val="nil"/>
@@ -438,7 +511,7 @@
             <w:pPr>
               <w:spacing w:after="0" w:line="240" w:lineRule="auto"/>
               <w:rPr>
-                <w:rFonts w:ascii="Calibri" w:eastAsia="Times New Roman" w:hAnsi="Calibri" w:cs="Times New Roman"/>
+                <w:rFonts w:ascii="Calibri" w:eastAsia="Times New Roman" w:hAnsi="Calibri" w:cs="Calibri"/>
                 <w:b/>
                 <w:bCs/>
                 <w:color w:val="000000"/>
@@ -447,7 +520,7 @@
             </w:pPr>
             <w:r>
               <w:rPr>
-                <w:rFonts w:ascii="Calibri" w:eastAsia="Times New Roman" w:hAnsi="Calibri" w:cs="Times New Roman"/>
+                <w:rFonts w:ascii="Calibri" w:eastAsia="Times New Roman" w:hAnsi="Calibri" w:cs="Calibri"/>
                 <w:b/>
                 <w:bCs/>
                 <w:color w:val="000000"/>
@@ -474,7 +547,7 @@
             <w:pPr>
               <w:spacing w:after="0" w:line="240" w:lineRule="auto"/>
               <w:rPr>
-                <w:rFonts w:ascii="Calibri" w:eastAsia="Times New Roman" w:hAnsi="Calibri" w:cs="Times New Roman"/>
+                <w:rFonts w:ascii="Calibri" w:eastAsia="Times New Roman" w:hAnsi="Calibri" w:cs="Calibri"/>
                 <w:b/>
                 <w:bCs/>
                 <w:color w:val="000000"/>
@@ -483,7 +556,7 @@
             </w:pPr>
             <w:r>
               <w:rPr>
-                <w:rFonts w:ascii="Calibri" w:eastAsia="Times New Roman" w:hAnsi="Calibri" w:cs="Times New Roman"/>
+                <w:rFonts w:ascii="Calibri" w:eastAsia="Times New Roman" w:hAnsi="Calibri" w:cs="Calibri"/>
                 <w:b/>
                 <w:bCs/>
                 <w:color w:val="000000"/>
@@ -500,7 +573,7 @@
         </w:trPr>
         <w:tc>
           <w:tcPr>
-            <w:tcW w:w="1980" w:type="dxa"/>
+            <w:tcW w:w="1710" w:type="dxa"/>
             <w:tcBorders>
               <w:top w:val="nil"/>
               <w:left w:val="single" w:sz="4" w:space="0" w:color="auto"/>
@@ -508,7 +581,6 @@
               <w:right w:val="single" w:sz="4" w:space="0" w:color="auto"/>
             </w:tcBorders>
             <w:shd w:val="clear" w:color="auto" w:fill="auto"/>
-            <w:noWrap/>
             <w:vAlign w:val="bottom"/>
             <w:hideMark/>
           </w:tcPr>
@@ -516,7 +588,7 @@
             <w:pPr>
               <w:spacing w:after="0" w:line="240" w:lineRule="auto"/>
               <w:rPr>
-                <w:rFonts w:ascii="Calibri" w:eastAsia="Times New Roman" w:hAnsi="Calibri" w:cs="Times New Roman"/>
+                <w:rFonts w:ascii="Calibri" w:eastAsia="Times New Roman" w:hAnsi="Calibri" w:cs="Calibri"/>
                 <w:b/>
                 <w:bCs/>
                 <w:color w:val="000000"/>
@@ -525,7 +597,7 @@
             </w:pPr>
             <w:r>
               <w:rPr>
-                <w:rFonts w:ascii="Calibri" w:eastAsia="Times New Roman" w:hAnsi="Calibri" w:cs="Times New Roman"/>
+                <w:rFonts w:ascii="Calibri" w:eastAsia="Times New Roman" w:hAnsi="Calibri" w:cs="Calibri"/>
                 <w:b/>
                 <w:bCs/>
                 <w:color w:val="000000"/>
@@ -545,7 +617,6 @@
               <w:right w:val="single" w:sz="4" w:space="0" w:color="auto"/>
             </w:tcBorders>
             <w:shd w:val="clear" w:color="auto" w:fill="auto"/>
-            <w:noWrap/>
             <w:vAlign w:val="bottom"/>
             <w:hideMark/>
           </w:tcPr>
@@ -554,18 +625,18 @@
               <w:spacing w:after="0" w:line="240" w:lineRule="auto"/>
               <w:jc w:val="right"/>
               <w:rPr>
-                <w:rFonts w:ascii="Calibri" w:eastAsia="Times New Roman" w:hAnsi="Calibri" w:cs="Times New Roman"/>
-                <w:color w:val="000000"/>
-                <w:lang w:val="en-GB" w:eastAsia="en-GB"/>
-              </w:rPr>
-            </w:pPr>
-            <w:r>
-              <w:rPr>
-                <w:rFonts w:ascii="Calibri" w:eastAsia="Times New Roman" w:hAnsi="Calibri" w:cs="Times New Roman"/>
-                <w:color w:val="000000"/>
-                <w:lang w:val="en-GB" w:eastAsia="en-GB"/>
-              </w:rPr>
-              <w:t xml:space="preserve">$81,669.55 </w:t>
+                <w:rFonts w:ascii="Calibri" w:eastAsia="Times New Roman" w:hAnsi="Calibri" w:cs="Calibri"/>
+                <w:color w:val="000000"/>
+                <w:lang w:val="en-GB" w:eastAsia="en-GB"/>
+              </w:rPr>
+            </w:pPr>
+            <w:r>
+              <w:rPr>
+                <w:rFonts w:ascii="Calibri" w:eastAsia="Times New Roman" w:hAnsi="Calibri" w:cs="Calibri"/>
+                <w:color w:val="000000"/>
+                <w:lang w:val="en-GB" w:eastAsia="en-GB"/>
+              </w:rPr>
+              <w:t xml:space="preserve">$91,974.80 </w:t>
             </w:r>
           </w:p>
         </w:tc>
@@ -579,7 +650,6 @@
               <w:right w:val="single" w:sz="4" w:space="0" w:color="auto"/>
             </w:tcBorders>
             <w:shd w:val="clear" w:color="auto" w:fill="auto"/>
-            <w:noWrap/>
             <w:vAlign w:val="bottom"/>
             <w:hideMark/>
           </w:tcPr>
@@ -588,14 +658,14 @@
               <w:spacing w:after="0" w:line="240" w:lineRule="auto"/>
               <w:jc w:val="right"/>
               <w:rPr>
-                <w:rFonts w:ascii="Calibri" w:eastAsia="Times New Roman" w:hAnsi="Calibri" w:cs="Times New Roman"/>
-                <w:color w:val="000000"/>
-                <w:lang w:val="en-GB" w:eastAsia="en-GB"/>
-              </w:rPr>
-            </w:pPr>
-            <w:r>
-              <w:rPr>
-                <w:rFonts w:ascii="Calibri" w:eastAsia="Times New Roman" w:hAnsi="Calibri" w:cs="Times New Roman"/>
+                <w:rFonts w:ascii="Calibri" w:eastAsia="Times New Roman" w:hAnsi="Calibri" w:cs="Calibri"/>
+                <w:color w:val="000000"/>
+                <w:lang w:val="en-GB" w:eastAsia="en-GB"/>
+              </w:rPr>
+            </w:pPr>
+            <w:r>
+              <w:rPr>
+                <w:rFonts w:ascii="Calibri" w:eastAsia="Times New Roman" w:hAnsi="Calibri" w:cs="Calibri"/>
                 <w:color w:val="000000"/>
                 <w:lang w:val="en-GB" w:eastAsia="en-GB"/>
               </w:rPr>
@@ -613,7 +683,6 @@
               <w:right w:val="single" w:sz="4" w:space="0" w:color="auto"/>
             </w:tcBorders>
             <w:shd w:val="clear" w:color="auto" w:fill="auto"/>
-            <w:noWrap/>
             <w:vAlign w:val="bottom"/>
             <w:hideMark/>
           </w:tcPr>
@@ -622,18 +691,18 @@
               <w:spacing w:after="0" w:line="240" w:lineRule="auto"/>
               <w:jc w:val="right"/>
               <w:rPr>
-                <w:rFonts w:ascii="Calibri" w:eastAsia="Times New Roman" w:hAnsi="Calibri" w:cs="Times New Roman"/>
-                <w:color w:val="000000"/>
-                <w:lang w:val="en-GB" w:eastAsia="en-GB"/>
-              </w:rPr>
-            </w:pPr>
-            <w:r>
-              <w:rPr>
-                <w:rFonts w:ascii="Calibri" w:eastAsia="Times New Roman" w:hAnsi="Calibri" w:cs="Times New Roman"/>
-                <w:color w:val="000000"/>
-                <w:lang w:val="en-GB" w:eastAsia="en-GB"/>
-              </w:rPr>
-              <w:t>92.60%</w:t>
+                <w:rFonts w:ascii="Calibri" w:eastAsia="Times New Roman" w:hAnsi="Calibri" w:cs="Calibri"/>
+                <w:color w:val="000000"/>
+                <w:lang w:val="en-GB" w:eastAsia="en-GB"/>
+              </w:rPr>
+            </w:pPr>
+            <w:r>
+              <w:rPr>
+                <w:rFonts w:ascii="Calibri" w:eastAsia="Times New Roman" w:hAnsi="Calibri" w:cs="Calibri"/>
+                <w:color w:val="000000"/>
+                <w:lang w:val="en-GB" w:eastAsia="en-GB"/>
+              </w:rPr>
+              <w:t>104.30%</w:t>
             </w:r>
           </w:p>
         </w:tc>
@@ -647,7 +716,6 @@
               <w:right w:val="single" w:sz="4" w:space="0" w:color="auto"/>
             </w:tcBorders>
             <w:shd w:val="clear" w:color="auto" w:fill="auto"/>
-            <w:noWrap/>
             <w:vAlign w:val="bottom"/>
             <w:hideMark/>
           </w:tcPr>
@@ -656,18 +724,18 @@
               <w:spacing w:after="0" w:line="240" w:lineRule="auto"/>
               <w:jc w:val="right"/>
               <w:rPr>
-                <w:rFonts w:ascii="Calibri" w:eastAsia="Times New Roman" w:hAnsi="Calibri" w:cs="Times New Roman"/>
-                <w:color w:val="000000"/>
-                <w:lang w:val="en-GB" w:eastAsia="en-GB"/>
-              </w:rPr>
-            </w:pPr>
-            <w:r>
-              <w:rPr>
-                <w:rFonts w:ascii="Calibri" w:eastAsia="Times New Roman" w:hAnsi="Calibri" w:cs="Times New Roman"/>
-                <w:color w:val="000000"/>
-                <w:lang w:val="en-GB" w:eastAsia="en-GB"/>
-              </w:rPr>
-              <w:t xml:space="preserve">$9,911.50 </w:t>
+                <w:rFonts w:ascii="Calibri" w:eastAsia="Times New Roman" w:hAnsi="Calibri" w:cs="Calibri"/>
+                <w:color w:val="000000"/>
+                <w:lang w:val="en-GB" w:eastAsia="en-GB"/>
+              </w:rPr>
+            </w:pPr>
+            <w:r>
+              <w:rPr>
+                <w:rFonts w:ascii="Calibri" w:eastAsia="Times New Roman" w:hAnsi="Calibri" w:cs="Calibri"/>
+                <w:color w:val="000000"/>
+                <w:lang w:val="en-GB" w:eastAsia="en-GB"/>
+              </w:rPr>
+              <w:t xml:space="preserve">$11,685.96 </w:t>
             </w:r>
           </w:p>
         </w:tc>
@@ -681,7 +749,6 @@
               <w:right w:val="single" w:sz="4" w:space="0" w:color="auto"/>
             </w:tcBorders>
             <w:shd w:val="clear" w:color="auto" w:fill="auto"/>
-            <w:noWrap/>
             <w:vAlign w:val="bottom"/>
             <w:hideMark/>
           </w:tcPr>
@@ -690,14 +757,14 @@
               <w:spacing w:after="0" w:line="240" w:lineRule="auto"/>
               <w:jc w:val="right"/>
               <w:rPr>
-                <w:rFonts w:ascii="Calibri" w:eastAsia="Times New Roman" w:hAnsi="Calibri" w:cs="Times New Roman"/>
-                <w:color w:val="000000"/>
-                <w:lang w:val="en-GB" w:eastAsia="en-GB"/>
-              </w:rPr>
-            </w:pPr>
-            <w:r>
-              <w:rPr>
-                <w:rFonts w:ascii="Calibri" w:eastAsia="Times New Roman" w:hAnsi="Calibri" w:cs="Times New Roman"/>
+                <w:rFonts w:ascii="Calibri" w:eastAsia="Times New Roman" w:hAnsi="Calibri" w:cs="Calibri"/>
+                <w:color w:val="000000"/>
+                <w:lang w:val="en-GB" w:eastAsia="en-GB"/>
+              </w:rPr>
+            </w:pPr>
+            <w:r>
+              <w:rPr>
+                <w:rFonts w:ascii="Calibri" w:eastAsia="Times New Roman" w:hAnsi="Calibri" w:cs="Calibri"/>
                 <w:color w:val="000000"/>
                 <w:lang w:val="en-GB" w:eastAsia="en-GB"/>
               </w:rPr>
@@ -707,7 +774,7 @@
         </w:tc>
         <w:tc>
           <w:tcPr>
-            <w:tcW w:w="1297" w:type="dxa"/>
+            <w:tcW w:w="1260" w:type="dxa"/>
             <w:tcBorders>
               <w:top w:val="nil"/>
               <w:left w:val="nil"/>
@@ -715,7 +782,6 @@
               <w:right w:val="single" w:sz="4" w:space="0" w:color="auto"/>
             </w:tcBorders>
             <w:shd w:val="clear" w:color="auto" w:fill="auto"/>
-            <w:noWrap/>
             <w:vAlign w:val="bottom"/>
             <w:hideMark/>
           </w:tcPr>
@@ -724,14 +790,14 @@
               <w:spacing w:after="0" w:line="240" w:lineRule="auto"/>
               <w:jc w:val="right"/>
               <w:rPr>
-                <w:rFonts w:ascii="Calibri" w:eastAsia="Times New Roman" w:hAnsi="Calibri" w:cs="Times New Roman"/>
-                <w:color w:val="000000"/>
-                <w:lang w:val="en-GB" w:eastAsia="en-GB"/>
-              </w:rPr>
-            </w:pPr>
-            <w:r>
-              <w:rPr>
-                <w:rFonts w:ascii="Calibri" w:eastAsia="Times New Roman" w:hAnsi="Calibri" w:cs="Times New Roman"/>
+                <w:rFonts w:ascii="Calibri" w:eastAsia="Times New Roman" w:hAnsi="Calibri" w:cs="Calibri"/>
+                <w:color w:val="000000"/>
+                <w:lang w:val="en-GB" w:eastAsia="en-GB"/>
+              </w:rPr>
+            </w:pPr>
+            <w:r>
+              <w:rPr>
+                <w:rFonts w:ascii="Calibri" w:eastAsia="Times New Roman" w:hAnsi="Calibri" w:cs="Calibri"/>
                 <w:color w:val="000000"/>
                 <w:lang w:val="en-GB" w:eastAsia="en-GB"/>
               </w:rPr>
@@ -749,7 +815,6 @@
               <w:right w:val="single" w:sz="4" w:space="0" w:color="auto"/>
             </w:tcBorders>
             <w:shd w:val="clear" w:color="auto" w:fill="auto"/>
-            <w:noWrap/>
             <w:vAlign w:val="bottom"/>
             <w:hideMark/>
           </w:tcPr>
@@ -758,14 +823,14 @@
               <w:spacing w:after="0" w:line="240" w:lineRule="auto"/>
               <w:jc w:val="right"/>
               <w:rPr>
-                <w:rFonts w:ascii="Calibri" w:eastAsia="Times New Roman" w:hAnsi="Calibri" w:cs="Times New Roman"/>
-                <w:color w:val="000000"/>
-                <w:lang w:val="en-GB" w:eastAsia="en-GB"/>
-              </w:rPr>
-            </w:pPr>
-            <w:r>
-              <w:rPr>
-                <w:rFonts w:ascii="Calibri" w:eastAsia="Times New Roman" w:hAnsi="Calibri" w:cs="Times New Roman"/>
+                <w:rFonts w:ascii="Calibri" w:eastAsia="Times New Roman" w:hAnsi="Calibri" w:cs="Calibri"/>
+                <w:color w:val="000000"/>
+                <w:lang w:val="en-GB" w:eastAsia="en-GB"/>
+              </w:rPr>
+            </w:pPr>
+            <w:r>
+              <w:rPr>
+                <w:rFonts w:ascii="Calibri" w:eastAsia="Times New Roman" w:hAnsi="Calibri" w:cs="Calibri"/>
                 <w:color w:val="000000"/>
                 <w:lang w:val="en-GB" w:eastAsia="en-GB"/>
               </w:rPr>
@@ -780,7 +845,7 @@
         </w:trPr>
         <w:tc>
           <w:tcPr>
-            <w:tcW w:w="1980" w:type="dxa"/>
+            <w:tcW w:w="1710" w:type="dxa"/>
             <w:tcBorders>
               <w:top w:val="nil"/>
               <w:left w:val="single" w:sz="4" w:space="0" w:color="auto"/>
@@ -788,7 +853,6 @@
               <w:right w:val="single" w:sz="4" w:space="0" w:color="auto"/>
             </w:tcBorders>
             <w:shd w:val="clear" w:color="auto" w:fill="auto"/>
-            <w:noWrap/>
             <w:vAlign w:val="bottom"/>
             <w:hideMark/>
           </w:tcPr>
@@ -796,7 +860,7 @@
             <w:pPr>
               <w:spacing w:after="0" w:line="240" w:lineRule="auto"/>
               <w:rPr>
-                <w:rFonts w:ascii="Calibri" w:eastAsia="Times New Roman" w:hAnsi="Calibri" w:cs="Times New Roman"/>
+                <w:rFonts w:ascii="Calibri" w:eastAsia="Times New Roman" w:hAnsi="Calibri" w:cs="Calibri"/>
                 <w:b/>
                 <w:bCs/>
                 <w:color w:val="000000"/>
@@ -805,7 +869,7 @@
             </w:pPr>
             <w:r>
               <w:rPr>
-                <w:rFonts w:ascii="Calibri" w:eastAsia="Times New Roman" w:hAnsi="Calibri" w:cs="Times New Roman"/>
+                <w:rFonts w:ascii="Calibri" w:eastAsia="Times New Roman" w:hAnsi="Calibri" w:cs="Calibri"/>
                 <w:b/>
                 <w:bCs/>
                 <w:color w:val="000000"/>
@@ -825,7 +889,6 @@
               <w:right w:val="single" w:sz="4" w:space="0" w:color="auto"/>
             </w:tcBorders>
             <w:shd w:val="clear" w:color="auto" w:fill="auto"/>
-            <w:noWrap/>
             <w:vAlign w:val="bottom"/>
             <w:hideMark/>
           </w:tcPr>
@@ -834,18 +897,18 @@
               <w:spacing w:after="0" w:line="240" w:lineRule="auto"/>
               <w:jc w:val="right"/>
               <w:rPr>
-                <w:rFonts w:ascii="Calibri" w:eastAsia="Times New Roman" w:hAnsi="Calibri" w:cs="Times New Roman"/>
-                <w:color w:val="000000"/>
-                <w:lang w:val="en-GB" w:eastAsia="en-GB"/>
-              </w:rPr>
-            </w:pPr>
-            <w:r>
-              <w:rPr>
-                <w:rFonts w:ascii="Calibri" w:eastAsia="Times New Roman" w:hAnsi="Calibri" w:cs="Times New Roman"/>
-                <w:color w:val="000000"/>
-                <w:lang w:val="en-GB" w:eastAsia="en-GB"/>
-              </w:rPr>
-              <w:t xml:space="preserve">$76,475.00 </w:t>
+                <w:rFonts w:ascii="Calibri" w:eastAsia="Times New Roman" w:hAnsi="Calibri" w:cs="Calibri"/>
+                <w:color w:val="000000"/>
+                <w:lang w:val="en-GB" w:eastAsia="en-GB"/>
+              </w:rPr>
+            </w:pPr>
+            <w:r>
+              <w:rPr>
+                <w:rFonts w:ascii="Calibri" w:eastAsia="Times New Roman" w:hAnsi="Calibri" w:cs="Calibri"/>
+                <w:color w:val="000000"/>
+                <w:lang w:val="en-GB" w:eastAsia="en-GB"/>
+              </w:rPr>
+              <w:t xml:space="preserve">$84,475.00 </w:t>
             </w:r>
           </w:p>
         </w:tc>
@@ -859,7 +922,6 @@
               <w:right w:val="single" w:sz="4" w:space="0" w:color="auto"/>
             </w:tcBorders>
             <w:shd w:val="clear" w:color="auto" w:fill="auto"/>
-            <w:noWrap/>
             <w:vAlign w:val="bottom"/>
             <w:hideMark/>
           </w:tcPr>
@@ -868,14 +930,14 @@
               <w:spacing w:after="0" w:line="240" w:lineRule="auto"/>
               <w:jc w:val="right"/>
               <w:rPr>
-                <w:rFonts w:ascii="Calibri" w:eastAsia="Times New Roman" w:hAnsi="Calibri" w:cs="Times New Roman"/>
-                <w:color w:val="000000"/>
-                <w:lang w:val="en-GB" w:eastAsia="en-GB"/>
-              </w:rPr>
-            </w:pPr>
-            <w:r>
-              <w:rPr>
-                <w:rFonts w:ascii="Calibri" w:eastAsia="Times New Roman" w:hAnsi="Calibri" w:cs="Times New Roman"/>
+                <w:rFonts w:ascii="Calibri" w:eastAsia="Times New Roman" w:hAnsi="Calibri" w:cs="Calibri"/>
+                <w:color w:val="000000"/>
+                <w:lang w:val="en-GB" w:eastAsia="en-GB"/>
+              </w:rPr>
+            </w:pPr>
+            <w:r>
+              <w:rPr>
+                <w:rFonts w:ascii="Calibri" w:eastAsia="Times New Roman" w:hAnsi="Calibri" w:cs="Calibri"/>
                 <w:color w:val="000000"/>
                 <w:lang w:val="en-GB" w:eastAsia="en-GB"/>
               </w:rPr>
@@ -893,7 +955,6 @@
               <w:right w:val="single" w:sz="4" w:space="0" w:color="auto"/>
             </w:tcBorders>
             <w:shd w:val="clear" w:color="auto" w:fill="auto"/>
-            <w:noWrap/>
             <w:vAlign w:val="bottom"/>
             <w:hideMark/>
           </w:tcPr>
@@ -902,18 +963,18 @@
               <w:spacing w:after="0" w:line="240" w:lineRule="auto"/>
               <w:jc w:val="right"/>
               <w:rPr>
-                <w:rFonts w:ascii="Calibri" w:eastAsia="Times New Roman" w:hAnsi="Calibri" w:cs="Times New Roman"/>
-                <w:color w:val="000000"/>
-                <w:lang w:val="en-GB" w:eastAsia="en-GB"/>
-              </w:rPr>
-            </w:pPr>
-            <w:r>
-              <w:rPr>
-                <w:rFonts w:ascii="Calibri" w:eastAsia="Times New Roman" w:hAnsi="Calibri" w:cs="Times New Roman"/>
-                <w:color w:val="000000"/>
-                <w:lang w:val="en-GB" w:eastAsia="en-GB"/>
-              </w:rPr>
-              <w:t>57.60%</w:t>
+                <w:rFonts w:ascii="Calibri" w:eastAsia="Times New Roman" w:hAnsi="Calibri" w:cs="Calibri"/>
+                <w:color w:val="000000"/>
+                <w:lang w:val="en-GB" w:eastAsia="en-GB"/>
+              </w:rPr>
+            </w:pPr>
+            <w:r>
+              <w:rPr>
+                <w:rFonts w:ascii="Calibri" w:eastAsia="Times New Roman" w:hAnsi="Calibri" w:cs="Calibri"/>
+                <w:color w:val="000000"/>
+                <w:lang w:val="en-GB" w:eastAsia="en-GB"/>
+              </w:rPr>
+              <w:t>63.70%</w:t>
             </w:r>
           </w:p>
         </w:tc>
@@ -927,7 +988,6 @@
               <w:right w:val="single" w:sz="4" w:space="0" w:color="auto"/>
             </w:tcBorders>
             <w:shd w:val="clear" w:color="auto" w:fill="auto"/>
-            <w:noWrap/>
             <w:vAlign w:val="bottom"/>
             <w:hideMark/>
           </w:tcPr>
@@ -936,14 +996,14 @@
               <w:spacing w:after="0" w:line="240" w:lineRule="auto"/>
               <w:jc w:val="right"/>
               <w:rPr>
-                <w:rFonts w:ascii="Calibri" w:eastAsia="Times New Roman" w:hAnsi="Calibri" w:cs="Times New Roman"/>
-                <w:color w:val="000000"/>
-                <w:lang w:val="en-GB" w:eastAsia="en-GB"/>
-              </w:rPr>
-            </w:pPr>
-            <w:r>
-              <w:rPr>
-                <w:rFonts w:ascii="Calibri" w:eastAsia="Times New Roman" w:hAnsi="Calibri" w:cs="Times New Roman"/>
+                <w:rFonts w:ascii="Calibri" w:eastAsia="Times New Roman" w:hAnsi="Calibri" w:cs="Calibri"/>
+                <w:color w:val="000000"/>
+                <w:lang w:val="en-GB" w:eastAsia="en-GB"/>
+              </w:rPr>
+            </w:pPr>
+            <w:r>
+              <w:rPr>
+                <w:rFonts w:ascii="Calibri" w:eastAsia="Times New Roman" w:hAnsi="Calibri" w:cs="Calibri"/>
                 <w:color w:val="000000"/>
                 <w:lang w:val="en-GB" w:eastAsia="en-GB"/>
               </w:rPr>
@@ -961,7 +1021,6 @@
               <w:right w:val="single" w:sz="4" w:space="0" w:color="auto"/>
             </w:tcBorders>
             <w:shd w:val="clear" w:color="auto" w:fill="auto"/>
-            <w:noWrap/>
             <w:vAlign w:val="bottom"/>
             <w:hideMark/>
           </w:tcPr>
@@ -970,14 +1029,14 @@
               <w:spacing w:after="0" w:line="240" w:lineRule="auto"/>
               <w:jc w:val="right"/>
               <w:rPr>
-                <w:rFonts w:ascii="Calibri" w:eastAsia="Times New Roman" w:hAnsi="Calibri" w:cs="Times New Roman"/>
-                <w:color w:val="000000"/>
-                <w:lang w:val="en-GB" w:eastAsia="en-GB"/>
-              </w:rPr>
-            </w:pPr>
-            <w:r>
-              <w:rPr>
-                <w:rFonts w:ascii="Calibri" w:eastAsia="Times New Roman" w:hAnsi="Calibri" w:cs="Times New Roman"/>
+                <w:rFonts w:ascii="Calibri" w:eastAsia="Times New Roman" w:hAnsi="Calibri" w:cs="Calibri"/>
+                <w:color w:val="000000"/>
+                <w:lang w:val="en-GB" w:eastAsia="en-GB"/>
+              </w:rPr>
+            </w:pPr>
+            <w:r>
+              <w:rPr>
+                <w:rFonts w:ascii="Calibri" w:eastAsia="Times New Roman" w:hAnsi="Calibri" w:cs="Calibri"/>
                 <w:color w:val="000000"/>
                 <w:lang w:val="en-GB" w:eastAsia="en-GB"/>
               </w:rPr>
@@ -987,7 +1046,7 @@
         </w:tc>
         <w:tc>
           <w:tcPr>
-            <w:tcW w:w="1297" w:type="dxa"/>
+            <w:tcW w:w="1260" w:type="dxa"/>
             <w:tcBorders>
               <w:top w:val="nil"/>
               <w:left w:val="nil"/>
@@ -995,7 +1054,6 @@
               <w:right w:val="single" w:sz="4" w:space="0" w:color="auto"/>
             </w:tcBorders>
             <w:shd w:val="clear" w:color="auto" w:fill="auto"/>
-            <w:noWrap/>
             <w:vAlign w:val="bottom"/>
             <w:hideMark/>
           </w:tcPr>
@@ -1004,14 +1062,14 @@
               <w:spacing w:after="0" w:line="240" w:lineRule="auto"/>
               <w:jc w:val="right"/>
               <w:rPr>
-                <w:rFonts w:ascii="Calibri" w:eastAsia="Times New Roman" w:hAnsi="Calibri" w:cs="Times New Roman"/>
-                <w:color w:val="000000"/>
-                <w:lang w:val="en-GB" w:eastAsia="en-GB"/>
-              </w:rPr>
-            </w:pPr>
-            <w:r>
-              <w:rPr>
-                <w:rFonts w:ascii="Calibri" w:eastAsia="Times New Roman" w:hAnsi="Calibri" w:cs="Times New Roman"/>
+                <w:rFonts w:ascii="Calibri" w:eastAsia="Times New Roman" w:hAnsi="Calibri" w:cs="Calibri"/>
+                <w:color w:val="000000"/>
+                <w:lang w:val="en-GB" w:eastAsia="en-GB"/>
+              </w:rPr>
+            </w:pPr>
+            <w:r>
+              <w:rPr>
+                <w:rFonts w:ascii="Calibri" w:eastAsia="Times New Roman" w:hAnsi="Calibri" w:cs="Calibri"/>
                 <w:color w:val="000000"/>
                 <w:lang w:val="en-GB" w:eastAsia="en-GB"/>
               </w:rPr>
@@ -1029,7 +1087,6 @@
               <w:right w:val="single" w:sz="4" w:space="0" w:color="auto"/>
             </w:tcBorders>
             <w:shd w:val="clear" w:color="auto" w:fill="auto"/>
-            <w:noWrap/>
             <w:vAlign w:val="bottom"/>
             <w:hideMark/>
           </w:tcPr>
@@ -1038,14 +1095,14 @@
               <w:spacing w:after="0" w:line="240" w:lineRule="auto"/>
               <w:jc w:val="right"/>
               <w:rPr>
-                <w:rFonts w:ascii="Calibri" w:eastAsia="Times New Roman" w:hAnsi="Calibri" w:cs="Times New Roman"/>
-                <w:color w:val="000000"/>
-                <w:lang w:val="en-GB" w:eastAsia="en-GB"/>
-              </w:rPr>
-            </w:pPr>
-            <w:r>
-              <w:rPr>
-                <w:rFonts w:ascii="Calibri" w:eastAsia="Times New Roman" w:hAnsi="Calibri" w:cs="Times New Roman"/>
+                <w:rFonts w:ascii="Calibri" w:eastAsia="Times New Roman" w:hAnsi="Calibri" w:cs="Calibri"/>
+                <w:color w:val="000000"/>
+                <w:lang w:val="en-GB" w:eastAsia="en-GB"/>
+              </w:rPr>
+            </w:pPr>
+            <w:r>
+              <w:rPr>
+                <w:rFonts w:ascii="Calibri" w:eastAsia="Times New Roman" w:hAnsi="Calibri" w:cs="Calibri"/>
                 <w:color w:val="000000"/>
                 <w:lang w:val="en-GB" w:eastAsia="en-GB"/>
               </w:rPr>
@@ -1060,7 +1117,7 @@
         </w:trPr>
         <w:tc>
           <w:tcPr>
-            <w:tcW w:w="1980" w:type="dxa"/>
+            <w:tcW w:w="1710" w:type="dxa"/>
             <w:tcBorders>
               <w:top w:val="nil"/>
               <w:left w:val="single" w:sz="4" w:space="0" w:color="auto"/>
@@ -1068,7 +1125,6 @@
               <w:right w:val="single" w:sz="4" w:space="0" w:color="auto"/>
             </w:tcBorders>
             <w:shd w:val="clear" w:color="auto" w:fill="auto"/>
-            <w:noWrap/>
             <w:vAlign w:val="bottom"/>
             <w:hideMark/>
           </w:tcPr>
@@ -1076,7 +1132,7 @@
             <w:pPr>
               <w:spacing w:after="0" w:line="240" w:lineRule="auto"/>
               <w:rPr>
-                <w:rFonts w:ascii="Calibri" w:eastAsia="Times New Roman" w:hAnsi="Calibri" w:cs="Times New Roman"/>
+                <w:rFonts w:ascii="Calibri" w:eastAsia="Times New Roman" w:hAnsi="Calibri" w:cs="Calibri"/>
                 <w:b/>
                 <w:bCs/>
                 <w:color w:val="000000"/>
@@ -1085,7 +1141,7 @@
             </w:pPr>
             <w:r>
               <w:rPr>
-                <w:rFonts w:ascii="Calibri" w:eastAsia="Times New Roman" w:hAnsi="Calibri" w:cs="Times New Roman"/>
+                <w:rFonts w:ascii="Calibri" w:eastAsia="Times New Roman" w:hAnsi="Calibri" w:cs="Calibri"/>
                 <w:b/>
                 <w:bCs/>
                 <w:color w:val="000000"/>
@@ -1105,7 +1161,6 @@
               <w:right w:val="single" w:sz="4" w:space="0" w:color="auto"/>
             </w:tcBorders>
             <w:shd w:val="clear" w:color="auto" w:fill="auto"/>
-            <w:noWrap/>
             <w:vAlign w:val="bottom"/>
             <w:hideMark/>
           </w:tcPr>
@@ -1114,18 +1169,18 @@
               <w:spacing w:after="0" w:line="240" w:lineRule="auto"/>
               <w:jc w:val="right"/>
               <w:rPr>
-                <w:rFonts w:ascii="Calibri" w:eastAsia="Times New Roman" w:hAnsi="Calibri" w:cs="Times New Roman"/>
-                <w:color w:val="000000"/>
-                <w:lang w:val="en-GB" w:eastAsia="en-GB"/>
-              </w:rPr>
-            </w:pPr>
-            <w:r>
-              <w:rPr>
-                <w:rFonts w:ascii="Calibri" w:eastAsia="Times New Roman" w:hAnsi="Calibri" w:cs="Times New Roman"/>
-                <w:color w:val="000000"/>
-                <w:lang w:val="en-GB" w:eastAsia="en-GB"/>
-              </w:rPr>
-              <w:t xml:space="preserve">$7,750.00 </w:t>
+                <w:rFonts w:ascii="Calibri" w:eastAsia="Times New Roman" w:hAnsi="Calibri" w:cs="Calibri"/>
+                <w:color w:val="000000"/>
+                <w:lang w:val="en-GB" w:eastAsia="en-GB"/>
+              </w:rPr>
+            </w:pPr>
+            <w:r>
+              <w:rPr>
+                <w:rFonts w:ascii="Calibri" w:eastAsia="Times New Roman" w:hAnsi="Calibri" w:cs="Calibri"/>
+                <w:color w:val="000000"/>
+                <w:lang w:val="en-GB" w:eastAsia="en-GB"/>
+              </w:rPr>
+              <w:t xml:space="preserve">$8,750.00 </w:t>
             </w:r>
           </w:p>
         </w:tc>
@@ -1139,7 +1194,6 @@
               <w:right w:val="single" w:sz="4" w:space="0" w:color="auto"/>
             </w:tcBorders>
             <w:shd w:val="clear" w:color="auto" w:fill="auto"/>
-            <w:noWrap/>
             <w:vAlign w:val="bottom"/>
             <w:hideMark/>
           </w:tcPr>
@@ -1148,14 +1202,14 @@
               <w:spacing w:after="0" w:line="240" w:lineRule="auto"/>
               <w:jc w:val="right"/>
               <w:rPr>
-                <w:rFonts w:ascii="Calibri" w:eastAsia="Times New Roman" w:hAnsi="Calibri" w:cs="Times New Roman"/>
-                <w:color w:val="000000"/>
-                <w:lang w:val="en-GB" w:eastAsia="en-GB"/>
-              </w:rPr>
-            </w:pPr>
-            <w:r>
-              <w:rPr>
-                <w:rFonts w:ascii="Calibri" w:eastAsia="Times New Roman" w:hAnsi="Calibri" w:cs="Times New Roman"/>
+                <w:rFonts w:ascii="Calibri" w:eastAsia="Times New Roman" w:hAnsi="Calibri" w:cs="Calibri"/>
+                <w:color w:val="000000"/>
+                <w:lang w:val="en-GB" w:eastAsia="en-GB"/>
+              </w:rPr>
+            </w:pPr>
+            <w:r>
+              <w:rPr>
+                <w:rFonts w:ascii="Calibri" w:eastAsia="Times New Roman" w:hAnsi="Calibri" w:cs="Calibri"/>
                 <w:color w:val="000000"/>
                 <w:lang w:val="en-GB" w:eastAsia="en-GB"/>
               </w:rPr>
@@ -1173,7 +1227,6 @@
               <w:right w:val="single" w:sz="4" w:space="0" w:color="auto"/>
             </w:tcBorders>
             <w:shd w:val="clear" w:color="auto" w:fill="auto"/>
-            <w:noWrap/>
             <w:vAlign w:val="bottom"/>
             <w:hideMark/>
           </w:tcPr>
@@ -1182,18 +1235,18 @@
               <w:spacing w:after="0" w:line="240" w:lineRule="auto"/>
               <w:jc w:val="right"/>
               <w:rPr>
-                <w:rFonts w:ascii="Calibri" w:eastAsia="Times New Roman" w:hAnsi="Calibri" w:cs="Times New Roman"/>
-                <w:color w:val="000000"/>
-                <w:lang w:val="en-GB" w:eastAsia="en-GB"/>
-              </w:rPr>
-            </w:pPr>
-            <w:r>
-              <w:rPr>
-                <w:rFonts w:ascii="Calibri" w:eastAsia="Times New Roman" w:hAnsi="Calibri" w:cs="Times New Roman"/>
-                <w:color w:val="000000"/>
-                <w:lang w:val="en-GB" w:eastAsia="en-GB"/>
-              </w:rPr>
-              <w:t>516.70%</w:t>
+                <w:rFonts w:ascii="Calibri" w:eastAsia="Times New Roman" w:hAnsi="Calibri" w:cs="Calibri"/>
+                <w:color w:val="000000"/>
+                <w:lang w:val="en-GB" w:eastAsia="en-GB"/>
+              </w:rPr>
+            </w:pPr>
+            <w:r>
+              <w:rPr>
+                <w:rFonts w:ascii="Calibri" w:eastAsia="Times New Roman" w:hAnsi="Calibri" w:cs="Calibri"/>
+                <w:color w:val="000000"/>
+                <w:lang w:val="en-GB" w:eastAsia="en-GB"/>
+              </w:rPr>
+              <w:t>583.30%</w:t>
             </w:r>
           </w:p>
         </w:tc>
@@ -1207,7 +1260,6 @@
               <w:right w:val="single" w:sz="4" w:space="0" w:color="auto"/>
             </w:tcBorders>
             <w:shd w:val="clear" w:color="auto" w:fill="auto"/>
-            <w:noWrap/>
             <w:vAlign w:val="bottom"/>
             <w:hideMark/>
           </w:tcPr>
@@ -1216,14 +1268,14 @@
               <w:spacing w:after="0" w:line="240" w:lineRule="auto"/>
               <w:jc w:val="right"/>
               <w:rPr>
-                <w:rFonts w:ascii="Calibri" w:eastAsia="Times New Roman" w:hAnsi="Calibri" w:cs="Times New Roman"/>
-                <w:color w:val="000000"/>
-                <w:lang w:val="en-GB" w:eastAsia="en-GB"/>
-              </w:rPr>
-            </w:pPr>
-            <w:r>
-              <w:rPr>
-                <w:rFonts w:ascii="Calibri" w:eastAsia="Times New Roman" w:hAnsi="Calibri" w:cs="Times New Roman"/>
+                <w:rFonts w:ascii="Calibri" w:eastAsia="Times New Roman" w:hAnsi="Calibri" w:cs="Calibri"/>
+                <w:color w:val="000000"/>
+                <w:lang w:val="en-GB" w:eastAsia="en-GB"/>
+              </w:rPr>
+            </w:pPr>
+            <w:r>
+              <w:rPr>
+                <w:rFonts w:ascii="Calibri" w:eastAsia="Times New Roman" w:hAnsi="Calibri" w:cs="Calibri"/>
                 <w:color w:val="000000"/>
                 <w:lang w:val="en-GB" w:eastAsia="en-GB"/>
               </w:rPr>
@@ -1241,7 +1293,6 @@
               <w:right w:val="single" w:sz="4" w:space="0" w:color="auto"/>
             </w:tcBorders>
             <w:shd w:val="clear" w:color="auto" w:fill="auto"/>
-            <w:noWrap/>
             <w:vAlign w:val="bottom"/>
             <w:hideMark/>
           </w:tcPr>
@@ -1250,14 +1301,14 @@
               <w:spacing w:after="0" w:line="240" w:lineRule="auto"/>
               <w:jc w:val="right"/>
               <w:rPr>
-                <w:rFonts w:ascii="Calibri" w:eastAsia="Times New Roman" w:hAnsi="Calibri" w:cs="Times New Roman"/>
-                <w:color w:val="000000"/>
-                <w:lang w:val="en-GB" w:eastAsia="en-GB"/>
-              </w:rPr>
-            </w:pPr>
-            <w:r>
-              <w:rPr>
-                <w:rFonts w:ascii="Calibri" w:eastAsia="Times New Roman" w:hAnsi="Calibri" w:cs="Times New Roman"/>
+                <w:rFonts w:ascii="Calibri" w:eastAsia="Times New Roman" w:hAnsi="Calibri" w:cs="Calibri"/>
+                <w:color w:val="000000"/>
+                <w:lang w:val="en-GB" w:eastAsia="en-GB"/>
+              </w:rPr>
+            </w:pPr>
+            <w:r>
+              <w:rPr>
+                <w:rFonts w:ascii="Calibri" w:eastAsia="Times New Roman" w:hAnsi="Calibri" w:cs="Calibri"/>
                 <w:color w:val="000000"/>
                 <w:lang w:val="en-GB" w:eastAsia="en-GB"/>
               </w:rPr>
@@ -1267,7 +1318,7 @@
         </w:tc>
         <w:tc>
           <w:tcPr>
-            <w:tcW w:w="1297" w:type="dxa"/>
+            <w:tcW w:w="1260" w:type="dxa"/>
             <w:tcBorders>
               <w:top w:val="nil"/>
               <w:left w:val="nil"/>
@@ -1275,7 +1326,6 @@
               <w:right w:val="single" w:sz="4" w:space="0" w:color="auto"/>
             </w:tcBorders>
             <w:shd w:val="clear" w:color="auto" w:fill="auto"/>
-            <w:noWrap/>
             <w:vAlign w:val="bottom"/>
             <w:hideMark/>
           </w:tcPr>
@@ -1284,14 +1334,14 @@
               <w:spacing w:after="0" w:line="240" w:lineRule="auto"/>
               <w:jc w:val="right"/>
               <w:rPr>
-                <w:rFonts w:ascii="Calibri" w:eastAsia="Times New Roman" w:hAnsi="Calibri" w:cs="Times New Roman"/>
-                <w:color w:val="000000"/>
-                <w:lang w:val="en-GB" w:eastAsia="en-GB"/>
-              </w:rPr>
-            </w:pPr>
-            <w:r>
-              <w:rPr>
-                <w:rFonts w:ascii="Calibri" w:eastAsia="Times New Roman" w:hAnsi="Calibri" w:cs="Times New Roman"/>
+                <w:rFonts w:ascii="Calibri" w:eastAsia="Times New Roman" w:hAnsi="Calibri" w:cs="Calibri"/>
+                <w:color w:val="000000"/>
+                <w:lang w:val="en-GB" w:eastAsia="en-GB"/>
+              </w:rPr>
+            </w:pPr>
+            <w:r>
+              <w:rPr>
+                <w:rFonts w:ascii="Calibri" w:eastAsia="Times New Roman" w:hAnsi="Calibri" w:cs="Calibri"/>
                 <w:color w:val="000000"/>
                 <w:lang w:val="en-GB" w:eastAsia="en-GB"/>
               </w:rPr>
@@ -1309,7 +1359,6 @@
               <w:right w:val="single" w:sz="4" w:space="0" w:color="auto"/>
             </w:tcBorders>
             <w:shd w:val="clear" w:color="auto" w:fill="auto"/>
-            <w:noWrap/>
             <w:vAlign w:val="bottom"/>
             <w:hideMark/>
           </w:tcPr>
@@ -1318,18 +1367,290 @@
               <w:spacing w:after="0" w:line="240" w:lineRule="auto"/>
               <w:jc w:val="right"/>
               <w:rPr>
-                <w:rFonts w:ascii="Calibri" w:eastAsia="Times New Roman" w:hAnsi="Calibri" w:cs="Times New Roman"/>
-                <w:color w:val="000000"/>
-                <w:lang w:val="en-GB" w:eastAsia="en-GB"/>
-              </w:rPr>
-            </w:pPr>
-            <w:r>
-              <w:rPr>
-                <w:rFonts w:ascii="Calibri" w:eastAsia="Times New Roman" w:hAnsi="Calibri" w:cs="Times New Roman"/>
+                <w:rFonts w:ascii="Calibri" w:eastAsia="Times New Roman" w:hAnsi="Calibri" w:cs="Calibri"/>
+                <w:color w:val="000000"/>
+                <w:lang w:val="en-GB" w:eastAsia="en-GB"/>
+              </w:rPr>
+            </w:pPr>
+            <w:r>
+              <w:rPr>
+                <w:rFonts w:ascii="Calibri" w:eastAsia="Times New Roman" w:hAnsi="Calibri" w:cs="Calibri"/>
                 <w:color w:val="000000"/>
                 <w:lang w:val="en-GB" w:eastAsia="en-GB"/>
               </w:rPr>
               <w:t>1</w:t>
+            </w:r>
+          </w:p>
+        </w:tc>
+      </w:tr>
+      <w:tr>
+        <w:trPr>
+          <w:trHeight w:val="287"/>
+        </w:trPr>
+        <w:tc>
+          <w:tcPr>
+            <w:tcW w:w="1710" w:type="dxa"/>
+            <w:tcBorders>
+              <w:top w:val="nil"/>
+              <w:left w:val="single" w:sz="4" w:space="0" w:color="auto"/>
+              <w:bottom w:val="single" w:sz="4" w:space="0" w:color="auto"/>
+              <w:right w:val="single" w:sz="4" w:space="0" w:color="auto"/>
+            </w:tcBorders>
+            <w:shd w:val="clear" w:color="auto" w:fill="auto"/>
+            <w:vAlign w:val="bottom"/>
+            <w:hideMark/>
+          </w:tcPr>
+          <w:p>
+            <w:pPr>
+              <w:spacing w:after="0" w:line="240" w:lineRule="auto"/>
+              <w:rPr>
+                <w:rFonts w:ascii="Calibri" w:eastAsia="Times New Roman" w:hAnsi="Calibri" w:cs="Calibri"/>
+                <w:b/>
+                <w:bCs/>
+                <w:color w:val="000000"/>
+                <w:lang w:val="en-GB" w:eastAsia="en-GB"/>
+              </w:rPr>
+            </w:pPr>
+            <w:r>
+              <w:rPr>
+                <w:rFonts w:ascii="Calibri" w:eastAsia="Times New Roman" w:hAnsi="Calibri" w:cs="Calibri"/>
+                <w:b/>
+                <w:bCs/>
+                <w:color w:val="000000"/>
+                <w:lang w:val="en-GB" w:eastAsia="en-GB"/>
+              </w:rPr>
+              <w:t>4: Corporations</w:t>
+            </w:r>
+          </w:p>
+        </w:tc>
+        <w:tc>
+          <w:tcPr>
+            <w:tcW w:w="1350" w:type="dxa"/>
+            <w:tcBorders>
+              <w:top w:val="nil"/>
+              <w:left w:val="nil"/>
+              <w:bottom w:val="single" w:sz="4" w:space="0" w:color="auto"/>
+              <w:right w:val="single" w:sz="4" w:space="0" w:color="auto"/>
+            </w:tcBorders>
+            <w:shd w:val="clear" w:color="auto" w:fill="auto"/>
+            <w:vAlign w:val="bottom"/>
+            <w:hideMark/>
+          </w:tcPr>
+          <w:p>
+            <w:pPr>
+              <w:spacing w:after="0" w:line="240" w:lineRule="auto"/>
+              <w:jc w:val="right"/>
+              <w:rPr>
+                <w:rFonts w:ascii="Calibri" w:eastAsia="Times New Roman" w:hAnsi="Calibri" w:cs="Calibri"/>
+                <w:color w:val="000000"/>
+                <w:lang w:val="en-GB" w:eastAsia="en-GB"/>
+              </w:rPr>
+            </w:pPr>
+            <w:r>
+              <w:rPr>
+                <w:rFonts w:ascii="Calibri" w:eastAsia="Times New Roman" w:hAnsi="Calibri" w:cs="Calibri"/>
+                <w:color w:val="000000"/>
+                <w:lang w:val="en-GB" w:eastAsia="en-GB"/>
+              </w:rPr>
+              <w:t xml:space="preserve">$22,850.04 </w:t>
+            </w:r>
+          </w:p>
+        </w:tc>
+        <w:tc>
+          <w:tcPr>
+            <w:tcW w:w="1350" w:type="dxa"/>
+            <w:tcBorders>
+              <w:top w:val="nil"/>
+              <w:left w:val="nil"/>
+              <w:bottom w:val="single" w:sz="4" w:space="0" w:color="auto"/>
+              <w:right w:val="single" w:sz="4" w:space="0" w:color="auto"/>
+            </w:tcBorders>
+            <w:shd w:val="clear" w:color="auto" w:fill="auto"/>
+            <w:vAlign w:val="bottom"/>
+            <w:hideMark/>
+          </w:tcPr>
+          <w:p>
+            <w:pPr>
+              <w:spacing w:after="0" w:line="240" w:lineRule="auto"/>
+              <w:jc w:val="right"/>
+              <w:rPr>
+                <w:rFonts w:ascii="Calibri" w:eastAsia="Times New Roman" w:hAnsi="Calibri" w:cs="Calibri"/>
+                <w:color w:val="000000"/>
+                <w:lang w:val="en-GB" w:eastAsia="en-GB"/>
+              </w:rPr>
+            </w:pPr>
+            <w:r>
+              <w:rPr>
+                <w:rFonts w:ascii="Calibri" w:eastAsia="Times New Roman" w:hAnsi="Calibri" w:cs="Calibri"/>
+                <w:color w:val="000000"/>
+                <w:lang w:val="en-GB" w:eastAsia="en-GB"/>
+              </w:rPr>
+              <w:t xml:space="preserve">$2,269.19 </w:t>
+            </w:r>
+          </w:p>
+        </w:tc>
+        <w:tc>
+          <w:tcPr>
+            <w:tcW w:w="1170" w:type="dxa"/>
+            <w:tcBorders>
+              <w:top w:val="nil"/>
+              <w:left w:val="nil"/>
+              <w:bottom w:val="single" w:sz="4" w:space="0" w:color="auto"/>
+              <w:right w:val="single" w:sz="4" w:space="0" w:color="auto"/>
+            </w:tcBorders>
+            <w:shd w:val="clear" w:color="auto" w:fill="auto"/>
+            <w:vAlign w:val="bottom"/>
+            <w:hideMark/>
+          </w:tcPr>
+          <w:p>
+            <w:pPr>
+              <w:spacing w:after="0" w:line="240" w:lineRule="auto"/>
+              <w:jc w:val="right"/>
+              <w:rPr>
+                <w:rFonts w:ascii="Calibri" w:eastAsia="Times New Roman" w:hAnsi="Calibri" w:cs="Calibri"/>
+                <w:color w:val="000000"/>
+                <w:lang w:val="en-GB" w:eastAsia="en-GB"/>
+              </w:rPr>
+            </w:pPr>
+            <w:r>
+              <w:rPr>
+                <w:rFonts w:ascii="Calibri" w:eastAsia="Times New Roman" w:hAnsi="Calibri" w:cs="Calibri"/>
+                <w:color w:val="000000"/>
+                <w:lang w:val="en-GB" w:eastAsia="en-GB"/>
+              </w:rPr>
+              <w:t>1007.00%</w:t>
+            </w:r>
+          </w:p>
+        </w:tc>
+        <w:tc>
+          <w:tcPr>
+            <w:tcW w:w="1710" w:type="dxa"/>
+            <w:tcBorders>
+              <w:top w:val="nil"/>
+              <w:left w:val="nil"/>
+              <w:bottom w:val="single" w:sz="4" w:space="0" w:color="auto"/>
+              <w:right w:val="single" w:sz="4" w:space="0" w:color="auto"/>
+            </w:tcBorders>
+            <w:shd w:val="clear" w:color="auto" w:fill="auto"/>
+            <w:vAlign w:val="bottom"/>
+            <w:hideMark/>
+          </w:tcPr>
+          <w:p>
+            <w:pPr>
+              <w:spacing w:after="0" w:line="240" w:lineRule="auto"/>
+              <w:jc w:val="right"/>
+              <w:rPr>
+                <w:rFonts w:ascii="Calibri" w:eastAsia="Times New Roman" w:hAnsi="Calibri" w:cs="Calibri"/>
+                <w:color w:val="000000"/>
+                <w:lang w:val="en-GB" w:eastAsia="en-GB"/>
+              </w:rPr>
+            </w:pPr>
+            <w:r>
+              <w:rPr>
+                <w:rFonts w:ascii="Calibri" w:eastAsia="Times New Roman" w:hAnsi="Calibri" w:cs="Calibri"/>
+                <w:color w:val="000000"/>
+                <w:lang w:val="en-GB" w:eastAsia="en-GB"/>
+              </w:rPr>
+              <w:t xml:space="preserve">$0.00 </w:t>
+            </w:r>
+          </w:p>
+        </w:tc>
+        <w:tc>
+          <w:tcPr>
+            <w:tcW w:w="1710" w:type="dxa"/>
+            <w:tcBorders>
+              <w:top w:val="nil"/>
+              <w:left w:val="nil"/>
+              <w:bottom w:val="single" w:sz="4" w:space="0" w:color="auto"/>
+              <w:right w:val="single" w:sz="4" w:space="0" w:color="auto"/>
+            </w:tcBorders>
+            <w:shd w:val="clear" w:color="auto" w:fill="auto"/>
+            <w:vAlign w:val="bottom"/>
+            <w:hideMark/>
+          </w:tcPr>
+          <w:p>
+            <w:pPr>
+              <w:spacing w:after="0" w:line="240" w:lineRule="auto"/>
+              <w:jc w:val="right"/>
+              <w:rPr>
+                <w:rFonts w:ascii="Calibri" w:eastAsia="Times New Roman" w:hAnsi="Calibri" w:cs="Calibri"/>
+                <w:color w:val="000000"/>
+                <w:lang w:val="en-GB" w:eastAsia="en-GB"/>
+              </w:rPr>
+            </w:pPr>
+            <w:r>
+              <w:rPr>
+                <w:rFonts w:ascii="Calibri" w:eastAsia="Times New Roman" w:hAnsi="Calibri" w:cs="Calibri"/>
+                <w:color w:val="000000"/>
+                <w:lang w:val="en-GB" w:eastAsia="en-GB"/>
+              </w:rPr>
+              <w:t xml:space="preserve">$0.00 </w:t>
+            </w:r>
+          </w:p>
+        </w:tc>
+        <w:tc>
+          <w:tcPr>
+            <w:tcW w:w="1260" w:type="dxa"/>
+            <w:tcBorders>
+              <w:top w:val="nil"/>
+              <w:left w:val="nil"/>
+              <w:bottom w:val="single" w:sz="4" w:space="0" w:color="auto"/>
+              <w:right w:val="single" w:sz="4" w:space="0" w:color="auto"/>
+            </w:tcBorders>
+            <w:shd w:val="clear" w:color="auto" w:fill="auto"/>
+            <w:vAlign w:val="bottom"/>
+            <w:hideMark/>
+          </w:tcPr>
+          <w:p>
+            <w:pPr>
+              <w:spacing w:after="0" w:line="240" w:lineRule="auto"/>
+              <w:jc w:val="right"/>
+              <w:rPr>
+                <w:rFonts w:ascii="Calibri" w:eastAsia="Times New Roman" w:hAnsi="Calibri" w:cs="Calibri"/>
+                <w:color w:val="000000"/>
+                <w:lang w:val="en-GB" w:eastAsia="en-GB"/>
+              </w:rPr>
+            </w:pPr>
+            <w:r>
+              <w:rPr>
+                <w:rFonts w:ascii="Calibri" w:eastAsia="Times New Roman" w:hAnsi="Calibri" w:cs="Calibri"/>
+                <w:color w:val="000000"/>
+                <w:lang w:val="en-GB" w:eastAsia="en-GB"/>
+              </w:rPr>
+              <w:t>7</w:t>
+            </w:r>
+          </w:p>
+        </w:tc>
+        <w:tc>
+          <w:tcPr>
+            <w:tcW w:w="1260" w:type="dxa"/>
+            <w:tcBorders>
+              <w:top w:val="nil"/>
+              <w:left w:val="nil"/>
+              <w:bottom w:val="single" w:sz="4" w:space="0" w:color="auto"/>
+              <w:right w:val="single" w:sz="4" w:space="0" w:color="auto"/>
+            </w:tcBorders>
+            <w:shd w:val="clear" w:color="auto" w:fill="auto"/>
+            <w:vAlign w:val="bottom"/>
+            <w:hideMark/>
+          </w:tcPr>
+          <w:p>
+            <w:pPr>
+              <w:spacing w:after="0" w:line="240" w:lineRule="auto"/>
+              <w:jc w:val="right"/>
+              <w:rPr>
+                <w:rFonts w:ascii="Calibri" w:eastAsia="Times New Roman" w:hAnsi="Calibri" w:cs="Calibri"/>
+                <w:color w:val="000000"/>
+                <w:lang w:val="en-GB" w:eastAsia="en-GB"/>
+              </w:rPr>
+            </w:pPr>
+            <w:r>
+              <w:rPr>
+                <w:rFonts w:ascii="Calibri" w:eastAsia="Times New Roman" w:hAnsi="Calibri" w:cs="Calibri"/>
+                <w:color w:val="000000"/>
+                <w:lang w:val="en-GB" w:eastAsia="en-GB"/>
+              </w:rPr>
+              <w:t>7</w:t>
             </w:r>
           </w:p>
         </w:tc>
@@ -1340,7 +1661,7 @@
         </w:trPr>
         <w:tc>
           <w:tcPr>
-            <w:tcW w:w="1980" w:type="dxa"/>
+            <w:tcW w:w="1710" w:type="dxa"/>
             <w:tcBorders>
               <w:top w:val="nil"/>
               <w:left w:val="single" w:sz="4" w:space="0" w:color="auto"/>
@@ -1348,7 +1669,6 @@
               <w:right w:val="single" w:sz="4" w:space="0" w:color="auto"/>
             </w:tcBorders>
             <w:shd w:val="clear" w:color="auto" w:fill="auto"/>
-            <w:noWrap/>
             <w:vAlign w:val="bottom"/>
             <w:hideMark/>
           </w:tcPr>
@@ -1356,7 +1676,7 @@
             <w:pPr>
               <w:spacing w:after="0" w:line="240" w:lineRule="auto"/>
               <w:rPr>
-                <w:rFonts w:ascii="Calibri" w:eastAsia="Times New Roman" w:hAnsi="Calibri" w:cs="Times New Roman"/>
+                <w:rFonts w:ascii="Calibri" w:eastAsia="Times New Roman" w:hAnsi="Calibri" w:cs="Calibri"/>
                 <w:b/>
                 <w:bCs/>
                 <w:color w:val="000000"/>
@@ -1365,13 +1685,13 @@
             </w:pPr>
             <w:r>
               <w:rPr>
-                <w:rFonts w:ascii="Calibri" w:eastAsia="Times New Roman" w:hAnsi="Calibri" w:cs="Times New Roman"/>
+                <w:rFonts w:ascii="Calibri" w:eastAsia="Times New Roman" w:hAnsi="Calibri" w:cs="Calibri"/>
                 <w:b/>
                 <w:bCs/>
                 <w:color w:val="000000"/>
                 <w:lang w:val="en-GB" w:eastAsia="en-GB"/>
               </w:rPr>
-              <w:t>4: Corporations</w:t>
+              <w:t>5: Earned Revenue</w:t>
             </w:r>
           </w:p>
         </w:tc>
@@ -1385,7 +1705,6 @@
               <w:right w:val="single" w:sz="4" w:space="0" w:color="auto"/>
             </w:tcBorders>
             <w:shd w:val="clear" w:color="auto" w:fill="auto"/>
-            <w:noWrap/>
             <w:vAlign w:val="bottom"/>
             <w:hideMark/>
           </w:tcPr>
@@ -1394,18 +1713,18 @@
               <w:spacing w:after="0" w:line="240" w:lineRule="auto"/>
               <w:jc w:val="right"/>
               <w:rPr>
-                <w:rFonts w:ascii="Calibri" w:eastAsia="Times New Roman" w:hAnsi="Calibri" w:cs="Times New Roman"/>
-                <w:color w:val="000000"/>
-                <w:lang w:val="en-GB" w:eastAsia="en-GB"/>
-              </w:rPr>
-            </w:pPr>
-            <w:r>
-              <w:rPr>
-                <w:rFonts w:ascii="Calibri" w:eastAsia="Times New Roman" w:hAnsi="Calibri" w:cs="Times New Roman"/>
-                <w:color w:val="000000"/>
-                <w:lang w:val="en-GB" w:eastAsia="en-GB"/>
-              </w:rPr>
-              <w:t xml:space="preserve">$4,003.57 </w:t>
+                <w:rFonts w:ascii="Calibri" w:eastAsia="Times New Roman" w:hAnsi="Calibri" w:cs="Calibri"/>
+                <w:color w:val="000000"/>
+                <w:lang w:val="en-GB" w:eastAsia="en-GB"/>
+              </w:rPr>
+            </w:pPr>
+            <w:r>
+              <w:rPr>
+                <w:rFonts w:ascii="Calibri" w:eastAsia="Times New Roman" w:hAnsi="Calibri" w:cs="Calibri"/>
+                <w:color w:val="000000"/>
+                <w:lang w:val="en-GB" w:eastAsia="en-GB"/>
+              </w:rPr>
+              <w:t xml:space="preserve">$1,500.82 </w:t>
             </w:r>
           </w:p>
         </w:tc>
@@ -1419,7 +1738,6 @@
               <w:right w:val="single" w:sz="4" w:space="0" w:color="auto"/>
             </w:tcBorders>
             <w:shd w:val="clear" w:color="auto" w:fill="auto"/>
-            <w:noWrap/>
             <w:vAlign w:val="bottom"/>
             <w:hideMark/>
           </w:tcPr>
@@ -1428,18 +1746,18 @@
               <w:spacing w:after="0" w:line="240" w:lineRule="auto"/>
               <w:jc w:val="right"/>
               <w:rPr>
-                <w:rFonts w:ascii="Calibri" w:eastAsia="Times New Roman" w:hAnsi="Calibri" w:cs="Times New Roman"/>
-                <w:color w:val="000000"/>
-                <w:lang w:val="en-GB" w:eastAsia="en-GB"/>
-              </w:rPr>
-            </w:pPr>
-            <w:r>
-              <w:rPr>
-                <w:rFonts w:ascii="Calibri" w:eastAsia="Times New Roman" w:hAnsi="Calibri" w:cs="Times New Roman"/>
-                <w:color w:val="000000"/>
-                <w:lang w:val="en-GB" w:eastAsia="en-GB"/>
-              </w:rPr>
-              <w:t xml:space="preserve">$2,269.19 </w:t>
+                <w:rFonts w:ascii="Calibri" w:eastAsia="Times New Roman" w:hAnsi="Calibri" w:cs="Calibri"/>
+                <w:color w:val="000000"/>
+                <w:lang w:val="en-GB" w:eastAsia="en-GB"/>
+              </w:rPr>
+            </w:pPr>
+            <w:r>
+              <w:rPr>
+                <w:rFonts w:ascii="Calibri" w:eastAsia="Times New Roman" w:hAnsi="Calibri" w:cs="Calibri"/>
+                <w:color w:val="000000"/>
+                <w:lang w:val="en-GB" w:eastAsia="en-GB"/>
+              </w:rPr>
+              <w:t xml:space="preserve">$7,321.79 </w:t>
             </w:r>
           </w:p>
         </w:tc>
@@ -1453,7 +1771,6 @@
               <w:right w:val="single" w:sz="4" w:space="0" w:color="auto"/>
             </w:tcBorders>
             <w:shd w:val="clear" w:color="auto" w:fill="auto"/>
-            <w:noWrap/>
             <w:vAlign w:val="bottom"/>
             <w:hideMark/>
           </w:tcPr>
@@ -1462,18 +1779,18 @@
               <w:spacing w:after="0" w:line="240" w:lineRule="auto"/>
               <w:jc w:val="right"/>
               <w:rPr>
-                <w:rFonts w:ascii="Calibri" w:eastAsia="Times New Roman" w:hAnsi="Calibri" w:cs="Times New Roman"/>
-                <w:color w:val="000000"/>
-                <w:lang w:val="en-GB" w:eastAsia="en-GB"/>
-              </w:rPr>
-            </w:pPr>
-            <w:r>
-              <w:rPr>
-                <w:rFonts w:ascii="Calibri" w:eastAsia="Times New Roman" w:hAnsi="Calibri" w:cs="Times New Roman"/>
-                <w:color w:val="000000"/>
-                <w:lang w:val="en-GB" w:eastAsia="en-GB"/>
-              </w:rPr>
-              <w:t>176.40%</w:t>
+                <w:rFonts w:ascii="Calibri" w:eastAsia="Times New Roman" w:hAnsi="Calibri" w:cs="Calibri"/>
+                <w:color w:val="000000"/>
+                <w:lang w:val="en-GB" w:eastAsia="en-GB"/>
+              </w:rPr>
+            </w:pPr>
+            <w:r>
+              <w:rPr>
+                <w:rFonts w:ascii="Calibri" w:eastAsia="Times New Roman" w:hAnsi="Calibri" w:cs="Calibri"/>
+                <w:color w:val="000000"/>
+                <w:lang w:val="en-GB" w:eastAsia="en-GB"/>
+              </w:rPr>
+              <w:t>20.50%</w:t>
             </w:r>
           </w:p>
         </w:tc>
@@ -1487,7 +1804,6 @@
               <w:right w:val="single" w:sz="4" w:space="0" w:color="auto"/>
             </w:tcBorders>
             <w:shd w:val="clear" w:color="auto" w:fill="auto"/>
-            <w:noWrap/>
             <w:vAlign w:val="bottom"/>
             <w:hideMark/>
           </w:tcPr>
@@ -1496,18 +1812,18 @@
               <w:spacing w:after="0" w:line="240" w:lineRule="auto"/>
               <w:jc w:val="right"/>
               <w:rPr>
-                <w:rFonts w:ascii="Calibri" w:eastAsia="Times New Roman" w:hAnsi="Calibri" w:cs="Times New Roman"/>
-                <w:color w:val="000000"/>
-                <w:lang w:val="en-GB" w:eastAsia="en-GB"/>
-              </w:rPr>
-            </w:pPr>
-            <w:r>
-              <w:rPr>
-                <w:rFonts w:ascii="Calibri" w:eastAsia="Times New Roman" w:hAnsi="Calibri" w:cs="Times New Roman"/>
-                <w:color w:val="000000"/>
-                <w:lang w:val="en-GB" w:eastAsia="en-GB"/>
-              </w:rPr>
-              <w:t xml:space="preserve">$0.00 </w:t>
+                <w:rFonts w:ascii="Calibri" w:eastAsia="Times New Roman" w:hAnsi="Calibri" w:cs="Calibri"/>
+                <w:color w:val="000000"/>
+                <w:lang w:val="en-GB" w:eastAsia="en-GB"/>
+              </w:rPr>
+            </w:pPr>
+            <w:r>
+              <w:rPr>
+                <w:rFonts w:ascii="Calibri" w:eastAsia="Times New Roman" w:hAnsi="Calibri" w:cs="Calibri"/>
+                <w:color w:val="000000"/>
+                <w:lang w:val="en-GB" w:eastAsia="en-GB"/>
+              </w:rPr>
+              <w:t xml:space="preserve">$989.19 </w:t>
             </w:r>
           </w:p>
         </w:tc>
@@ -1521,7 +1837,6 @@
               <w:right w:val="single" w:sz="4" w:space="0" w:color="auto"/>
             </w:tcBorders>
             <w:shd w:val="clear" w:color="auto" w:fill="auto"/>
-            <w:noWrap/>
             <w:vAlign w:val="bottom"/>
             <w:hideMark/>
           </w:tcPr>
@@ -1530,24 +1845,24 @@
               <w:spacing w:after="0" w:line="240" w:lineRule="auto"/>
               <w:jc w:val="right"/>
               <w:rPr>
-                <w:rFonts w:ascii="Calibri" w:eastAsia="Times New Roman" w:hAnsi="Calibri" w:cs="Times New Roman"/>
-                <w:color w:val="000000"/>
-                <w:lang w:val="en-GB" w:eastAsia="en-GB"/>
-              </w:rPr>
-            </w:pPr>
-            <w:r>
-              <w:rPr>
-                <w:rFonts w:ascii="Calibri" w:eastAsia="Times New Roman" w:hAnsi="Calibri" w:cs="Times New Roman"/>
-                <w:color w:val="000000"/>
-                <w:lang w:val="en-GB" w:eastAsia="en-GB"/>
-              </w:rPr>
-              <w:t xml:space="preserve">$0.00 </w:t>
-            </w:r>
-          </w:p>
-        </w:tc>
-        <w:tc>
-          <w:tcPr>
-            <w:tcW w:w="1297" w:type="dxa"/>
+                <w:rFonts w:ascii="Calibri" w:eastAsia="Times New Roman" w:hAnsi="Calibri" w:cs="Calibri"/>
+                <w:color w:val="000000"/>
+                <w:lang w:val="en-GB" w:eastAsia="en-GB"/>
+              </w:rPr>
+            </w:pPr>
+            <w:r>
+              <w:rPr>
+                <w:rFonts w:ascii="Calibri" w:eastAsia="Times New Roman" w:hAnsi="Calibri" w:cs="Calibri"/>
+                <w:color w:val="000000"/>
+                <w:lang w:val="en-GB" w:eastAsia="en-GB"/>
+              </w:rPr>
+              <w:t xml:space="preserve">$298.23 </w:t>
+            </w:r>
+          </w:p>
+        </w:tc>
+        <w:tc>
+          <w:tcPr>
+            <w:tcW w:w="1260" w:type="dxa"/>
             <w:tcBorders>
               <w:top w:val="nil"/>
               <w:left w:val="nil"/>
@@ -1555,7 +1870,6 @@
               <w:right w:val="single" w:sz="4" w:space="0" w:color="auto"/>
             </w:tcBorders>
             <w:shd w:val="clear" w:color="auto" w:fill="auto"/>
-            <w:noWrap/>
             <w:vAlign w:val="bottom"/>
             <w:hideMark/>
           </w:tcPr>
@@ -1564,18 +1878,18 @@
               <w:spacing w:after="0" w:line="240" w:lineRule="auto"/>
               <w:jc w:val="right"/>
               <w:rPr>
-                <w:rFonts w:ascii="Calibri" w:eastAsia="Times New Roman" w:hAnsi="Calibri" w:cs="Times New Roman"/>
-                <w:color w:val="000000"/>
-                <w:lang w:val="en-GB" w:eastAsia="en-GB"/>
-              </w:rPr>
-            </w:pPr>
-            <w:r>
-              <w:rPr>
-                <w:rFonts w:ascii="Calibri" w:eastAsia="Times New Roman" w:hAnsi="Calibri" w:cs="Times New Roman"/>
-                <w:color w:val="000000"/>
-                <w:lang w:val="en-GB" w:eastAsia="en-GB"/>
-              </w:rPr>
-              <w:t>7</w:t>
+                <w:rFonts w:ascii="Calibri" w:eastAsia="Times New Roman" w:hAnsi="Calibri" w:cs="Calibri"/>
+                <w:color w:val="000000"/>
+                <w:lang w:val="en-GB" w:eastAsia="en-GB"/>
+              </w:rPr>
+            </w:pPr>
+            <w:r>
+              <w:rPr>
+                <w:rFonts w:ascii="Calibri" w:eastAsia="Times New Roman" w:hAnsi="Calibri" w:cs="Calibri"/>
+                <w:color w:val="000000"/>
+                <w:lang w:val="en-GB" w:eastAsia="en-GB"/>
+              </w:rPr>
+              <w:t>16</w:t>
             </w:r>
           </w:p>
         </w:tc>
@@ -1589,7 +1903,6 @@
               <w:right w:val="single" w:sz="4" w:space="0" w:color="auto"/>
             </w:tcBorders>
             <w:shd w:val="clear" w:color="auto" w:fill="auto"/>
-            <w:noWrap/>
             <w:vAlign w:val="bottom"/>
             <w:hideMark/>
           </w:tcPr>
@@ -1598,18 +1911,18 @@
               <w:spacing w:after="0" w:line="240" w:lineRule="auto"/>
               <w:jc w:val="right"/>
               <w:rPr>
-                <w:rFonts w:ascii="Calibri" w:eastAsia="Times New Roman" w:hAnsi="Calibri" w:cs="Times New Roman"/>
-                <w:color w:val="000000"/>
-                <w:lang w:val="en-GB" w:eastAsia="en-GB"/>
-              </w:rPr>
-            </w:pPr>
-            <w:r>
-              <w:rPr>
-                <w:rFonts w:ascii="Calibri" w:eastAsia="Times New Roman" w:hAnsi="Calibri" w:cs="Times New Roman"/>
-                <w:color w:val="000000"/>
-                <w:lang w:val="en-GB" w:eastAsia="en-GB"/>
-              </w:rPr>
-              <w:t>7</w:t>
+                <w:rFonts w:ascii="Calibri" w:eastAsia="Times New Roman" w:hAnsi="Calibri" w:cs="Calibri"/>
+                <w:color w:val="000000"/>
+                <w:lang w:val="en-GB" w:eastAsia="en-GB"/>
+              </w:rPr>
+            </w:pPr>
+            <w:r>
+              <w:rPr>
+                <w:rFonts w:ascii="Calibri" w:eastAsia="Times New Roman" w:hAnsi="Calibri" w:cs="Calibri"/>
+                <w:color w:val="000000"/>
+                <w:lang w:val="en-GB" w:eastAsia="en-GB"/>
+              </w:rPr>
+              <w:t>43</w:t>
             </w:r>
           </w:p>
         </w:tc>
@@ -1620,23 +1933,21 @@
         </w:trPr>
         <w:tc>
           <w:tcPr>
-            <w:tcW w:w="1980" w:type="dxa"/>
-            <w:tcBorders>
-              <w:top w:val="nil"/>
+            <w:tcW w:w="1710" w:type="dxa"/>
+            <w:tcBorders>
+              <w:top w:val="single" w:sz="4" w:space="0" w:color="auto"/>
               <w:left w:val="single" w:sz="4" w:space="0" w:color="auto"/>
               <w:bottom w:val="single" w:sz="4" w:space="0" w:color="auto"/>
               <w:right w:val="single" w:sz="4" w:space="0" w:color="auto"/>
             </w:tcBorders>
             <w:shd w:val="clear" w:color="auto" w:fill="auto"/>
-            <w:noWrap/>
-            <w:vAlign w:val="bottom"/>
-            <w:hideMark/>
-          </w:tcPr>
-          <w:p>
-            <w:pPr>
-              <w:spacing w:after="0" w:line="240" w:lineRule="auto"/>
-              <w:rPr>
-                <w:rFonts w:ascii="Calibri" w:eastAsia="Times New Roman" w:hAnsi="Calibri" w:cs="Times New Roman"/>
+            <w:vAlign w:val="bottom"/>
+          </w:tcPr>
+          <w:p>
+            <w:pPr>
+              <w:spacing w:after="0" w:line="240" w:lineRule="auto"/>
+              <w:rPr>
+                <w:rFonts w:ascii="Calibri" w:eastAsia="Times New Roman" w:hAnsi="Calibri" w:cs="Calibri"/>
                 <w:b/>
                 <w:bCs/>
                 <w:color w:val="000000"/>
@@ -1645,13 +1956,12 @@
             </w:pPr>
             <w:r>
               <w:rPr>
-                <w:rFonts w:ascii="Calibri" w:eastAsia="Times New Roman" w:hAnsi="Calibri" w:cs="Times New Roman"/>
+                <w:rFonts w:ascii="Calibri" w:hAnsi="Calibri" w:cs="Calibri"/>
                 <w:b/>
                 <w:bCs/>
                 <w:color w:val="000000"/>
-                <w:lang w:val="en-GB" w:eastAsia="en-GB"/>
-              </w:rPr>
-              <w:t>5: Earned Revenue</w:t>
+              </w:rPr>
+              <w:t>TOTAL</w:t>
             </w:r>
           </w:p>
         </w:tc>
@@ -1659,264 +1969,20 @@
           <w:tcPr>
             <w:tcW w:w="1350" w:type="dxa"/>
             <w:tcBorders>
-              <w:top w:val="nil"/>
+              <w:top w:val="single" w:sz="4" w:space="0" w:color="auto"/>
               <w:left w:val="nil"/>
               <w:bottom w:val="single" w:sz="4" w:space="0" w:color="auto"/>
               <w:right w:val="single" w:sz="4" w:space="0" w:color="auto"/>
             </w:tcBorders>
             <w:shd w:val="clear" w:color="auto" w:fill="auto"/>
-            <w:noWrap/>
-            <w:vAlign w:val="bottom"/>
-            <w:hideMark/>
+            <w:vAlign w:val="bottom"/>
           </w:tcPr>
           <w:p>
             <w:pPr>
               <w:spacing w:after="0" w:line="240" w:lineRule="auto"/>
               <w:jc w:val="right"/>
               <w:rPr>
-                <w:rFonts w:ascii="Calibri" w:eastAsia="Times New Roman" w:hAnsi="Calibri" w:cs="Times New Roman"/>
-                <w:color w:val="000000"/>
-                <w:lang w:val="en-GB" w:eastAsia="en-GB"/>
-              </w:rPr>
-            </w:pPr>
-            <w:r>
-              <w:rPr>
-                <w:rFonts w:ascii="Calibri" w:eastAsia="Times New Roman" w:hAnsi="Calibri" w:cs="Times New Roman"/>
-                <w:color w:val="000000"/>
-                <w:lang w:val="en-GB" w:eastAsia="en-GB"/>
-              </w:rPr>
-              <w:t xml:space="preserve">$1,369.76 </w:t>
-            </w:r>
-          </w:p>
-        </w:tc>
-        <w:tc>
-          <w:tcPr>
-            <w:tcW w:w="1350" w:type="dxa"/>
-            <w:tcBorders>
-              <w:top w:val="nil"/>
-              <w:left w:val="nil"/>
-              <w:bottom w:val="single" w:sz="4" w:space="0" w:color="auto"/>
-              <w:right w:val="single" w:sz="4" w:space="0" w:color="auto"/>
-            </w:tcBorders>
-            <w:shd w:val="clear" w:color="auto" w:fill="auto"/>
-            <w:noWrap/>
-            <w:vAlign w:val="bottom"/>
-            <w:hideMark/>
-          </w:tcPr>
-          <w:p>
-            <w:pPr>
-              <w:spacing w:after="0" w:line="240" w:lineRule="auto"/>
-              <w:jc w:val="right"/>
-              <w:rPr>
-                <w:rFonts w:ascii="Calibri" w:eastAsia="Times New Roman" w:hAnsi="Calibri" w:cs="Times New Roman"/>
-                <w:color w:val="000000"/>
-                <w:lang w:val="en-GB" w:eastAsia="en-GB"/>
-              </w:rPr>
-            </w:pPr>
-            <w:r>
-              <w:rPr>
-                <w:rFonts w:ascii="Calibri" w:eastAsia="Times New Roman" w:hAnsi="Calibri" w:cs="Times New Roman"/>
-                <w:color w:val="000000"/>
-                <w:lang w:val="en-GB" w:eastAsia="en-GB"/>
-              </w:rPr>
-              <w:t xml:space="preserve">$7,321.79 </w:t>
-            </w:r>
-          </w:p>
-        </w:tc>
-        <w:tc>
-          <w:tcPr>
-            <w:tcW w:w="1170" w:type="dxa"/>
-            <w:tcBorders>
-              <w:top w:val="nil"/>
-              <w:left w:val="nil"/>
-              <w:bottom w:val="single" w:sz="4" w:space="0" w:color="auto"/>
-              <w:right w:val="single" w:sz="4" w:space="0" w:color="auto"/>
-            </w:tcBorders>
-            <w:shd w:val="clear" w:color="auto" w:fill="auto"/>
-            <w:noWrap/>
-            <w:vAlign w:val="bottom"/>
-            <w:hideMark/>
-          </w:tcPr>
-          <w:p>
-            <w:pPr>
-              <w:spacing w:after="0" w:line="240" w:lineRule="auto"/>
-              <w:jc w:val="right"/>
-              <w:rPr>
-                <w:rFonts w:ascii="Calibri" w:eastAsia="Times New Roman" w:hAnsi="Calibri" w:cs="Times New Roman"/>
-                <w:color w:val="000000"/>
-                <w:lang w:val="en-GB" w:eastAsia="en-GB"/>
-              </w:rPr>
-            </w:pPr>
-            <w:r>
-              <w:rPr>
-                <w:rFonts w:ascii="Calibri" w:eastAsia="Times New Roman" w:hAnsi="Calibri" w:cs="Times New Roman"/>
-                <w:color w:val="000000"/>
-                <w:lang w:val="en-GB" w:eastAsia="en-GB"/>
-              </w:rPr>
-              <w:t>18.70%</w:t>
-            </w:r>
-          </w:p>
-        </w:tc>
-        <w:tc>
-          <w:tcPr>
-            <w:tcW w:w="1710" w:type="dxa"/>
-            <w:tcBorders>
-              <w:top w:val="nil"/>
-              <w:left w:val="nil"/>
-              <w:bottom w:val="single" w:sz="4" w:space="0" w:color="auto"/>
-              <w:right w:val="single" w:sz="4" w:space="0" w:color="auto"/>
-            </w:tcBorders>
-            <w:shd w:val="clear" w:color="auto" w:fill="auto"/>
-            <w:noWrap/>
-            <w:vAlign w:val="bottom"/>
-            <w:hideMark/>
-          </w:tcPr>
-          <w:p>
-            <w:pPr>
-              <w:spacing w:after="0" w:line="240" w:lineRule="auto"/>
-              <w:jc w:val="right"/>
-              <w:rPr>
-                <w:rFonts w:ascii="Calibri" w:eastAsia="Times New Roman" w:hAnsi="Calibri" w:cs="Times New Roman"/>
-                <w:color w:val="000000"/>
-                <w:lang w:val="en-GB" w:eastAsia="en-GB"/>
-              </w:rPr>
-            </w:pPr>
-            <w:r>
-              <w:rPr>
-                <w:rFonts w:ascii="Calibri" w:eastAsia="Times New Roman" w:hAnsi="Calibri" w:cs="Times New Roman"/>
-                <w:color w:val="000000"/>
-                <w:lang w:val="en-GB" w:eastAsia="en-GB"/>
-              </w:rPr>
-              <w:t xml:space="preserve">$788.94 </w:t>
-            </w:r>
-          </w:p>
-        </w:tc>
-        <w:tc>
-          <w:tcPr>
-            <w:tcW w:w="1710" w:type="dxa"/>
-            <w:tcBorders>
-              <w:top w:val="nil"/>
-              <w:left w:val="nil"/>
-              <w:bottom w:val="single" w:sz="4" w:space="0" w:color="auto"/>
-              <w:right w:val="single" w:sz="4" w:space="0" w:color="auto"/>
-            </w:tcBorders>
-            <w:shd w:val="clear" w:color="auto" w:fill="auto"/>
-            <w:noWrap/>
-            <w:vAlign w:val="bottom"/>
-            <w:hideMark/>
-          </w:tcPr>
-          <w:p>
-            <w:pPr>
-              <w:spacing w:after="0" w:line="240" w:lineRule="auto"/>
-              <w:jc w:val="right"/>
-              <w:rPr>
-                <w:rFonts w:ascii="Calibri" w:eastAsia="Times New Roman" w:hAnsi="Calibri" w:cs="Times New Roman"/>
-                <w:color w:val="000000"/>
-                <w:lang w:val="en-GB" w:eastAsia="en-GB"/>
-              </w:rPr>
-            </w:pPr>
-            <w:r>
-              <w:rPr>
-                <w:rFonts w:ascii="Calibri" w:eastAsia="Times New Roman" w:hAnsi="Calibri" w:cs="Times New Roman"/>
-                <w:color w:val="000000"/>
-                <w:lang w:val="en-GB" w:eastAsia="en-GB"/>
-              </w:rPr>
-              <w:t xml:space="preserve">$298.23 </w:t>
-            </w:r>
-          </w:p>
-        </w:tc>
-        <w:tc>
-          <w:tcPr>
-            <w:tcW w:w="1297" w:type="dxa"/>
-            <w:tcBorders>
-              <w:top w:val="nil"/>
-              <w:left w:val="nil"/>
-              <w:bottom w:val="single" w:sz="4" w:space="0" w:color="auto"/>
-              <w:right w:val="single" w:sz="4" w:space="0" w:color="auto"/>
-            </w:tcBorders>
-            <w:shd w:val="clear" w:color="auto" w:fill="auto"/>
-            <w:noWrap/>
-            <w:vAlign w:val="bottom"/>
-            <w:hideMark/>
-          </w:tcPr>
-          <w:p>
-            <w:pPr>
-              <w:spacing w:after="0" w:line="240" w:lineRule="auto"/>
-              <w:jc w:val="right"/>
-              <w:rPr>
-                <w:rFonts w:ascii="Calibri" w:eastAsia="Times New Roman" w:hAnsi="Calibri" w:cs="Times New Roman"/>
-                <w:color w:val="000000"/>
-                <w:lang w:val="en-GB" w:eastAsia="en-GB"/>
-              </w:rPr>
-            </w:pPr>
-            <w:r>
-              <w:rPr>
-                <w:rFonts w:ascii="Calibri" w:eastAsia="Times New Roman" w:hAnsi="Calibri" w:cs="Times New Roman"/>
-                <w:color w:val="000000"/>
-                <w:lang w:val="en-GB" w:eastAsia="en-GB"/>
-              </w:rPr>
-              <w:t>16</w:t>
-            </w:r>
-          </w:p>
-        </w:tc>
-        <w:tc>
-          <w:tcPr>
-            <w:tcW w:w="1260" w:type="dxa"/>
-            <w:tcBorders>
-              <w:top w:val="nil"/>
-              <w:left w:val="nil"/>
-              <w:bottom w:val="single" w:sz="4" w:space="0" w:color="auto"/>
-              <w:right w:val="single" w:sz="4" w:space="0" w:color="auto"/>
-            </w:tcBorders>
-            <w:shd w:val="clear" w:color="auto" w:fill="auto"/>
-            <w:noWrap/>
-            <w:vAlign w:val="bottom"/>
-            <w:hideMark/>
-          </w:tcPr>
-          <w:p>
-            <w:pPr>
-              <w:spacing w:after="0" w:line="240" w:lineRule="auto"/>
-              <w:jc w:val="right"/>
-              <w:rPr>
-                <w:rFonts w:ascii="Calibri" w:eastAsia="Times New Roman" w:hAnsi="Calibri" w:cs="Times New Roman"/>
-                <w:color w:val="000000"/>
-                <w:lang w:val="en-GB" w:eastAsia="en-GB"/>
-              </w:rPr>
-            </w:pPr>
-            <w:r>
-              <w:rPr>
-                <w:rFonts w:ascii="Calibri" w:eastAsia="Times New Roman" w:hAnsi="Calibri" w:cs="Times New Roman"/>
-                <w:color w:val="000000"/>
-                <w:lang w:val="en-GB" w:eastAsia="en-GB"/>
-              </w:rPr>
-              <w:t>43</w:t>
-            </w:r>
-          </w:p>
-        </w:tc>
-      </w:tr>
-      <w:tr>
-        <w:trPr>
-          <w:trHeight w:val="290"/>
-        </w:trPr>
-        <w:tc>
-          <w:tcPr>
-            <w:tcW w:w="1980" w:type="dxa"/>
-            <w:tcBorders>
-              <w:top w:val="nil"/>
-              <w:left w:val="single" w:sz="4" w:space="0" w:color="auto"/>
-              <w:bottom w:val="single" w:sz="4" w:space="0" w:color="auto"/>
-              <w:right w:val="single" w:sz="4" w:space="0" w:color="auto"/>
-            </w:tcBorders>
-            <w:shd w:val="clear" w:color="auto" w:fill="auto"/>
-            <w:noWrap/>
-            <w:vAlign w:val="bottom"/>
-            <w:hideMark/>
-          </w:tcPr>
-          <w:p>
-            <w:pPr>
-              <w:spacing w:after="0" w:line="240" w:lineRule="auto"/>
-              <w:rPr>
-                <w:rFonts w:ascii="Calibri" w:eastAsia="Times New Roman" w:hAnsi="Calibri" w:cs="Times New Roman"/>
+                <w:rFonts w:ascii="Calibri" w:eastAsia="Times New Roman" w:hAnsi="Calibri" w:cs="Calibri"/>
                 <w:b/>
                 <w:bCs/>
                 <w:color w:val="000000"/>
@@ -1925,13 +1991,12 @@
             </w:pPr>
             <w:r>
               <w:rPr>
-                <w:rFonts w:ascii="Calibri" w:eastAsia="Times New Roman" w:hAnsi="Calibri" w:cs="Times New Roman"/>
+                <w:rFonts w:ascii="Calibri" w:hAnsi="Calibri" w:cs="Calibri"/>
                 <w:b/>
                 <w:bCs/>
                 <w:color w:val="000000"/>
-                <w:lang w:val="en-GB" w:eastAsia="en-GB"/>
-              </w:rPr>
-              <w:t>Totals</w:t>
+              </w:rPr>
+              <w:t xml:space="preserve">$209,550.66 </w:t>
             </w:r>
           </w:p>
         </w:tc>
@@ -1939,22 +2004,20 @@
           <w:tcPr>
             <w:tcW w:w="1350" w:type="dxa"/>
             <w:tcBorders>
-              <w:top w:val="nil"/>
+              <w:top w:val="single" w:sz="4" w:space="0" w:color="auto"/>
               <w:left w:val="nil"/>
               <w:bottom w:val="single" w:sz="4" w:space="0" w:color="auto"/>
               <w:right w:val="single" w:sz="4" w:space="0" w:color="auto"/>
             </w:tcBorders>
             <w:shd w:val="clear" w:color="auto" w:fill="auto"/>
-            <w:noWrap/>
-            <w:vAlign w:val="bottom"/>
-            <w:hideMark/>
+            <w:vAlign w:val="bottom"/>
           </w:tcPr>
           <w:p>
             <w:pPr>
               <w:spacing w:after="0" w:line="240" w:lineRule="auto"/>
               <w:jc w:val="right"/>
               <w:rPr>
-                <w:rFonts w:ascii="Calibri" w:eastAsia="Times New Roman" w:hAnsi="Calibri" w:cs="Times New Roman"/>
+                <w:rFonts w:ascii="Calibri" w:eastAsia="Times New Roman" w:hAnsi="Calibri" w:cs="Calibri"/>
                 <w:b/>
                 <w:bCs/>
                 <w:color w:val="000000"/>
@@ -1963,36 +2026,33 @@
             </w:pPr>
             <w:r>
               <w:rPr>
-                <w:rFonts w:ascii="Calibri" w:eastAsia="Times New Roman" w:hAnsi="Calibri" w:cs="Times New Roman"/>
+                <w:rFonts w:ascii="Calibri" w:hAnsi="Calibri" w:cs="Calibri"/>
                 <w:b/>
                 <w:bCs/>
                 <w:color w:val="000000"/>
-                <w:lang w:val="en-GB" w:eastAsia="en-GB"/>
-              </w:rPr>
-              <w:t xml:space="preserve">$171,267.88 </w:t>
-            </w:r>
-          </w:p>
-        </w:tc>
-        <w:tc>
-          <w:tcPr>
-            <w:tcW w:w="1350" w:type="dxa"/>
-            <w:tcBorders>
-              <w:top w:val="nil"/>
+              </w:rPr>
+              <w:t xml:space="preserve">$232,014.55 </w:t>
+            </w:r>
+          </w:p>
+        </w:tc>
+        <w:tc>
+          <w:tcPr>
+            <w:tcW w:w="1170" w:type="dxa"/>
+            <w:tcBorders>
+              <w:top w:val="single" w:sz="4" w:space="0" w:color="auto"/>
               <w:left w:val="nil"/>
               <w:bottom w:val="single" w:sz="4" w:space="0" w:color="auto"/>
               <w:right w:val="single" w:sz="4" w:space="0" w:color="auto"/>
             </w:tcBorders>
             <w:shd w:val="clear" w:color="auto" w:fill="auto"/>
-            <w:noWrap/>
-            <w:vAlign w:val="bottom"/>
-            <w:hideMark/>
+            <w:vAlign w:val="bottom"/>
           </w:tcPr>
           <w:p>
             <w:pPr>
               <w:spacing w:after="0" w:line="240" w:lineRule="auto"/>
               <w:jc w:val="right"/>
               <w:rPr>
-                <w:rFonts w:ascii="Calibri" w:eastAsia="Times New Roman" w:hAnsi="Calibri" w:cs="Times New Roman"/>
+                <w:rFonts w:ascii="Calibri" w:eastAsia="Times New Roman" w:hAnsi="Calibri" w:cs="Calibri"/>
                 <w:b/>
                 <w:bCs/>
                 <w:color w:val="000000"/>
@@ -2001,36 +2061,33 @@
             </w:pPr>
             <w:r>
               <w:rPr>
-                <w:rFonts w:ascii="Calibri" w:eastAsia="Times New Roman" w:hAnsi="Calibri" w:cs="Times New Roman"/>
+                <w:rFonts w:ascii="Calibri" w:hAnsi="Calibri" w:cs="Calibri"/>
                 <w:b/>
                 <w:bCs/>
                 <w:color w:val="000000"/>
-                <w:lang w:val="en-GB" w:eastAsia="en-GB"/>
-              </w:rPr>
-              <w:t xml:space="preserve">$232,014.55 </w:t>
-            </w:r>
-          </w:p>
-        </w:tc>
-        <w:tc>
-          <w:tcPr>
-            <w:tcW w:w="1170" w:type="dxa"/>
-            <w:tcBorders>
-              <w:top w:val="nil"/>
+              </w:rPr>
+              <w:t xml:space="preserve">$17.79 </w:t>
+            </w:r>
+          </w:p>
+        </w:tc>
+        <w:tc>
+          <w:tcPr>
+            <w:tcW w:w="1710" w:type="dxa"/>
+            <w:tcBorders>
+              <w:top w:val="single" w:sz="4" w:space="0" w:color="auto"/>
               <w:left w:val="nil"/>
               <w:bottom w:val="single" w:sz="4" w:space="0" w:color="auto"/>
               <w:right w:val="single" w:sz="4" w:space="0" w:color="auto"/>
             </w:tcBorders>
             <w:shd w:val="clear" w:color="auto" w:fill="auto"/>
-            <w:noWrap/>
-            <w:vAlign w:val="bottom"/>
-            <w:hideMark/>
+            <w:vAlign w:val="bottom"/>
           </w:tcPr>
           <w:p>
             <w:pPr>
               <w:spacing w:after="0" w:line="240" w:lineRule="auto"/>
               <w:jc w:val="right"/>
               <w:rPr>
-                <w:rFonts w:ascii="Calibri" w:eastAsia="Times New Roman" w:hAnsi="Calibri" w:cs="Times New Roman"/>
+                <w:rFonts w:ascii="Calibri" w:eastAsia="Times New Roman" w:hAnsi="Calibri" w:cs="Calibri"/>
                 <w:b/>
                 <w:bCs/>
                 <w:color w:val="000000"/>
@@ -2039,13 +2096,12 @@
             </w:pPr>
             <w:r>
               <w:rPr>
-                <w:rFonts w:ascii="Calibri" w:eastAsia="Times New Roman" w:hAnsi="Calibri" w:cs="Times New Roman"/>
+                <w:rFonts w:ascii="Calibri" w:hAnsi="Calibri" w:cs="Calibri"/>
                 <w:b/>
                 <w:bCs/>
                 <w:color w:val="000000"/>
-                <w:lang w:val="en-GB" w:eastAsia="en-GB"/>
-              </w:rPr>
-              <w:t>73.82%</w:t>
+              </w:rPr>
+              <w:t xml:space="preserve">$12,675.15 </w:t>
             </w:r>
           </w:p>
         </w:tc>
@@ -2053,22 +2109,20 @@
           <w:tcPr>
             <w:tcW w:w="1710" w:type="dxa"/>
             <w:tcBorders>
-              <w:top w:val="nil"/>
+              <w:top w:val="single" w:sz="4" w:space="0" w:color="auto"/>
               <w:left w:val="nil"/>
               <w:bottom w:val="single" w:sz="4" w:space="0" w:color="auto"/>
               <w:right w:val="single" w:sz="4" w:space="0" w:color="auto"/>
             </w:tcBorders>
             <w:shd w:val="clear" w:color="auto" w:fill="auto"/>
-            <w:noWrap/>
-            <w:vAlign w:val="bottom"/>
-            <w:hideMark/>
+            <w:vAlign w:val="bottom"/>
           </w:tcPr>
           <w:p>
             <w:pPr>
               <w:spacing w:after="0" w:line="240" w:lineRule="auto"/>
               <w:jc w:val="right"/>
               <w:rPr>
-                <w:rFonts w:ascii="Calibri" w:eastAsia="Times New Roman" w:hAnsi="Calibri" w:cs="Times New Roman"/>
+                <w:rFonts w:ascii="Calibri" w:eastAsia="Times New Roman" w:hAnsi="Calibri" w:cs="Calibri"/>
                 <w:b/>
                 <w:bCs/>
                 <w:color w:val="000000"/>
@@ -2077,36 +2131,33 @@
             </w:pPr>
             <w:r>
               <w:rPr>
-                <w:rFonts w:ascii="Calibri" w:eastAsia="Times New Roman" w:hAnsi="Calibri" w:cs="Times New Roman"/>
+                <w:rFonts w:ascii="Calibri" w:hAnsi="Calibri" w:cs="Calibri"/>
                 <w:b/>
                 <w:bCs/>
                 <w:color w:val="000000"/>
-                <w:lang w:val="en-GB" w:eastAsia="en-GB"/>
-              </w:rPr>
-              <w:t xml:space="preserve">$10,700.44 </w:t>
-            </w:r>
-          </w:p>
-        </w:tc>
-        <w:tc>
-          <w:tcPr>
-            <w:tcW w:w="1710" w:type="dxa"/>
-            <w:tcBorders>
-              <w:top w:val="nil"/>
+              </w:rPr>
+              <w:t xml:space="preserve">$32,385.13 </w:t>
+            </w:r>
+          </w:p>
+        </w:tc>
+        <w:tc>
+          <w:tcPr>
+            <w:tcW w:w="1260" w:type="dxa"/>
+            <w:tcBorders>
+              <w:top w:val="single" w:sz="4" w:space="0" w:color="auto"/>
               <w:left w:val="nil"/>
               <w:bottom w:val="single" w:sz="4" w:space="0" w:color="auto"/>
               <w:right w:val="single" w:sz="4" w:space="0" w:color="auto"/>
             </w:tcBorders>
             <w:shd w:val="clear" w:color="auto" w:fill="auto"/>
-            <w:noWrap/>
-            <w:vAlign w:val="bottom"/>
-            <w:hideMark/>
+            <w:vAlign w:val="bottom"/>
           </w:tcPr>
           <w:p>
             <w:pPr>
               <w:spacing w:after="0" w:line="240" w:lineRule="auto"/>
               <w:jc w:val="right"/>
               <w:rPr>
-                <w:rFonts w:ascii="Calibri" w:eastAsia="Times New Roman" w:hAnsi="Calibri" w:cs="Times New Roman"/>
+                <w:rFonts w:ascii="Calibri" w:eastAsia="Times New Roman" w:hAnsi="Calibri" w:cs="Calibri"/>
                 <w:b/>
                 <w:bCs/>
                 <w:color w:val="000000"/>
@@ -2115,36 +2166,33 @@
             </w:pPr>
             <w:r>
               <w:rPr>
-                <w:rFonts w:ascii="Calibri" w:eastAsia="Times New Roman" w:hAnsi="Calibri" w:cs="Times New Roman"/>
+                <w:rFonts w:ascii="Calibri" w:hAnsi="Calibri" w:cs="Calibri"/>
                 <w:b/>
                 <w:bCs/>
                 <w:color w:val="000000"/>
-                <w:lang w:val="en-GB" w:eastAsia="en-GB"/>
-              </w:rPr>
-              <w:t xml:space="preserve">$32,385.13 </w:t>
-            </w:r>
-          </w:p>
-        </w:tc>
-        <w:tc>
-          <w:tcPr>
-            <w:tcW w:w="1297" w:type="dxa"/>
-            <w:tcBorders>
-              <w:top w:val="nil"/>
+              </w:rPr>
+              <w:t xml:space="preserve">$845.00 </w:t>
+            </w:r>
+          </w:p>
+        </w:tc>
+        <w:tc>
+          <w:tcPr>
+            <w:tcW w:w="1260" w:type="dxa"/>
+            <w:tcBorders>
+              <w:top w:val="single" w:sz="4" w:space="0" w:color="auto"/>
               <w:left w:val="nil"/>
               <w:bottom w:val="single" w:sz="4" w:space="0" w:color="auto"/>
               <w:right w:val="single" w:sz="4" w:space="0" w:color="auto"/>
             </w:tcBorders>
             <w:shd w:val="clear" w:color="auto" w:fill="auto"/>
-            <w:noWrap/>
-            <w:vAlign w:val="bottom"/>
-            <w:hideMark/>
+            <w:vAlign w:val="bottom"/>
           </w:tcPr>
           <w:p>
             <w:pPr>
               <w:spacing w:after="0" w:line="240" w:lineRule="auto"/>
               <w:jc w:val="right"/>
               <w:rPr>
-                <w:rFonts w:ascii="Calibri" w:eastAsia="Times New Roman" w:hAnsi="Calibri" w:cs="Times New Roman"/>
+                <w:rFonts w:ascii="Calibri" w:eastAsia="Times New Roman" w:hAnsi="Calibri" w:cs="Calibri"/>
                 <w:b/>
                 <w:bCs/>
                 <w:color w:val="000000"/>
@@ -2153,51 +2201,12 @@
             </w:pPr>
             <w:r>
               <w:rPr>
-                <w:rFonts w:ascii="Calibri" w:eastAsia="Times New Roman" w:hAnsi="Calibri" w:cs="Times New Roman"/>
+                <w:rFonts w:ascii="Calibri" w:hAnsi="Calibri" w:cs="Calibri"/>
                 <w:b/>
                 <w:bCs/>
                 <w:color w:val="000000"/>
-                <w:lang w:val="en-GB" w:eastAsia="en-GB"/>
-              </w:rPr>
-              <w:t>845</w:t>
-            </w:r>
-          </w:p>
-        </w:tc>
-        <w:tc>
-          <w:tcPr>
-            <w:tcW w:w="1260" w:type="dxa"/>
-            <w:tcBorders>
-              <w:top w:val="nil"/>
-              <w:left w:val="nil"/>
-              <w:bottom w:val="single" w:sz="4" w:space="0" w:color="auto"/>
-              <w:right w:val="single" w:sz="4" w:space="0" w:color="auto"/>
-            </w:tcBorders>
-            <w:shd w:val="clear" w:color="auto" w:fill="auto"/>
-            <w:noWrap/>
-            <w:vAlign w:val="bottom"/>
-            <w:hideMark/>
-          </w:tcPr>
-          <w:p>
-            <w:pPr>
-              <w:spacing w:after="0" w:line="240" w:lineRule="auto"/>
-              <w:jc w:val="right"/>
-              <w:rPr>
-                <w:rFonts w:ascii="Calibri" w:eastAsia="Times New Roman" w:hAnsi="Calibri" w:cs="Times New Roman"/>
-                <w:b/>
-                <w:bCs/>
-                <w:color w:val="000000"/>
-                <w:lang w:val="en-GB" w:eastAsia="en-GB"/>
-              </w:rPr>
-            </w:pPr>
-            <w:r>
-              <w:rPr>
-                <w:rFonts w:ascii="Calibri" w:eastAsia="Times New Roman" w:hAnsi="Calibri" w:cs="Times New Roman"/>
-                <w:b/>
-                <w:bCs/>
-                <w:color w:val="000000"/>
-                <w:lang w:val="en-GB" w:eastAsia="en-GB"/>
-              </w:rPr>
-              <w:t>1097</w:t>
+              </w:rPr>
+              <w:t xml:space="preserve">$1,097.00 </w:t>
             </w:r>
           </w:p>
         </w:tc>
@@ -2238,7 +2247,7 @@
           <w:sz w:val="24"/>
           <w:szCs w:val="24"/>
         </w:rPr>
-        <w:t>Evaluation of FY21 to-date (</w:t>
+        <w:t>Evaluation of FY21 (</w:t>
       </w:r>
       <w:r>
         <w:rPr>
@@ -2247,7 +2256,7 @@
           <w:sz w:val="24"/>
           <w:szCs w:val="24"/>
         </w:rPr>
-        <w:t>01</w:t>
+        <w:t>through 03/31</w:t>
       </w:r>
       <w:r>
         <w:rPr>
@@ -2256,7 +2265,7 @@
           <w:sz w:val="24"/>
           <w:szCs w:val="24"/>
         </w:rPr>
-        <w:t>/</w:t>
+        <w:t>/2</w:t>
       </w:r>
       <w:r>
         <w:rPr>
@@ -2265,7 +2274,7 @@
           <w:sz w:val="24"/>
           <w:szCs w:val="24"/>
         </w:rPr>
-        <w:t>23</w:t>
+        <w:t>1</w:t>
       </w:r>
       <w:r>
         <w:rPr>
@@ -2274,24 +2283,6 @@
           <w:sz w:val="24"/>
           <w:szCs w:val="24"/>
         </w:rPr>
-        <w:t>/2</w:t>
-      </w:r>
-      <w:r>
-        <w:rPr>
-          <w:b/>
-          <w:bCs/>
-          <w:sz w:val="24"/>
-          <w:szCs w:val="24"/>
-        </w:rPr>
-        <w:t>1</w:t>
-      </w:r>
-      <w:r>
-        <w:rPr>
-          <w:b/>
-          <w:bCs/>
-          <w:sz w:val="24"/>
-          <w:szCs w:val="24"/>
-        </w:rPr>
         <w:t>):</w:t>
       </w:r>
     </w:p>
@@ -2300,31 +2291,661 @@
         <w:spacing w:after="0" w:line="240" w:lineRule="auto"/>
       </w:pPr>
       <w:r>
-        <w:t xml:space="preserve">The totals above reflect income through the end of </w:t>
-      </w:r>
-      <w:r>
-        <w:t>December</w:t>
-      </w:r>
-      <w:r>
-        <w:t xml:space="preserve"> 2020, </w:t>
-      </w:r>
-      <w:r>
-        <w:t>at the end of the 3</w:t>
+        <w:t xml:space="preserve">Even with a 40% drop in income from major donors (totaling $48,000 less in donations), the overall income was only around $22,000 USD less than FY2020. In many ways, that is quite remarkable given that FY21 saw us navigating through a </w:t>
+      </w:r>
+      <w:proofErr w:type="gramStart"/>
+      <w:r>
+        <w:t>rarely-seen</w:t>
+      </w:r>
+      <w:proofErr w:type="gramEnd"/>
+      <w:r>
+        <w:t xml:space="preserve"> global economic downturn, stemming from the COVID-19 global pandemic, with donations to non-profits around the world hitting the lowest levels in the past decade. Coupled with cuts to staff and decreased programmatic expenses related to a pandemic-related scaling back of program activities, Starfish was </w:t>
+      </w:r>
+      <w:proofErr w:type="gramStart"/>
+      <w:r>
+        <w:t>actually able</w:t>
+      </w:r>
+      <w:proofErr w:type="gramEnd"/>
+      <w:r>
+        <w:t xml:space="preserve"> to allocate a substantial portion of its income towards building back our financial reserves.  </w:t>
+      </w:r>
+      <w:r>
+        <w:rPr>
+          <w:highlight w:val="yellow"/>
+        </w:rPr>
+        <w:t xml:space="preserve">According to the most recent Treasurer’s report, Starfish’s reserve can now cover </w:t>
+      </w:r>
+      <w:r>
+        <w:rPr>
+          <w:highlight w:val="yellow"/>
+        </w:rPr>
+        <w:t>8</w:t>
+      </w:r>
+      <w:r>
+        <w:rPr>
+          <w:highlight w:val="yellow"/>
+        </w:rPr>
+        <w:t xml:space="preserve"> months of operations, at current operating levels.</w:t>
+      </w:r>
+      <w:r>
+        <w:t xml:space="preserve"> </w:t>
+      </w:r>
+    </w:p>
+    <w:p>
+      <w:pPr>
+        <w:spacing w:after="0" w:line="240" w:lineRule="auto"/>
+      </w:pPr>
+    </w:p>
+    <w:p>
+      <w:pPr>
+        <w:rPr>
+          <w:b/>
+          <w:bCs/>
+        </w:rPr>
+      </w:pPr>
+    </w:p>
+    <w:p>
+      <w:pPr>
+        <w:spacing w:after="0" w:line="240" w:lineRule="auto"/>
+        <w:rPr>
+          <w:b/>
+          <w:bCs/>
+        </w:rPr>
+      </w:pPr>
+      <w:r>
+        <w:rPr>
+          <w:b/>
+          <w:bCs/>
+        </w:rPr>
+        <w:t xml:space="preserve">FY21 Fundraising </w:t>
+      </w:r>
+      <w:r>
+        <w:rPr>
+          <w:b/>
+          <w:bCs/>
+        </w:rPr>
+        <w:t>Analysis by Giving Bucket</w:t>
+      </w:r>
+    </w:p>
+    <w:p>
+      <w:pPr>
+        <w:spacing w:after="0" w:line="240" w:lineRule="auto"/>
+        <w:rPr>
+          <w:b/>
+          <w:bCs/>
+        </w:rPr>
+      </w:pPr>
+      <w:r>
+        <w:rPr>
+          <w:b/>
+          <w:bCs/>
+          <w:noProof/>
+        </w:rPr>
+        <w:drawing>
+          <wp:inline distT="0" distB="0" distL="0" distR="0" wp14:anchorId="01FA6B3A" wp14:editId="30A08DBA">
+            <wp:extent cx="3586367" cy="1991762"/>
+            <wp:effectExtent l="0" t="0" r="0" b="8890"/>
+            <wp:docPr id="8" name="Picture 8" descr="Chart, bar chart&#10;&#10;Description automatically generated"/>
+            <wp:cNvGraphicFramePr>
+              <a:graphicFrameLocks xmlns:a="http://schemas.openxmlformats.org/drawingml/2006/main" noChangeAspect="1"/>
+            </wp:cNvGraphicFramePr>
+            <a:graphic xmlns:a="http://schemas.openxmlformats.org/drawingml/2006/main">
+              <a:graphicData uri="http://schemas.openxmlformats.org/drawingml/2006/picture">
+                <pic:pic xmlns:pic="http://schemas.openxmlformats.org/drawingml/2006/picture">
+                  <pic:nvPicPr>
+                    <pic:cNvPr id="8" name="Picture 8" descr="Chart, bar chart&#10;&#10;Description automatically generated"/>
+                    <pic:cNvPicPr/>
+                  </pic:nvPicPr>
+                  <pic:blipFill>
+                    <a:blip r:embed="rId5">
+                      <a:extLst>
+                        <a:ext uri="{28A0092B-C50C-407E-A947-70E740481C1C}">
+                          <a14:useLocalDpi xmlns:a14="http://schemas.microsoft.com/office/drawing/2010/main" val="0"/>
+                        </a:ext>
+                      </a:extLst>
+                    </a:blip>
+                    <a:stretch>
+                      <a:fillRect/>
+                    </a:stretch>
+                  </pic:blipFill>
+                  <pic:spPr>
+                    <a:xfrm>
+                      <a:off x="0" y="0"/>
+                      <a:ext cx="3639501" cy="2021271"/>
+                    </a:xfrm>
+                    <a:prstGeom prst="rect">
+                      <a:avLst/>
+                    </a:prstGeom>
+                  </pic:spPr>
+                </pic:pic>
+              </a:graphicData>
+            </a:graphic>
+          </wp:inline>
+        </w:drawing>
+      </w:r>
+      <w:r>
+        <w:rPr>
+          <w:b/>
+          <w:bCs/>
+          <w:noProof/>
+        </w:rPr>
+        <w:drawing>
+          <wp:inline distT="0" distB="0" distL="0" distR="0" wp14:anchorId="03D4B192" wp14:editId="504358DC">
+            <wp:extent cx="3226345" cy="1979390"/>
+            <wp:effectExtent l="19050" t="19050" r="12700" b="20955"/>
+            <wp:docPr id="1" name="Picture 1" descr="Chart, waterfall chart&#10;&#10;Description automatically generated"/>
+            <wp:cNvGraphicFramePr>
+              <a:graphicFrameLocks xmlns:a="http://schemas.openxmlformats.org/drawingml/2006/main" noChangeAspect="1"/>
+            </wp:cNvGraphicFramePr>
+            <a:graphic xmlns:a="http://schemas.openxmlformats.org/drawingml/2006/main">
+              <a:graphicData uri="http://schemas.openxmlformats.org/drawingml/2006/picture">
+                <pic:pic xmlns:pic="http://schemas.openxmlformats.org/drawingml/2006/picture">
+                  <pic:nvPicPr>
+                    <pic:cNvPr id="1" name="Picture 1" descr="Chart, waterfall chart&#10;&#10;Description automatically generated"/>
+                    <pic:cNvPicPr/>
+                  </pic:nvPicPr>
+                  <pic:blipFill>
+                    <a:blip r:embed="rId6">
+                      <a:extLst>
+                        <a:ext uri="{28A0092B-C50C-407E-A947-70E740481C1C}">
+                          <a14:useLocalDpi xmlns:a14="http://schemas.microsoft.com/office/drawing/2010/main" val="0"/>
+                        </a:ext>
+                      </a:extLst>
+                    </a:blip>
+                    <a:stretch>
+                      <a:fillRect/>
+                    </a:stretch>
+                  </pic:blipFill>
+                  <pic:spPr>
+                    <a:xfrm>
+                      <a:off x="0" y="0"/>
+                      <a:ext cx="3356731" cy="2059383"/>
+                    </a:xfrm>
+                    <a:prstGeom prst="rect">
+                      <a:avLst/>
+                    </a:prstGeom>
+                    <a:ln w="3175">
+                      <a:solidFill>
+                        <a:schemeClr val="tx1"/>
+                      </a:solidFill>
+                    </a:ln>
+                  </pic:spPr>
+                </pic:pic>
+              </a:graphicData>
+            </a:graphic>
+          </wp:inline>
+        </w:drawing>
+      </w:r>
+    </w:p>
+    <w:p>
+      <w:pPr>
+        <w:spacing w:after="0" w:line="240" w:lineRule="auto"/>
+        <w:rPr>
+          <w:b/>
+          <w:bCs/>
+        </w:rPr>
+      </w:pPr>
+    </w:p>
+    <w:p>
+      <w:pPr>
+        <w:spacing w:after="0" w:line="240" w:lineRule="auto"/>
+      </w:pPr>
+      <w:r>
+        <w:t xml:space="preserve">FY 2021 marked the first year that Starfish was operating with its new </w:t>
+      </w:r>
+      <w:r>
+        <w:t xml:space="preserve">annual </w:t>
+      </w:r>
+      <w:r>
+        <w:t>fundraising strategy format in place</w:t>
+      </w:r>
+      <w:r>
+        <w:t>, with campaigns sorted into five different giving areas or “buckets</w:t>
+      </w:r>
+      <w:r>
+        <w:t>.</w:t>
+      </w:r>
+      <w:r>
+        <w:t>”</w:t>
+      </w:r>
+      <w:r>
+        <w:t xml:space="preserve">  Individual giving and major donors were still the two </w:t>
+      </w:r>
+      <w:r>
+        <w:lastRenderedPageBreak/>
+        <w:t>highest revenue</w:t>
+      </w:r>
+      <w:r>
+        <w:t xml:space="preserve"> giving areas</w:t>
+      </w:r>
+      <w:r>
+        <w:t>.  However, w</w:t>
+      </w:r>
+      <w:r>
+        <w:t xml:space="preserve">ith a decrease in total major donor funds from FY20 to FY21, Individual Giving did end up the largest giving area. If we </w:t>
+      </w:r>
+      <w:proofErr w:type="gramStart"/>
+      <w:r>
+        <w:t>take a look</w:t>
+      </w:r>
+      <w:proofErr w:type="gramEnd"/>
+      <w:r>
+        <w:t xml:space="preserve"> at the change in revenue </w:t>
+      </w:r>
+      <w:r>
+        <w:t xml:space="preserve">from FY20 to FY21, </w:t>
+      </w:r>
+      <w:r>
+        <w:t xml:space="preserve">divided out by giving bucket, corporate giving showed the most growth over the prior year, with some increases in individual giving and grants as well. </w:t>
+      </w:r>
+      <w:r>
+        <w:t xml:space="preserve">Given the expected decrease in revenue in the major </w:t>
+      </w:r>
+      <w:proofErr w:type="gramStart"/>
+      <w:r>
+        <w:t>donors</w:t>
+      </w:r>
+      <w:proofErr w:type="gramEnd"/>
+      <w:r>
+        <w:t xml:space="preserve"> bucket, an offsetting-positive was the fact that three of the five giving “buckets” showed growth during the year, even in the midst of the pandemic. </w:t>
+      </w:r>
+    </w:p>
+    <w:p>
+      <w:pPr>
+        <w:spacing w:after="0" w:line="240" w:lineRule="auto"/>
+        <w:rPr>
+          <w:b/>
+          <w:bCs/>
+        </w:rPr>
+      </w:pPr>
+    </w:p>
+    <w:p>
+      <w:pPr>
+        <w:spacing w:after="0" w:line="240" w:lineRule="auto"/>
+        <w:rPr>
+          <w:b/>
+          <w:bCs/>
+        </w:rPr>
+      </w:pPr>
+    </w:p>
+    <w:p>
+      <w:pPr>
+        <w:spacing w:after="0" w:line="240" w:lineRule="auto"/>
+        <w:rPr>
+          <w:b/>
+          <w:bCs/>
+        </w:rPr>
+      </w:pPr>
+      <w:r>
+        <w:rPr>
+          <w:b/>
+          <w:bCs/>
+        </w:rPr>
+        <w:t xml:space="preserve">FY21 </w:t>
+      </w:r>
+      <w:r>
+        <w:rPr>
+          <w:b/>
+          <w:bCs/>
+        </w:rPr>
+        <w:t>Campaigns</w:t>
+      </w:r>
+      <w:r>
+        <w:rPr>
+          <w:b/>
+          <w:bCs/>
+        </w:rPr>
+        <w:t xml:space="preserve"> Analysis </w:t>
+      </w:r>
+    </w:p>
+    <w:p>
+      <w:pPr>
+        <w:spacing w:after="0" w:line="240" w:lineRule="auto"/>
+        <w:rPr>
+          <w:b/>
+          <w:bCs/>
+        </w:rPr>
+      </w:pPr>
+    </w:p>
+    <w:p>
+      <w:pPr>
+        <w:spacing w:after="0" w:line="240" w:lineRule="auto"/>
+        <w:rPr>
+          <w:b/>
+          <w:bCs/>
+        </w:rPr>
+      </w:pPr>
+      <w:r>
+        <w:rPr>
+          <w:noProof/>
+        </w:rPr>
+        <w:drawing>
+          <wp:inline distT="0" distB="0" distL="0" distR="0" wp14:anchorId="78CFBEF8" wp14:editId="2831DFA1">
+            <wp:extent cx="3933731" cy="1752076"/>
+            <wp:effectExtent l="0" t="0" r="0" b="635"/>
+            <wp:docPr id="5" name="Picture 5" descr="Chart&#10;&#10;Description automatically generated with low confidence"/>
+            <wp:cNvGraphicFramePr>
+              <a:graphicFrameLocks xmlns:a="http://schemas.openxmlformats.org/drawingml/2006/main" noChangeAspect="1"/>
+            </wp:cNvGraphicFramePr>
+            <a:graphic xmlns:a="http://schemas.openxmlformats.org/drawingml/2006/main">
+              <a:graphicData uri="http://schemas.openxmlformats.org/drawingml/2006/picture">
+                <pic:pic xmlns:pic="http://schemas.openxmlformats.org/drawingml/2006/picture">
+                  <pic:nvPicPr>
+                    <pic:cNvPr id="5" name="Picture 5" descr="Chart&#10;&#10;Description automatically generated with low confidence"/>
+                    <pic:cNvPicPr/>
+                  </pic:nvPicPr>
+                  <pic:blipFill>
+                    <a:blip r:embed="rId7">
+                      <a:extLst>
+                        <a:ext uri="{28A0092B-C50C-407E-A947-70E740481C1C}">
+                          <a14:useLocalDpi xmlns:a14="http://schemas.microsoft.com/office/drawing/2010/main" val="0"/>
+                        </a:ext>
+                      </a:extLst>
+                    </a:blip>
+                    <a:stretch>
+                      <a:fillRect/>
+                    </a:stretch>
+                  </pic:blipFill>
+                  <pic:spPr>
+                    <a:xfrm>
+                      <a:off x="0" y="0"/>
+                      <a:ext cx="4147836" cy="1847438"/>
+                    </a:xfrm>
+                    <a:prstGeom prst="rect">
+                      <a:avLst/>
+                    </a:prstGeom>
+                  </pic:spPr>
+                </pic:pic>
+              </a:graphicData>
+            </a:graphic>
+          </wp:inline>
+        </w:drawing>
+      </w:r>
+      <w:r>
+        <w:rPr>
+          <w:b/>
+          <w:bCs/>
+          <w:noProof/>
+        </w:rPr>
+        <w:drawing>
+          <wp:inline distT="0" distB="0" distL="0" distR="0" wp14:anchorId="38C62912" wp14:editId="4F9BF1EC">
+            <wp:extent cx="2842882" cy="1710011"/>
+            <wp:effectExtent l="19050" t="19050" r="15240" b="24130"/>
+            <wp:docPr id="2" name="Picture 2" descr="Chart, waterfall chart&#10;&#10;Description automatically generated"/>
+            <wp:cNvGraphicFramePr>
+              <a:graphicFrameLocks xmlns:a="http://schemas.openxmlformats.org/drawingml/2006/main" noChangeAspect="1"/>
+            </wp:cNvGraphicFramePr>
+            <a:graphic xmlns:a="http://schemas.openxmlformats.org/drawingml/2006/main">
+              <a:graphicData uri="http://schemas.openxmlformats.org/drawingml/2006/picture">
+                <pic:pic xmlns:pic="http://schemas.openxmlformats.org/drawingml/2006/picture">
+                  <pic:nvPicPr>
+                    <pic:cNvPr id="2" name="Picture 2" descr="Chart, waterfall chart&#10;&#10;Description automatically generated"/>
+                    <pic:cNvPicPr/>
+                  </pic:nvPicPr>
+                  <pic:blipFill>
+                    <a:blip r:embed="rId8">
+                      <a:extLst>
+                        <a:ext uri="{28A0092B-C50C-407E-A947-70E740481C1C}">
+                          <a14:useLocalDpi xmlns:a14="http://schemas.microsoft.com/office/drawing/2010/main" val="0"/>
+                        </a:ext>
+                      </a:extLst>
+                    </a:blip>
+                    <a:stretch>
+                      <a:fillRect/>
+                    </a:stretch>
+                  </pic:blipFill>
+                  <pic:spPr>
+                    <a:xfrm>
+                      <a:off x="0" y="0"/>
+                      <a:ext cx="2961524" cy="1781375"/>
+                    </a:xfrm>
+                    <a:prstGeom prst="rect">
+                      <a:avLst/>
+                    </a:prstGeom>
+                    <a:ln w="3175">
+                      <a:solidFill>
+                        <a:schemeClr val="tx1"/>
+                      </a:solidFill>
+                    </a:ln>
+                  </pic:spPr>
+                </pic:pic>
+              </a:graphicData>
+            </a:graphic>
+          </wp:inline>
+        </w:drawing>
+      </w:r>
+    </w:p>
+    <w:p>
+      <w:pPr>
+        <w:spacing w:after="0" w:line="240" w:lineRule="auto"/>
+        <w:rPr>
+          <w:b/>
+          <w:bCs/>
+        </w:rPr>
+      </w:pPr>
+    </w:p>
+    <w:p>
+      <w:pPr>
+        <w:spacing w:after="0" w:line="240" w:lineRule="auto"/>
+        <w:rPr>
+          <w:b/>
+          <w:bCs/>
+        </w:rPr>
+      </w:pPr>
+    </w:p>
+    <w:p>
+      <w:pPr>
+        <w:spacing w:after="0" w:line="240" w:lineRule="auto"/>
+      </w:pPr>
+      <w:r>
+        <w:t>Looking at net revenue, Starfish’s top 5 individual giving campaigns were:</w:t>
+      </w:r>
+    </w:p>
+    <w:p>
+      <w:pPr>
+        <w:pStyle w:val="ListParagraph"/>
+        <w:numPr>
+          <w:ilvl w:val="0"/>
+          <w:numId w:val="3"/>
+        </w:numPr>
+        <w:spacing w:after="0" w:line="240" w:lineRule="auto"/>
+      </w:pPr>
+      <w:r>
+        <w:t>‘An Evening for the Stars’ sponsorships</w:t>
+      </w:r>
+    </w:p>
+    <w:p>
+      <w:pPr>
+        <w:pStyle w:val="ListParagraph"/>
+        <w:numPr>
+          <w:ilvl w:val="0"/>
+          <w:numId w:val="3"/>
+        </w:numPr>
+        <w:spacing w:after="0" w:line="240" w:lineRule="auto"/>
+      </w:pPr>
+      <w:r>
+        <w:t xml:space="preserve">Major donors not affiliated with the </w:t>
+      </w:r>
+      <w:proofErr w:type="gramStart"/>
+      <w:r>
+        <w:t>dinner</w:t>
+      </w:r>
+      <w:proofErr w:type="gramEnd"/>
+    </w:p>
+    <w:p>
+      <w:pPr>
+        <w:pStyle w:val="ListParagraph"/>
+        <w:numPr>
+          <w:ilvl w:val="0"/>
+          <w:numId w:val="3"/>
+        </w:numPr>
+        <w:spacing w:after="0" w:line="240" w:lineRule="auto"/>
+      </w:pPr>
+      <w:r>
+        <w:t xml:space="preserve">Sponsor a </w:t>
+      </w:r>
+      <w:proofErr w:type="gramStart"/>
+      <w:r>
+        <w:t>Scholar</w:t>
+      </w:r>
+      <w:proofErr w:type="gramEnd"/>
+    </w:p>
+    <w:p>
+      <w:pPr>
+        <w:pStyle w:val="ListParagraph"/>
+        <w:numPr>
+          <w:ilvl w:val="0"/>
+          <w:numId w:val="3"/>
+        </w:numPr>
+        <w:spacing w:after="0" w:line="240" w:lineRule="auto"/>
+      </w:pPr>
+      <w:r>
+        <w:t>Corporate gift matching</w:t>
+      </w:r>
+    </w:p>
+    <w:p>
+      <w:pPr>
+        <w:pStyle w:val="ListParagraph"/>
+        <w:numPr>
+          <w:ilvl w:val="0"/>
+          <w:numId w:val="3"/>
+        </w:numPr>
+        <w:spacing w:after="0" w:line="240" w:lineRule="auto"/>
+      </w:pPr>
+      <w:r>
+        <w:t xml:space="preserve">the December </w:t>
+      </w:r>
+      <w:proofErr w:type="gramStart"/>
+      <w:r>
+        <w:t>Appeal</w:t>
+      </w:r>
+      <w:proofErr w:type="gramEnd"/>
+    </w:p>
+    <w:p>
+      <w:pPr>
+        <w:spacing w:after="0" w:line="240" w:lineRule="auto"/>
+      </w:pPr>
+    </w:p>
+    <w:p>
+      <w:pPr>
+        <w:spacing w:after="0" w:line="240" w:lineRule="auto"/>
+      </w:pPr>
+      <w:proofErr w:type="gramStart"/>
+      <w:r>
+        <w:t>The majority of</w:t>
+      </w:r>
+      <w:proofErr w:type="gramEnd"/>
+      <w:r>
+        <w:t xml:space="preserve"> the remainder of the campaigns were individual giving campaigns, with the exception of Grants (which was the 7</w:t>
       </w:r>
       <w:r>
         <w:rPr>
           <w:vertAlign w:val="superscript"/>
         </w:rPr>
-        <w:t>rd</w:t>
-      </w:r>
-      <w:r>
-        <w:t xml:space="preserve"> quarter of </w:t>
-      </w:r>
-      <w:r>
-        <w:t xml:space="preserve">FY21 fiscal year.  </w:t>
-      </w:r>
-      <w:r>
-        <w:t>Heading into the 4</w:t>
+        <w:t>th</w:t>
+      </w:r>
+      <w:r>
+        <w:t xml:space="preserve"> highest revenue earner). </w:t>
+      </w:r>
+    </w:p>
+    <w:p>
+      <w:pPr>
+        <w:spacing w:after="0" w:line="240" w:lineRule="auto"/>
+      </w:pPr>
+    </w:p>
+    <w:p>
+      <w:pPr>
+        <w:spacing w:after="0" w:line="240" w:lineRule="auto"/>
+      </w:pPr>
+      <w:r>
+        <w:t>While major donors continued to be the highest area of revenue, an analysis of growth for individual campaigns from FY20 to FY21 does show advancement in Starfish’s efforts to diversify its funding base.  The top campaigns in terms of growth in FY21 were:</w:t>
+      </w:r>
+    </w:p>
+    <w:p>
+      <w:pPr>
+        <w:pStyle w:val="ListParagraph"/>
+        <w:numPr>
+          <w:ilvl w:val="0"/>
+          <w:numId w:val="4"/>
+        </w:numPr>
+        <w:spacing w:after="0" w:line="240" w:lineRule="auto"/>
+      </w:pPr>
+      <w:r>
+        <w:t>Corporate matching donations</w:t>
+      </w:r>
+    </w:p>
+    <w:p>
+      <w:pPr>
+        <w:pStyle w:val="ListParagraph"/>
+        <w:numPr>
+          <w:ilvl w:val="0"/>
+          <w:numId w:val="4"/>
+        </w:numPr>
+        <w:spacing w:after="0" w:line="240" w:lineRule="auto"/>
+      </w:pPr>
+      <w:r>
+        <w:t>Grants</w:t>
+      </w:r>
+    </w:p>
+    <w:p>
+      <w:pPr>
+        <w:pStyle w:val="ListParagraph"/>
+        <w:numPr>
+          <w:ilvl w:val="0"/>
+          <w:numId w:val="4"/>
+        </w:numPr>
+        <w:spacing w:after="0" w:line="240" w:lineRule="auto"/>
+      </w:pPr>
+      <w:r>
+        <w:t>Individual donations (apart from major donors) for ‘An Evening for the Stars’</w:t>
+      </w:r>
+    </w:p>
+    <w:p>
+      <w:pPr>
+        <w:pStyle w:val="ListParagraph"/>
+        <w:numPr>
+          <w:ilvl w:val="0"/>
+          <w:numId w:val="4"/>
+        </w:numPr>
+        <w:spacing w:after="0" w:line="240" w:lineRule="auto"/>
+      </w:pPr>
+      <w:r>
+        <w:t>the individual event for Connecticut/New England donors</w:t>
+      </w:r>
+    </w:p>
+    <w:p>
+      <w:pPr>
+        <w:pStyle w:val="ListParagraph"/>
+        <w:numPr>
+          <w:ilvl w:val="0"/>
+          <w:numId w:val="4"/>
+        </w:numPr>
+        <w:spacing w:after="0" w:line="240" w:lineRule="auto"/>
+      </w:pPr>
+      <w:r>
+        <w:t xml:space="preserve">the June </w:t>
+      </w:r>
+      <w:proofErr w:type="gramStart"/>
+      <w:r>
+        <w:t>Appeal</w:t>
+      </w:r>
+      <w:proofErr w:type="gramEnd"/>
+    </w:p>
+    <w:p>
+      <w:pPr>
+        <w:spacing w:after="0" w:line="240" w:lineRule="auto"/>
+        <w:rPr>
+          <w:b/>
+          <w:bCs/>
+        </w:rPr>
+      </w:pPr>
+    </w:p>
+    <w:p>
+      <w:pPr>
+        <w:spacing w:after="0" w:line="240" w:lineRule="auto"/>
+      </w:pPr>
+      <w:r>
+        <w:t>After these “top 5” campaigns, there was a drop off in growth for the remaining campaigns.  For example, the 6</w:t>
       </w:r>
       <w:r>
         <w:rPr>
@@ -2333,142 +2954,523 @@
         <w:t>th</w:t>
       </w:r>
       <w:r>
-        <w:t xml:space="preserve"> quarter</w:t>
-      </w:r>
-      <w:r>
-        <w:t>, Starfish has achieved</w:t>
-      </w:r>
-      <w:r>
-        <w:t xml:space="preserve"> almost </w:t>
-      </w:r>
-      <w:r>
-        <w:t>74</w:t>
-      </w:r>
-      <w:r>
-        <w:t>% of its total income raised in the entire prior year (FY20), including</w:t>
-      </w:r>
-      <w:r>
+        <w:t xml:space="preserve"> place campaign in terms of growth (tickets for ‘An Evening for the Stars’) was less than half of the growth of the 5</w:t>
+      </w:r>
+      <w:r>
+        <w:rPr>
+          <w:vertAlign w:val="superscript"/>
+        </w:rPr>
+        <w:t>th</w:t>
+      </w:r>
+      <w:r>
+        <w:t xml:space="preserve"> place campaign (the June Appeal).  </w:t>
+      </w:r>
+    </w:p>
+    <w:p>
+      <w:pPr>
+        <w:spacing w:after="0" w:line="240" w:lineRule="auto"/>
+        <w:rPr>
+          <w:b/>
+          <w:bCs/>
+        </w:rPr>
+      </w:pPr>
+    </w:p>
+    <w:p>
+      <w:pPr>
+        <w:spacing w:after="0" w:line="240" w:lineRule="auto"/>
+        <w:rPr>
+          <w:b/>
+          <w:bCs/>
+        </w:rPr>
+      </w:pPr>
+    </w:p>
+    <w:p>
+      <w:pPr>
+        <w:spacing w:after="0" w:line="240" w:lineRule="auto"/>
+        <w:rPr>
+          <w:b/>
+          <w:bCs/>
+        </w:rPr>
+      </w:pPr>
+    </w:p>
+    <w:p>
+      <w:pPr>
+        <w:spacing w:after="0" w:line="240" w:lineRule="auto"/>
+        <w:rPr>
+          <w:b/>
+          <w:bCs/>
+        </w:rPr>
+      </w:pPr>
+    </w:p>
+    <w:p>
+      <w:pPr>
+        <w:spacing w:after="0" w:line="240" w:lineRule="auto"/>
+        <w:rPr>
+          <w:b/>
+          <w:bCs/>
+        </w:rPr>
+      </w:pPr>
+    </w:p>
+    <w:p>
+      <w:pPr>
+        <w:spacing w:after="0" w:line="240" w:lineRule="auto"/>
+        <w:rPr>
+          <w:b/>
+          <w:bCs/>
+        </w:rPr>
+      </w:pPr>
+    </w:p>
+    <w:p>
+      <w:pPr>
+        <w:spacing w:after="0" w:line="240" w:lineRule="auto"/>
+      </w:pPr>
+    </w:p>
+    <w:p>
+      <w:pPr>
+        <w:spacing w:after="0" w:line="240" w:lineRule="auto"/>
+      </w:pPr>
+    </w:p>
+    <w:p>
+      <w:pPr>
+        <w:spacing w:after="0" w:line="240" w:lineRule="auto"/>
+      </w:pPr>
+    </w:p>
+    <w:p>
+      <w:pPr>
+        <w:spacing w:after="0" w:line="240" w:lineRule="auto"/>
+      </w:pPr>
+    </w:p>
+    <w:p>
+      <w:pPr>
+        <w:spacing w:after="0" w:line="240" w:lineRule="auto"/>
+        <w:jc w:val="center"/>
+      </w:pPr>
+    </w:p>
+    <w:p>
+      <w:pPr>
+        <w:spacing w:after="0" w:line="240" w:lineRule="auto"/>
+        <w:jc w:val="center"/>
+      </w:pPr>
+    </w:p>
+    <w:p>
+      <w:pPr>
+        <w:spacing w:after="0" w:line="240" w:lineRule="auto"/>
+      </w:pPr>
+      <w:r>
+        <w:rPr>
+          <w:noProof/>
+        </w:rPr>
+        <w:drawing>
+          <wp:inline distT="0" distB="0" distL="0" distR="0" wp14:anchorId="0FCA733D" wp14:editId="1992FE58">
+            <wp:extent cx="3422210" cy="1887287"/>
+            <wp:effectExtent l="0" t="0" r="6985" b="0"/>
+            <wp:docPr id="7" name="Picture 7" descr="A picture containing chart&#10;&#10;Description automatically generated"/>
+            <wp:cNvGraphicFramePr>
+              <a:graphicFrameLocks xmlns:a="http://schemas.openxmlformats.org/drawingml/2006/main" noChangeAspect="1"/>
+            </wp:cNvGraphicFramePr>
+            <a:graphic xmlns:a="http://schemas.openxmlformats.org/drawingml/2006/main">
+              <a:graphicData uri="http://schemas.openxmlformats.org/drawingml/2006/picture">
+                <pic:pic xmlns:pic="http://schemas.openxmlformats.org/drawingml/2006/picture">
+                  <pic:nvPicPr>
+                    <pic:cNvPr id="7" name="Picture 7" descr="A picture containing chart&#10;&#10;Description automatically generated"/>
+                    <pic:cNvPicPr/>
+                  </pic:nvPicPr>
+                  <pic:blipFill>
+                    <a:blip r:embed="rId9">
+                      <a:extLst>
+                        <a:ext uri="{28A0092B-C50C-407E-A947-70E740481C1C}">
+                          <a14:useLocalDpi xmlns:a14="http://schemas.microsoft.com/office/drawing/2010/main" val="0"/>
+                        </a:ext>
+                      </a:extLst>
+                    </a:blip>
+                    <a:stretch>
+                      <a:fillRect/>
+                    </a:stretch>
+                  </pic:blipFill>
+                  <pic:spPr>
+                    <a:xfrm>
+                      <a:off x="0" y="0"/>
+                      <a:ext cx="3478392" cy="1918270"/>
+                    </a:xfrm>
+                    <a:prstGeom prst="rect">
+                      <a:avLst/>
+                    </a:prstGeom>
+                  </pic:spPr>
+                </pic:pic>
+              </a:graphicData>
+            </a:graphic>
+          </wp:inline>
+        </w:drawing>
+      </w:r>
+      <w:r>
+        <w:rPr>
+          <w:noProof/>
+        </w:rPr>
+        <w:drawing>
+          <wp:inline distT="0" distB="0" distL="0" distR="0" wp14:anchorId="1630A28A" wp14:editId="515798E6">
+            <wp:extent cx="3396761" cy="1873250"/>
+            <wp:effectExtent l="19050" t="19050" r="13335" b="12700"/>
+            <wp:docPr id="6" name="Picture 6" descr="Chart&#10;&#10;Description automatically generated"/>
+            <wp:cNvGraphicFramePr>
+              <a:graphicFrameLocks xmlns:a="http://schemas.openxmlformats.org/drawingml/2006/main" noChangeAspect="1"/>
+            </wp:cNvGraphicFramePr>
+            <a:graphic xmlns:a="http://schemas.openxmlformats.org/drawingml/2006/main">
+              <a:graphicData uri="http://schemas.openxmlformats.org/drawingml/2006/picture">
+                <pic:pic xmlns:pic="http://schemas.openxmlformats.org/drawingml/2006/picture">
+                  <pic:nvPicPr>
+                    <pic:cNvPr id="6" name="Picture 6" descr="Chart&#10;&#10;Description automatically generated"/>
+                    <pic:cNvPicPr/>
+                  </pic:nvPicPr>
+                  <pic:blipFill>
+                    <a:blip r:embed="rId10">
+                      <a:extLst>
+                        <a:ext uri="{28A0092B-C50C-407E-A947-70E740481C1C}">
+                          <a14:useLocalDpi xmlns:a14="http://schemas.microsoft.com/office/drawing/2010/main" val="0"/>
+                        </a:ext>
+                      </a:extLst>
+                    </a:blip>
+                    <a:stretch>
+                      <a:fillRect/>
+                    </a:stretch>
+                  </pic:blipFill>
+                  <pic:spPr>
+                    <a:xfrm>
+                      <a:off x="0" y="0"/>
+                      <a:ext cx="3396761" cy="1873250"/>
+                    </a:xfrm>
+                    <a:prstGeom prst="rect">
+                      <a:avLst/>
+                    </a:prstGeom>
+                    <a:ln w="3175">
+                      <a:solidFill>
+                        <a:schemeClr val="tx1"/>
+                      </a:solidFill>
+                    </a:ln>
+                  </pic:spPr>
+                </pic:pic>
+              </a:graphicData>
+            </a:graphic>
+          </wp:inline>
+        </w:drawing>
+      </w:r>
+    </w:p>
+    <w:p>
+      <w:pPr>
+        <w:spacing w:after="0" w:line="240" w:lineRule="auto"/>
+        <w:jc w:val="center"/>
+      </w:pPr>
+    </w:p>
+    <w:p>
+      <w:pPr>
+        <w:spacing w:after="0" w:line="240" w:lineRule="auto"/>
+      </w:pPr>
+      <w:proofErr w:type="gramStart"/>
+      <w:r>
+        <w:t>An</w:t>
+      </w:r>
+      <w:proofErr w:type="gramEnd"/>
+      <w:r>
+        <w:t xml:space="preserve"> Return on Investment (ROI) analysis was done for volunteer hours invested, as seen in the graphs above. </w:t>
+      </w:r>
+      <w:r>
+        <w:t xml:space="preserve">We recognize that volunteer hours tracking is still being fine tuned for FY22, but given that Starfish has so few paid staff, the ROI for ‘return per hour volunteered’ seems a better metric to evaluate the fundraising yields for the investment Starfish makes into each fundraising campaign. </w:t>
+      </w:r>
+    </w:p>
+    <w:p>
+      <w:pPr>
+        <w:spacing w:after="0" w:line="240" w:lineRule="auto"/>
+      </w:pPr>
+    </w:p>
+    <w:p>
+      <w:pPr>
+        <w:spacing w:after="0" w:line="240" w:lineRule="auto"/>
+      </w:pPr>
+      <w:r>
+        <w:t>The top five time-intensive campaigns for FY2021 were:</w:t>
+      </w:r>
+    </w:p>
+    <w:p>
+      <w:pPr>
+        <w:pStyle w:val="ListParagraph"/>
+        <w:numPr>
+          <w:ilvl w:val="0"/>
+          <w:numId w:val="5"/>
+        </w:numPr>
+        <w:spacing w:after="0" w:line="240" w:lineRule="auto"/>
+      </w:pPr>
+      <w:r>
+        <w:t>promoting ticket sales for ‘An Evening for the Stars’</w:t>
+      </w:r>
+    </w:p>
+    <w:p>
+      <w:pPr>
+        <w:pStyle w:val="ListParagraph"/>
+        <w:numPr>
+          <w:ilvl w:val="0"/>
+          <w:numId w:val="5"/>
+        </w:numPr>
+        <w:spacing w:after="0" w:line="240" w:lineRule="auto"/>
+      </w:pPr>
+      <w:r>
+        <w:t xml:space="preserve">the auction for </w:t>
+      </w:r>
+      <w:r>
+        <w:t>‘An Evening for the Stars’</w:t>
+      </w:r>
+    </w:p>
+    <w:p>
+      <w:pPr>
+        <w:pStyle w:val="ListParagraph"/>
+        <w:numPr>
+          <w:ilvl w:val="0"/>
+          <w:numId w:val="5"/>
+        </w:numPr>
+        <w:spacing w:after="0" w:line="240" w:lineRule="auto"/>
+      </w:pPr>
+      <w:r>
+        <w:t xml:space="preserve">securing sponsorships for </w:t>
+      </w:r>
+      <w:r>
+        <w:t>‘An Evening for the Stars’</w:t>
+      </w:r>
+    </w:p>
+    <w:p>
+      <w:pPr>
+        <w:pStyle w:val="ListParagraph"/>
+        <w:numPr>
+          <w:ilvl w:val="0"/>
+          <w:numId w:val="5"/>
+        </w:numPr>
+        <w:spacing w:after="0" w:line="240" w:lineRule="auto"/>
+      </w:pPr>
+      <w:r>
+        <w:t xml:space="preserve">promoting </w:t>
+      </w:r>
+      <w:proofErr w:type="gramStart"/>
+      <w:r>
+        <w:t>Sponsor</w:t>
+      </w:r>
+      <w:proofErr w:type="gramEnd"/>
+      <w:r>
+        <w:t xml:space="preserve"> a Scholar</w:t>
+      </w:r>
+    </w:p>
+    <w:p>
+      <w:pPr>
+        <w:pStyle w:val="ListParagraph"/>
+        <w:numPr>
+          <w:ilvl w:val="0"/>
+          <w:numId w:val="5"/>
+        </w:numPr>
+        <w:spacing w:after="0" w:line="240" w:lineRule="auto"/>
+      </w:pPr>
+      <w:r>
+        <w:t>launching the June Appeal</w:t>
+      </w:r>
+    </w:p>
+    <w:p>
+      <w:pPr>
+        <w:spacing w:after="0" w:line="240" w:lineRule="auto"/>
+      </w:pPr>
+    </w:p>
+    <w:p>
+      <w:pPr>
+        <w:spacing w:after="0" w:line="240" w:lineRule="auto"/>
+      </w:pPr>
+      <w:r>
+        <w:t xml:space="preserve">The ROI for </w:t>
+      </w:r>
+      <w:r>
+        <w:t>‘return per hour volunteered’</w:t>
+      </w:r>
+      <w:r>
+        <w:t xml:space="preserve"> was calculated by dividing the net revenue for each campaign by the number of volunteer hours reported for that campaign. Based on this metric, the top 5 performing campaigns for FY2021 were:</w:t>
+      </w:r>
+    </w:p>
+    <w:p>
+      <w:pPr>
+        <w:pStyle w:val="ListParagraph"/>
+        <w:numPr>
+          <w:ilvl w:val="0"/>
+          <w:numId w:val="6"/>
+        </w:numPr>
+        <w:spacing w:after="0" w:line="240" w:lineRule="auto"/>
+      </w:pPr>
+      <w:r>
+        <w:t>securing donations from ‘Other Major Donors’</w:t>
+      </w:r>
+    </w:p>
+    <w:p>
+      <w:pPr>
+        <w:pStyle w:val="ListParagraph"/>
+        <w:numPr>
+          <w:ilvl w:val="0"/>
+          <w:numId w:val="6"/>
+        </w:numPr>
+        <w:spacing w:after="0" w:line="240" w:lineRule="auto"/>
+      </w:pPr>
+      <w:r>
+        <w:t xml:space="preserve">the December </w:t>
+      </w:r>
+      <w:proofErr w:type="gramStart"/>
+      <w:r>
+        <w:t>Appeal</w:t>
+      </w:r>
+      <w:proofErr w:type="gramEnd"/>
+    </w:p>
+    <w:p>
+      <w:pPr>
+        <w:pStyle w:val="ListParagraph"/>
+        <w:numPr>
+          <w:ilvl w:val="0"/>
+          <w:numId w:val="6"/>
+        </w:numPr>
+        <w:spacing w:after="0" w:line="240" w:lineRule="auto"/>
+      </w:pPr>
+      <w:r>
+        <w:t xml:space="preserve">Individual donations from </w:t>
+      </w:r>
+      <w:r>
+        <w:t>‘An Evening for the Stars’</w:t>
+      </w:r>
+      <w:r>
+        <w:t xml:space="preserve"> (separate from sponsorships, auction sales, ticket sales, etc. for the event)</w:t>
+      </w:r>
+    </w:p>
+    <w:p>
+      <w:pPr>
+        <w:pStyle w:val="ListParagraph"/>
+        <w:numPr>
+          <w:ilvl w:val="0"/>
+          <w:numId w:val="6"/>
+        </w:numPr>
+        <w:spacing w:after="0" w:line="240" w:lineRule="auto"/>
+      </w:pPr>
+      <w:r>
+        <w:t>Giving Tuesday</w:t>
+      </w:r>
+    </w:p>
+    <w:p>
+      <w:pPr>
+        <w:pStyle w:val="ListParagraph"/>
+        <w:numPr>
+          <w:ilvl w:val="0"/>
+          <w:numId w:val="6"/>
+        </w:numPr>
+        <w:spacing w:after="0" w:line="240" w:lineRule="auto"/>
+      </w:pPr>
+      <w:r>
+        <w:t>the individual event for Connecticut/New England donors</w:t>
+      </w:r>
+    </w:p>
+    <w:p>
+      <w:pPr>
+        <w:spacing w:after="0" w:line="240" w:lineRule="auto"/>
+      </w:pPr>
+    </w:p>
+    <w:p>
+      <w:pPr>
+        <w:spacing w:after="0" w:line="240" w:lineRule="auto"/>
+      </w:pPr>
+      <w:r>
+        <w:t xml:space="preserve">Overall, a few general positives </w:t>
+      </w:r>
+      <w:proofErr w:type="gramStart"/>
+      <w:r>
+        <w:t>was</w:t>
+      </w:r>
+      <w:proofErr w:type="gramEnd"/>
+      <w:r>
+        <w:t xml:space="preserve"> the continued efficiency of campaigns like the December appeal and Giving Tuesday.  We would also consider the CT/NE event a notable success, not only because the </w:t>
+      </w:r>
+      <w:proofErr w:type="gramStart"/>
+      <w:r>
+        <w:t>Starfish’s</w:t>
+      </w:r>
+      <w:proofErr w:type="gramEnd"/>
+      <w:r>
+        <w:t xml:space="preserve"> did seem to achieve its goal of growing the donor base in a new region outside of Maryland, but also in terms of efficient ROI</w:t>
+      </w:r>
+      <w:r>
+        <w:t xml:space="preserve"> and growth over similar campaigns in FY20. </w:t>
+      </w:r>
+    </w:p>
+    <w:p>
+      <w:pPr>
+        <w:spacing w:after="0" w:line="240" w:lineRule="auto"/>
+      </w:pPr>
+    </w:p>
+    <w:p>
+      <w:pPr>
+        <w:spacing w:after="0" w:line="240" w:lineRule="auto"/>
+        <w:rPr>
+          <w:b/>
+          <w:bCs/>
+        </w:rPr>
+      </w:pPr>
+      <w:r>
+        <w:rPr>
+          <w:b/>
+          <w:bCs/>
+          <w:highlight w:val="yellow"/>
+        </w:rPr>
+        <w:t>[NOTE – we have not run an ROI analysis for ‘return per dollar spent’ – in part because with everything virtual this year, the costs were so low.  But we can run one if the AC wants it).</w:t>
+      </w:r>
+      <w:r>
+        <w:rPr>
+          <w:b/>
+          <w:bCs/>
+        </w:rPr>
         <w:t xml:space="preserve"> </w:t>
       </w:r>
-      <w:r>
-        <w:t>92</w:t>
-      </w:r>
-      <w:r>
-        <w:t>.</w:t>
-      </w:r>
-      <w:r>
-        <w:t>6</w:t>
-      </w:r>
-      <w:r>
-        <w:t xml:space="preserve">% of its </w:t>
-      </w:r>
-      <w:r>
-        <w:t xml:space="preserve">FY20 </w:t>
-      </w:r>
-      <w:r>
-        <w:t xml:space="preserve">individual giving totals.  Starfish has also achieved </w:t>
-      </w:r>
-      <w:r>
-        <w:t>57.6</w:t>
-      </w:r>
-      <w:r>
-        <w:t xml:space="preserve">% of the </w:t>
-      </w:r>
-      <w:r>
-        <w:t>major donor</w:t>
-      </w:r>
-      <w:r>
-        <w:t xml:space="preserve"> totals for FY20, although the total major donor gifts for FY21 are projected to be lower overall than FY20. </w:t>
-      </w:r>
-    </w:p>
-    <w:p>
-      <w:pPr>
-        <w:spacing w:after="0" w:line="240" w:lineRule="auto"/>
-      </w:pPr>
-    </w:p>
-    <w:p>
-      <w:pPr>
-        <w:spacing w:after="0" w:line="240" w:lineRule="auto"/>
-      </w:pPr>
-      <w:r>
-        <w:t xml:space="preserve">Lastly, our earned revenue totals to-date are </w:t>
-      </w:r>
-      <w:r>
-        <w:t>just under 20</w:t>
-      </w:r>
-      <w:r>
-        <w:t>% of our totals for FY20.  This drop in large part reflects the loss of income raised by Ecuador volunteers prior to their time in Guayaquil, as well as the lower speaking fees for in-person, both of which are the direct result of COVID-related consequences</w:t>
-      </w:r>
-      <w:r>
-        <w:t>.</w:t>
-      </w:r>
-    </w:p>
-    <w:p>
-      <w:pPr>
-        <w:spacing w:after="0" w:line="240" w:lineRule="auto"/>
-      </w:pPr>
-    </w:p>
-    <w:p>
-      <w:pPr>
-        <w:spacing w:after="0" w:line="240" w:lineRule="auto"/>
-      </w:pPr>
-      <w:r>
-        <w:t>It is important to keep in mind that apart from where we are with fundraising, the overall operating budget for the organization has also dropped considerably due to decisions made by the board in the 2</w:t>
-      </w:r>
-      <w:r>
-        <w:rPr>
-          <w:vertAlign w:val="superscript"/>
-        </w:rPr>
-        <w:t>nd</w:t>
-      </w:r>
-      <w:r>
-        <w:t xml:space="preserve"> and 3</w:t>
-      </w:r>
-      <w:r>
-        <w:rPr>
-          <w:vertAlign w:val="superscript"/>
-        </w:rPr>
-        <w:t>rd</w:t>
-      </w:r>
-      <w:r>
-        <w:t xml:space="preserve"> quarters, </w:t>
-      </w:r>
-      <w:proofErr w:type="gramStart"/>
-      <w:r>
-        <w:t>as a result of</w:t>
-      </w:r>
-      <w:proofErr w:type="gramEnd"/>
-      <w:r>
-        <w:t xml:space="preserve"> consequences of COVID-19, and a depleted cash reserve from prior years. As a result, the fundraising in FY21 is </w:t>
-      </w:r>
-      <w:proofErr w:type="gramStart"/>
-      <w:r>
-        <w:t>in a position</w:t>
-      </w:r>
-      <w:proofErr w:type="gramEnd"/>
-      <w:r>
-        <w:t xml:space="preserve"> to cover a larger overall percentage of current operating and puts us in a much better position to begin to build back the cash reserve. </w:t>
-      </w:r>
-    </w:p>
-    <w:p>
-      <w:pPr>
-        <w:spacing w:after="0" w:line="240" w:lineRule="auto"/>
-      </w:pPr>
-    </w:p>
-    <w:p>
-      <w:pPr>
-        <w:spacing w:after="0" w:line="240" w:lineRule="auto"/>
-      </w:pPr>
-    </w:p>
-    <w:p>
-      <w:pPr>
-        <w:spacing w:after="0" w:line="240" w:lineRule="auto"/>
-      </w:pPr>
-    </w:p>
-    <w:p>
-      <w:pPr>
-        <w:spacing w:after="0" w:line="240" w:lineRule="auto"/>
-        <w:jc w:val="center"/>
+    </w:p>
+    <w:p>
+      <w:pPr>
+        <w:spacing w:after="0" w:line="240" w:lineRule="auto"/>
+        <w:rPr>
+          <w:b/>
+          <w:bCs/>
+        </w:rPr>
+      </w:pPr>
+    </w:p>
+    <w:p>
+      <w:pPr>
+        <w:spacing w:after="0" w:line="240" w:lineRule="auto"/>
+        <w:rPr>
+          <w:b/>
+          <w:bCs/>
+        </w:rPr>
+      </w:pPr>
+      <w:r>
+        <w:rPr>
+          <w:b/>
+          <w:bCs/>
+          <w:highlight w:val="yellow"/>
+        </w:rPr>
+        <w:t xml:space="preserve">We also have not done an analysis where we aggregate all the numbers (revenue, volunteer hours, </w:t>
+      </w:r>
+      <w:proofErr w:type="spellStart"/>
+      <w:r>
+        <w:rPr>
+          <w:b/>
+          <w:bCs/>
+          <w:highlight w:val="yellow"/>
+        </w:rPr>
+        <w:t>etc</w:t>
+      </w:r>
+      <w:proofErr w:type="spellEnd"/>
+      <w:r>
+        <w:rPr>
+          <w:b/>
+          <w:bCs/>
+          <w:highlight w:val="yellow"/>
+        </w:rPr>
+        <w:t>) for the dinner into one category, but we could if there was a specific campaign, or a few specific campaigns, that you wanted to make a comparison with.</w:t>
+      </w:r>
+    </w:p>
+    <w:p>
+      <w:pPr>
+        <w:spacing w:after="0" w:line="240" w:lineRule="auto"/>
       </w:pPr>
     </w:p>
     <w:sectPr>
@@ -2597,6 +3599,92 @@
     </w:lvl>
   </w:abstractNum>
   <w:abstractNum w:abstractNumId="1" w15:restartNumberingAfterBreak="0">
+    <w:nsid w:val="260F3D5B"/>
+    <w:multiLevelType w:val="hybridMultilevel"/>
+    <w:tmpl w:val="0366DF38"/>
+    <w:lvl w:ilvl="0" w:tplc="0809000F">
+      <w:start w:val="1"/>
+      <w:numFmt w:val="decimal"/>
+      <w:lvlText w:val="%1."/>
+      <w:lvlJc w:val="left"/>
+      <w:pPr>
+        <w:ind w:left="720" w:hanging="360"/>
+      </w:pPr>
+    </w:lvl>
+    <w:lvl w:ilvl="1" w:tplc="08090019" w:tentative="1">
+      <w:start w:val="1"/>
+      <w:numFmt w:val="lowerLetter"/>
+      <w:lvlText w:val="%2."/>
+      <w:lvlJc w:val="left"/>
+      <w:pPr>
+        <w:ind w:left="1440" w:hanging="360"/>
+      </w:pPr>
+    </w:lvl>
+    <w:lvl w:ilvl="2" w:tplc="0809001B" w:tentative="1">
+      <w:start w:val="1"/>
+      <w:numFmt w:val="lowerRoman"/>
+      <w:lvlText w:val="%3."/>
+      <w:lvlJc w:val="right"/>
+      <w:pPr>
+        <w:ind w:left="2160" w:hanging="180"/>
+      </w:pPr>
+    </w:lvl>
+    <w:lvl w:ilvl="3" w:tplc="0809000F" w:tentative="1">
+      <w:start w:val="1"/>
+      <w:numFmt w:val="decimal"/>
+      <w:lvlText w:val="%4."/>
+      <w:lvlJc w:val="left"/>
+      <w:pPr>
+        <w:ind w:left="2880" w:hanging="360"/>
+      </w:pPr>
+    </w:lvl>
+    <w:lvl w:ilvl="4" w:tplc="08090019" w:tentative="1">
+      <w:start w:val="1"/>
+      <w:numFmt w:val="lowerLetter"/>
+      <w:lvlText w:val="%5."/>
+      <w:lvlJc w:val="left"/>
+      <w:pPr>
+        <w:ind w:left="3600" w:hanging="360"/>
+      </w:pPr>
+    </w:lvl>
+    <w:lvl w:ilvl="5" w:tplc="0809001B" w:tentative="1">
+      <w:start w:val="1"/>
+      <w:numFmt w:val="lowerRoman"/>
+      <w:lvlText w:val="%6."/>
+      <w:lvlJc w:val="right"/>
+      <w:pPr>
+        <w:ind w:left="4320" w:hanging="180"/>
+      </w:pPr>
+    </w:lvl>
+    <w:lvl w:ilvl="6" w:tplc="0809000F" w:tentative="1">
+      <w:start w:val="1"/>
+      <w:numFmt w:val="decimal"/>
+      <w:lvlText w:val="%7."/>
+      <w:lvlJc w:val="left"/>
+      <w:pPr>
+        <w:ind w:left="5040" w:hanging="360"/>
+      </w:pPr>
+    </w:lvl>
+    <w:lvl w:ilvl="7" w:tplc="08090019" w:tentative="1">
+      <w:start w:val="1"/>
+      <w:numFmt w:val="lowerLetter"/>
+      <w:lvlText w:val="%8."/>
+      <w:lvlJc w:val="left"/>
+      <w:pPr>
+        <w:ind w:left="5760" w:hanging="360"/>
+      </w:pPr>
+    </w:lvl>
+    <w:lvl w:ilvl="8" w:tplc="0809001B" w:tentative="1">
+      <w:start w:val="1"/>
+      <w:numFmt w:val="lowerRoman"/>
+      <w:lvlText w:val="%9."/>
+      <w:lvlJc w:val="right"/>
+      <w:pPr>
+        <w:ind w:left="6480" w:hanging="180"/>
+      </w:pPr>
+    </w:lvl>
+  </w:abstractNum>
+  <w:abstractNum w:abstractNumId="2" w15:restartNumberingAfterBreak="0">
     <w:nsid w:val="3CFE16E4"/>
     <w:multiLevelType w:val="hybridMultilevel"/>
     <w:tmpl w:val="9940AB50"/>
@@ -2682,11 +3770,281 @@
       </w:pPr>
     </w:lvl>
   </w:abstractNum>
+  <w:abstractNum w:abstractNumId="3" w15:restartNumberingAfterBreak="0">
+    <w:nsid w:val="4E4D18EF"/>
+    <w:multiLevelType w:val="hybridMultilevel"/>
+    <w:tmpl w:val="813A1A60"/>
+    <w:lvl w:ilvl="0" w:tplc="0809000F">
+      <w:start w:val="1"/>
+      <w:numFmt w:val="decimal"/>
+      <w:lvlText w:val="%1."/>
+      <w:lvlJc w:val="left"/>
+      <w:pPr>
+        <w:ind w:left="720" w:hanging="360"/>
+      </w:pPr>
+    </w:lvl>
+    <w:lvl w:ilvl="1" w:tplc="08090019" w:tentative="1">
+      <w:start w:val="1"/>
+      <w:numFmt w:val="lowerLetter"/>
+      <w:lvlText w:val="%2."/>
+      <w:lvlJc w:val="left"/>
+      <w:pPr>
+        <w:ind w:left="1440" w:hanging="360"/>
+      </w:pPr>
+    </w:lvl>
+    <w:lvl w:ilvl="2" w:tplc="0809001B" w:tentative="1">
+      <w:start w:val="1"/>
+      <w:numFmt w:val="lowerRoman"/>
+      <w:lvlText w:val="%3."/>
+      <w:lvlJc w:val="right"/>
+      <w:pPr>
+        <w:ind w:left="2160" w:hanging="180"/>
+      </w:pPr>
+    </w:lvl>
+    <w:lvl w:ilvl="3" w:tplc="0809000F" w:tentative="1">
+      <w:start w:val="1"/>
+      <w:numFmt w:val="decimal"/>
+      <w:lvlText w:val="%4."/>
+      <w:lvlJc w:val="left"/>
+      <w:pPr>
+        <w:ind w:left="2880" w:hanging="360"/>
+      </w:pPr>
+    </w:lvl>
+    <w:lvl w:ilvl="4" w:tplc="08090019" w:tentative="1">
+      <w:start w:val="1"/>
+      <w:numFmt w:val="lowerLetter"/>
+      <w:lvlText w:val="%5."/>
+      <w:lvlJc w:val="left"/>
+      <w:pPr>
+        <w:ind w:left="3600" w:hanging="360"/>
+      </w:pPr>
+    </w:lvl>
+    <w:lvl w:ilvl="5" w:tplc="0809001B" w:tentative="1">
+      <w:start w:val="1"/>
+      <w:numFmt w:val="lowerRoman"/>
+      <w:lvlText w:val="%6."/>
+      <w:lvlJc w:val="right"/>
+      <w:pPr>
+        <w:ind w:left="4320" w:hanging="180"/>
+      </w:pPr>
+    </w:lvl>
+    <w:lvl w:ilvl="6" w:tplc="0809000F" w:tentative="1">
+      <w:start w:val="1"/>
+      <w:numFmt w:val="decimal"/>
+      <w:lvlText w:val="%7."/>
+      <w:lvlJc w:val="left"/>
+      <w:pPr>
+        <w:ind w:left="5040" w:hanging="360"/>
+      </w:pPr>
+    </w:lvl>
+    <w:lvl w:ilvl="7" w:tplc="08090019" w:tentative="1">
+      <w:start w:val="1"/>
+      <w:numFmt w:val="lowerLetter"/>
+      <w:lvlText w:val="%8."/>
+      <w:lvlJc w:val="left"/>
+      <w:pPr>
+        <w:ind w:left="5760" w:hanging="360"/>
+      </w:pPr>
+    </w:lvl>
+    <w:lvl w:ilvl="8" w:tplc="0809001B" w:tentative="1">
+      <w:start w:val="1"/>
+      <w:numFmt w:val="lowerRoman"/>
+      <w:lvlText w:val="%9."/>
+      <w:lvlJc w:val="right"/>
+      <w:pPr>
+        <w:ind w:left="6480" w:hanging="180"/>
+      </w:pPr>
+    </w:lvl>
+  </w:abstractNum>
+  <w:abstractNum w:abstractNumId="4" w15:restartNumberingAfterBreak="0">
+    <w:nsid w:val="52C049D1"/>
+    <w:multiLevelType w:val="hybridMultilevel"/>
+    <w:tmpl w:val="1640F7BA"/>
+    <w:lvl w:ilvl="0" w:tplc="0809000F">
+      <w:start w:val="1"/>
+      <w:numFmt w:val="decimal"/>
+      <w:lvlText w:val="%1."/>
+      <w:lvlJc w:val="left"/>
+      <w:pPr>
+        <w:ind w:left="720" w:hanging="360"/>
+      </w:pPr>
+    </w:lvl>
+    <w:lvl w:ilvl="1" w:tplc="08090019" w:tentative="1">
+      <w:start w:val="1"/>
+      <w:numFmt w:val="lowerLetter"/>
+      <w:lvlText w:val="%2."/>
+      <w:lvlJc w:val="left"/>
+      <w:pPr>
+        <w:ind w:left="1440" w:hanging="360"/>
+      </w:pPr>
+    </w:lvl>
+    <w:lvl w:ilvl="2" w:tplc="0809001B" w:tentative="1">
+      <w:start w:val="1"/>
+      <w:numFmt w:val="lowerRoman"/>
+      <w:lvlText w:val="%3."/>
+      <w:lvlJc w:val="right"/>
+      <w:pPr>
+        <w:ind w:left="2160" w:hanging="180"/>
+      </w:pPr>
+    </w:lvl>
+    <w:lvl w:ilvl="3" w:tplc="0809000F" w:tentative="1">
+      <w:start w:val="1"/>
+      <w:numFmt w:val="decimal"/>
+      <w:lvlText w:val="%4."/>
+      <w:lvlJc w:val="left"/>
+      <w:pPr>
+        <w:ind w:left="2880" w:hanging="360"/>
+      </w:pPr>
+    </w:lvl>
+    <w:lvl w:ilvl="4" w:tplc="08090019" w:tentative="1">
+      <w:start w:val="1"/>
+      <w:numFmt w:val="lowerLetter"/>
+      <w:lvlText w:val="%5."/>
+      <w:lvlJc w:val="left"/>
+      <w:pPr>
+        <w:ind w:left="3600" w:hanging="360"/>
+      </w:pPr>
+    </w:lvl>
+    <w:lvl w:ilvl="5" w:tplc="0809001B" w:tentative="1">
+      <w:start w:val="1"/>
+      <w:numFmt w:val="lowerRoman"/>
+      <w:lvlText w:val="%6."/>
+      <w:lvlJc w:val="right"/>
+      <w:pPr>
+        <w:ind w:left="4320" w:hanging="180"/>
+      </w:pPr>
+    </w:lvl>
+    <w:lvl w:ilvl="6" w:tplc="0809000F" w:tentative="1">
+      <w:start w:val="1"/>
+      <w:numFmt w:val="decimal"/>
+      <w:lvlText w:val="%7."/>
+      <w:lvlJc w:val="left"/>
+      <w:pPr>
+        <w:ind w:left="5040" w:hanging="360"/>
+      </w:pPr>
+    </w:lvl>
+    <w:lvl w:ilvl="7" w:tplc="08090019" w:tentative="1">
+      <w:start w:val="1"/>
+      <w:numFmt w:val="lowerLetter"/>
+      <w:lvlText w:val="%8."/>
+      <w:lvlJc w:val="left"/>
+      <w:pPr>
+        <w:ind w:left="5760" w:hanging="360"/>
+      </w:pPr>
+    </w:lvl>
+    <w:lvl w:ilvl="8" w:tplc="0809001B" w:tentative="1">
+      <w:start w:val="1"/>
+      <w:numFmt w:val="lowerRoman"/>
+      <w:lvlText w:val="%9."/>
+      <w:lvlJc w:val="right"/>
+      <w:pPr>
+        <w:ind w:left="6480" w:hanging="180"/>
+      </w:pPr>
+    </w:lvl>
+  </w:abstractNum>
+  <w:abstractNum w:abstractNumId="5" w15:restartNumberingAfterBreak="0">
+    <w:nsid w:val="62AB1915"/>
+    <w:multiLevelType w:val="hybridMultilevel"/>
+    <w:tmpl w:val="E9CAB29C"/>
+    <w:lvl w:ilvl="0" w:tplc="0809000F">
+      <w:start w:val="1"/>
+      <w:numFmt w:val="decimal"/>
+      <w:lvlText w:val="%1."/>
+      <w:lvlJc w:val="left"/>
+      <w:pPr>
+        <w:ind w:left="720" w:hanging="360"/>
+      </w:pPr>
+    </w:lvl>
+    <w:lvl w:ilvl="1" w:tplc="08090019" w:tentative="1">
+      <w:start w:val="1"/>
+      <w:numFmt w:val="lowerLetter"/>
+      <w:lvlText w:val="%2."/>
+      <w:lvlJc w:val="left"/>
+      <w:pPr>
+        <w:ind w:left="1440" w:hanging="360"/>
+      </w:pPr>
+    </w:lvl>
+    <w:lvl w:ilvl="2" w:tplc="0809001B" w:tentative="1">
+      <w:start w:val="1"/>
+      <w:numFmt w:val="lowerRoman"/>
+      <w:lvlText w:val="%3."/>
+      <w:lvlJc w:val="right"/>
+      <w:pPr>
+        <w:ind w:left="2160" w:hanging="180"/>
+      </w:pPr>
+    </w:lvl>
+    <w:lvl w:ilvl="3" w:tplc="0809000F" w:tentative="1">
+      <w:start w:val="1"/>
+      <w:numFmt w:val="decimal"/>
+      <w:lvlText w:val="%4."/>
+      <w:lvlJc w:val="left"/>
+      <w:pPr>
+        <w:ind w:left="2880" w:hanging="360"/>
+      </w:pPr>
+    </w:lvl>
+    <w:lvl w:ilvl="4" w:tplc="08090019" w:tentative="1">
+      <w:start w:val="1"/>
+      <w:numFmt w:val="lowerLetter"/>
+      <w:lvlText w:val="%5."/>
+      <w:lvlJc w:val="left"/>
+      <w:pPr>
+        <w:ind w:left="3600" w:hanging="360"/>
+      </w:pPr>
+    </w:lvl>
+    <w:lvl w:ilvl="5" w:tplc="0809001B" w:tentative="1">
+      <w:start w:val="1"/>
+      <w:numFmt w:val="lowerRoman"/>
+      <w:lvlText w:val="%6."/>
+      <w:lvlJc w:val="right"/>
+      <w:pPr>
+        <w:ind w:left="4320" w:hanging="180"/>
+      </w:pPr>
+    </w:lvl>
+    <w:lvl w:ilvl="6" w:tplc="0809000F" w:tentative="1">
+      <w:start w:val="1"/>
+      <w:numFmt w:val="decimal"/>
+      <w:lvlText w:val="%7."/>
+      <w:lvlJc w:val="left"/>
+      <w:pPr>
+        <w:ind w:left="5040" w:hanging="360"/>
+      </w:pPr>
+    </w:lvl>
+    <w:lvl w:ilvl="7" w:tplc="08090019" w:tentative="1">
+      <w:start w:val="1"/>
+      <w:numFmt w:val="lowerLetter"/>
+      <w:lvlText w:val="%8."/>
+      <w:lvlJc w:val="left"/>
+      <w:pPr>
+        <w:ind w:left="5760" w:hanging="360"/>
+      </w:pPr>
+    </w:lvl>
+    <w:lvl w:ilvl="8" w:tplc="0809001B" w:tentative="1">
+      <w:start w:val="1"/>
+      <w:numFmt w:val="lowerRoman"/>
+      <w:lvlText w:val="%9."/>
+      <w:lvlJc w:val="right"/>
+      <w:pPr>
+        <w:ind w:left="6480" w:hanging="180"/>
+      </w:pPr>
+    </w:lvl>
+  </w:abstractNum>
   <w:num w:numId="1">
-    <w:abstractNumId w:val="1"/>
+    <w:abstractNumId w:val="2"/>
   </w:num>
   <w:num w:numId="2">
     <w:abstractNumId w:val="0"/>
+  </w:num>
+  <w:num w:numId="3">
+    <w:abstractNumId w:val="3"/>
+  </w:num>
+  <w:num w:numId="4">
+    <w:abstractNumId w:val="4"/>
+  </w:num>
+  <w:num w:numId="5">
+    <w:abstractNumId w:val="5"/>
+  </w:num>
+  <w:num w:numId="6">
+    <w:abstractNumId w:val="1"/>
   </w:num>
 </w:numbering>
 </file>

</xml_diff>

<commit_message>
FY21 updates, volunteer hours adjusted
</commit_message>
<xml_diff>
--- a/Starfish Fdn - Fundraising Analysis, Year-end FY2021.docx
+++ b/Starfish Fdn - Fundraising Analysis, Year-end FY2021.docx
@@ -2243,23 +2243,7 @@
         <w:spacing w:after="0" w:line="240" w:lineRule="auto"/>
       </w:pPr>
       <w:r>
-        <w:t xml:space="preserve">Even with a 40% drop in income from major donors (totaling $48,000 less in donations), the overall income was only around $22,000 USD less than FY2020. In many ways, that is quite remarkable given that FY21 saw us navigating through a </w:t>
-      </w:r>
-      <w:proofErr w:type="gramStart"/>
-      <w:r>
-        <w:t>rarely-seen</w:t>
-      </w:r>
-      <w:proofErr w:type="gramEnd"/>
-      <w:r>
-        <w:t xml:space="preserve"> global economic downturn, stemming from the COVID-19 global pandemic, with donations to non-profits around the world hitting the lowest levels in the past decade. Coupled with cuts to staff and decreased programmatic expenses related to a pandemic-related scaling back of program activities, Starfish was </w:t>
-      </w:r>
-      <w:proofErr w:type="gramStart"/>
-      <w:r>
-        <w:t>actually able</w:t>
-      </w:r>
-      <w:proofErr w:type="gramEnd"/>
-      <w:r>
-        <w:t xml:space="preserve"> to allocate a substantial portion of its income towards building back our financial reserves.  </w:t>
+        <w:t xml:space="preserve">Even with a 40% drop in income from major donors (totaling $48,000 less in donations), the overall income was only around $22,000 USD less than FY2020. In many ways, that is quite remarkable given that FY21 saw us navigating through a rarely-seen global economic downturn, stemming from the COVID-19 global pandemic, with donations to non-profits around the world hitting the lowest levels in the past decade. Coupled with cuts to staff and decreased programmatic expenses related to a pandemic-related scaling back of program activities, Starfish was actually able to allocate a substantial portion of its income towards building back our financial reserves.  </w:t>
       </w:r>
       <w:r>
         <w:rPr>
@@ -2432,15 +2416,7 @@
         <w:spacing w:after="0" w:line="240" w:lineRule="auto"/>
       </w:pPr>
       <w:r>
-        <w:t xml:space="preserve">Looking at the monthly giving trends of the last five fiscal years (FY17-FY21) we can see that FY21 is </w:t>
-      </w:r>
-      <w:proofErr w:type="gramStart"/>
-      <w:r>
-        <w:t>very unique</w:t>
-      </w:r>
-      <w:proofErr w:type="gramEnd"/>
-      <w:r>
-        <w:t xml:space="preserve"> in terms of donations received.  Pre-COVID (FY17-FY19), Starfish typically saw two spikes in giving, a small spike in the spring, and a larger spike in the late summer/early fall.  </w:t>
+        <w:t xml:space="preserve">Looking at the monthly giving trends of the last five fiscal years (FY17-FY21) we can see that FY21 is very unique in terms of donations received.  Pre-COVID (FY17-FY19), Starfish typically saw two spikes in giving, a small spike in the spring, and a larger spike in the late summer/early fall.  </w:t>
       </w:r>
       <w:commentRangeStart w:id="0"/>
       <w:r>
@@ -2694,15 +2670,7 @@
         <w:t>.  However, w</w:t>
       </w:r>
       <w:r>
-        <w:t xml:space="preserve">ith a decrease in total major donor funds from FY20 to FY21, Individual Giving did end up the largest giving area. If we </w:t>
-      </w:r>
-      <w:proofErr w:type="gramStart"/>
-      <w:r>
-        <w:t>take a look</w:t>
-      </w:r>
-      <w:proofErr w:type="gramEnd"/>
-      <w:r>
-        <w:t xml:space="preserve"> at the change in revenue </w:t>
+        <w:t xml:space="preserve">ith a decrease in total major donor funds from FY20 to FY21, Individual Giving did end up the largest giving area. If we take a look at the change in revenue </w:t>
       </w:r>
       <w:r>
         <w:t xml:space="preserve">from FY20 to FY21, </w:t>
@@ -2711,63 +2679,41 @@
         <w:t xml:space="preserve">divided out by giving bucket, corporate giving showed the most growth over the prior year, with some increases in individual giving and grants as well. </w:t>
       </w:r>
       <w:r>
-        <w:t xml:space="preserve">Given the expected decrease in revenue in the major </w:t>
-      </w:r>
-      <w:proofErr w:type="gramStart"/>
-      <w:r>
-        <w:t>donors</w:t>
-      </w:r>
-      <w:proofErr w:type="gramEnd"/>
-      <w:r>
-        <w:t xml:space="preserve"> bucket, an offsetting-positive was the fact that three of the five giving “buckets” showed growth during the year, even in the midst of the pandemic. </w:t>
-      </w:r>
-    </w:p>
-    <w:p>
-      <w:pPr>
-        <w:spacing w:after="0" w:line="240" w:lineRule="auto"/>
-        <w:rPr>
-          <w:b/>
-          <w:bCs/>
-        </w:rPr>
-      </w:pPr>
-    </w:p>
-    <w:p>
-      <w:pPr>
-        <w:spacing w:after="0" w:line="240" w:lineRule="auto"/>
-        <w:rPr>
-          <w:b/>
-          <w:bCs/>
-        </w:rPr>
-      </w:pPr>
-    </w:p>
-    <w:p>
-      <w:pPr>
-        <w:spacing w:after="0" w:line="240" w:lineRule="auto"/>
-        <w:rPr>
-          <w:b/>
-          <w:bCs/>
-        </w:rPr>
-      </w:pPr>
-      <w:r>
-        <w:rPr>
-          <w:b/>
-          <w:bCs/>
-        </w:rPr>
-        <w:t xml:space="preserve">FY21 </w:t>
-      </w:r>
-      <w:r>
-        <w:rPr>
-          <w:b/>
-          <w:bCs/>
-        </w:rPr>
-        <w:t>Campaigns</w:t>
-      </w:r>
-      <w:r>
-        <w:rPr>
-          <w:b/>
-          <w:bCs/>
-        </w:rPr>
-        <w:t xml:space="preserve"> Analysis </w:t>
+        <w:t xml:space="preserve">Given the expected decrease in revenue in the major donors bucket, an offsetting-positive was the fact that three of the five giving “buckets” showed growth during the year, even in the midst of the pandemic. </w:t>
+      </w:r>
+    </w:p>
+    <w:p>
+      <w:pPr>
+        <w:spacing w:after="0" w:line="240" w:lineRule="auto"/>
+        <w:rPr>
+          <w:b/>
+          <w:bCs/>
+        </w:rPr>
+      </w:pPr>
+    </w:p>
+    <w:p>
+      <w:pPr>
+        <w:spacing w:after="0" w:line="240" w:lineRule="auto"/>
+        <w:rPr>
+          <w:b/>
+          <w:bCs/>
+        </w:rPr>
+      </w:pPr>
+    </w:p>
+    <w:p>
+      <w:pPr>
+        <w:spacing w:after="0" w:line="240" w:lineRule="auto"/>
+        <w:rPr>
+          <w:b/>
+          <w:bCs/>
+        </w:rPr>
+      </w:pPr>
+      <w:r>
+        <w:rPr>
+          <w:b/>
+          <w:bCs/>
+        </w:rPr>
+        <w:t xml:space="preserve">FY21 Campaigns Analysis </w:t>
       </w:r>
     </w:p>
     <w:p>
@@ -2936,13 +2882,8 @@
         <w:spacing w:after="0" w:line="240" w:lineRule="auto"/>
       </w:pPr>
       <w:r>
-        <w:t xml:space="preserve">Major donors not affiliated with the </w:t>
-      </w:r>
-      <w:proofErr w:type="gramStart"/>
-      <w:r>
-        <w:t>dinner</w:t>
-      </w:r>
-      <w:proofErr w:type="gramEnd"/>
+        <w:t>Major donors not affiliated with the dinner</w:t>
+      </w:r>
     </w:p>
     <w:p>
       <w:pPr>
@@ -2954,13 +2895,8 @@
         <w:spacing w:after="0" w:line="240" w:lineRule="auto"/>
       </w:pPr>
       <w:r>
-        <w:t xml:space="preserve">Sponsor a </w:t>
-      </w:r>
-      <w:proofErr w:type="gramStart"/>
-      <w:r>
-        <w:t>Scholar</w:t>
-      </w:r>
-      <w:proofErr w:type="gramEnd"/>
+        <w:t>Sponsor a Scholar</w:t>
+      </w:r>
     </w:p>
     <w:p>
       <w:pPr>
@@ -2985,30 +2921,20 @@
         <w:spacing w:after="0" w:line="240" w:lineRule="auto"/>
       </w:pPr>
       <w:r>
-        <w:t xml:space="preserve">the December </w:t>
-      </w:r>
-      <w:proofErr w:type="gramStart"/>
-      <w:r>
-        <w:t>Appeal</w:t>
-      </w:r>
-      <w:proofErr w:type="gramEnd"/>
-    </w:p>
-    <w:p>
-      <w:pPr>
-        <w:spacing w:after="0" w:line="240" w:lineRule="auto"/>
-      </w:pPr>
-    </w:p>
-    <w:p>
-      <w:pPr>
-        <w:spacing w:after="0" w:line="240" w:lineRule="auto"/>
-      </w:pPr>
-      <w:proofErr w:type="gramStart"/>
-      <w:r>
-        <w:t>The majority of</w:t>
-      </w:r>
-      <w:proofErr w:type="gramEnd"/>
-      <w:r>
-        <w:t xml:space="preserve"> the remainder of the campaigns were individual giving campaigns, with the exception of Grants (which was the 7</w:t>
+        <w:t>the December Appeal</w:t>
+      </w:r>
+    </w:p>
+    <w:p>
+      <w:pPr>
+        <w:spacing w:after="0" w:line="240" w:lineRule="auto"/>
+      </w:pPr>
+    </w:p>
+    <w:p>
+      <w:pPr>
+        <w:spacing w:after="0" w:line="240" w:lineRule="auto"/>
+      </w:pPr>
+      <w:r>
+        <w:t>The majority of the remainder of the campaigns were individual giving campaigns, with the exception of Grants (which was the 7</w:t>
       </w:r>
       <w:r>
         <w:rPr>
@@ -3095,13 +3021,8 @@
         <w:spacing w:after="0" w:line="240" w:lineRule="auto"/>
       </w:pPr>
       <w:r>
-        <w:t xml:space="preserve">the June </w:t>
-      </w:r>
-      <w:proofErr w:type="gramStart"/>
-      <w:r>
-        <w:t>Appeal</w:t>
-      </w:r>
-      <w:proofErr w:type="gramEnd"/>
+        <w:t>the June Appeal</w:t>
+      </w:r>
     </w:p>
     <w:p>
       <w:pPr>
@@ -3169,14 +3090,7 @@
           <w:b/>
           <w:bCs/>
         </w:rPr>
-        <w:t xml:space="preserve">FY21 Campaigns </w:t>
-      </w:r>
-      <w:r>
-        <w:rPr>
-          <w:b/>
-          <w:bCs/>
-        </w:rPr>
-        <w:t>– Return on Investment</w:t>
+        <w:t>FY21 Campaigns – Return on Investment</w:t>
       </w:r>
     </w:p>
     <w:p>
@@ -3297,13 +3211,8 @@
       <w:pPr>
         <w:spacing w:after="0" w:line="240" w:lineRule="auto"/>
       </w:pPr>
-      <w:proofErr w:type="gramStart"/>
-      <w:r>
-        <w:t>An</w:t>
-      </w:r>
-      <w:proofErr w:type="gramEnd"/>
-      <w:r>
-        <w:t xml:space="preserve"> Return on Investment (ROI) analysis was done for volunteer hours invested, as seen in the graphs above. </w:t>
+      <w:r>
+        <w:t xml:space="preserve">A Return on Investment (ROI) analysis was done for volunteer hours invested, as seen in the graphs above. </w:t>
       </w:r>
       <w:r>
         <w:t xml:space="preserve">We recognize that volunteer hours tracking is still being fine tuned for FY22, but given that Starfish has so few paid staff, the ROI for ‘return per hour volunteered’ seems a better metric to evaluate the fundraising yields for the investment Starfish makes into each fundraising campaign. </w:t>
@@ -3345,10 +3254,7 @@
         <w:spacing w:after="0" w:line="240" w:lineRule="auto"/>
       </w:pPr>
       <w:r>
-        <w:t xml:space="preserve">the auction for </w:t>
-      </w:r>
-      <w:r>
-        <w:t>‘An Evening for the Stars’</w:t>
+        <w:t>the auction for ‘An Evening for the Stars’</w:t>
       </w:r>
     </w:p>
     <w:p>
@@ -3361,10 +3267,7 @@
         <w:spacing w:after="0" w:line="240" w:lineRule="auto"/>
       </w:pPr>
       <w:r>
-        <w:t xml:space="preserve">securing sponsorships for </w:t>
-      </w:r>
-      <w:r>
-        <w:t>‘An Evening for the Stars’</w:t>
+        <w:t>securing sponsorships for ‘An Evening for the Stars’</w:t>
       </w:r>
     </w:p>
     <w:p>
@@ -3377,15 +3280,7 @@
         <w:spacing w:after="0" w:line="240" w:lineRule="auto"/>
       </w:pPr>
       <w:r>
-        <w:t xml:space="preserve">promoting </w:t>
-      </w:r>
-      <w:proofErr w:type="gramStart"/>
-      <w:r>
-        <w:t>Sponsor</w:t>
-      </w:r>
-      <w:proofErr w:type="gramEnd"/>
-      <w:r>
-        <w:t xml:space="preserve"> a Scholar</w:t>
+        <w:t>promoting Sponsor a Scholar</w:t>
       </w:r>
     </w:p>
     <w:p>
@@ -3411,13 +3306,7 @@
         <w:spacing w:after="0" w:line="240" w:lineRule="auto"/>
       </w:pPr>
       <w:r>
-        <w:t xml:space="preserve">The ROI for </w:t>
-      </w:r>
-      <w:r>
-        <w:t>‘return per hour volunteered’</w:t>
-      </w:r>
-      <w:r>
-        <w:t xml:space="preserve"> was calculated by dividing the net revenue for each campaign by the number of volunteer hours reported for that campaign. Based on this metric, the top 5 performing campaigns for FY2021 were:</w:t>
+        <w:t>The ROI for ‘return per hour volunteered’ was calculated by dividing the net revenue for each campaign by the number of volunteer hours reported for that campaign. Based on this metric, the top 5 performing campaigns for FY2021 were:</w:t>
       </w:r>
     </w:p>
     <w:p>
@@ -3443,13 +3332,8 @@
         <w:spacing w:after="0" w:line="240" w:lineRule="auto"/>
       </w:pPr>
       <w:r>
-        <w:t xml:space="preserve">the December </w:t>
-      </w:r>
-      <w:proofErr w:type="gramStart"/>
-      <w:r>
-        <w:t>Appeal</w:t>
-      </w:r>
-      <w:proofErr w:type="gramEnd"/>
+        <w:t>the December Appeal</w:t>
+      </w:r>
     </w:p>
     <w:p>
       <w:pPr>
@@ -3461,13 +3345,7 @@
         <w:spacing w:after="0" w:line="240" w:lineRule="auto"/>
       </w:pPr>
       <w:r>
-        <w:t xml:space="preserve">Individual donations from </w:t>
-      </w:r>
-      <w:r>
-        <w:t>‘An Evening for the Stars’</w:t>
-      </w:r>
-      <w:r>
-        <w:t xml:space="preserve"> (separate from sponsorships, auction sales, ticket sales, etc. for the event)</w:t>
+        <w:t>Individual donations from ‘An Evening for the Stars’ (separate from sponsorships, auction sales, ticket sales, etc. for the event)</w:t>
       </w:r>
     </w:p>
     <w:p>
@@ -3506,23 +3384,7 @@
         <w:spacing w:after="0" w:line="240" w:lineRule="auto"/>
       </w:pPr>
       <w:r>
-        <w:t xml:space="preserve">Overall, a few general positives </w:t>
-      </w:r>
-      <w:proofErr w:type="gramStart"/>
-      <w:r>
-        <w:t>was</w:t>
-      </w:r>
-      <w:proofErr w:type="gramEnd"/>
-      <w:r>
-        <w:t xml:space="preserve"> the continued efficiency of campaigns like the December appeal and Giving Tuesday.  We would also consider the CT/NE event a notable success, not only because the </w:t>
-      </w:r>
-      <w:proofErr w:type="gramStart"/>
-      <w:r>
-        <w:t>Starfish’s</w:t>
-      </w:r>
-      <w:proofErr w:type="gramEnd"/>
-      <w:r>
-        <w:t xml:space="preserve"> did seem to </w:t>
+        <w:t xml:space="preserve">Overall, a few general positives was the continued efficiency of campaigns like the December appeal and Giving Tuesday.  We would also consider the CT/NE event a notable success, not only because the Starfish’s did seem to </w:t>
       </w:r>
       <w:r>
         <w:lastRenderedPageBreak/>
@@ -3584,25 +3446,7 @@
           <w:bCs/>
           <w:highlight w:val="yellow"/>
         </w:rPr>
-        <w:t xml:space="preserve">We also have not done an analysis where we aggregate all the numbers (revenue, volunteer hours, </w:t>
-      </w:r>
-      <w:proofErr w:type="spellStart"/>
-      <w:r>
-        <w:rPr>
-          <w:b/>
-          <w:bCs/>
-          <w:highlight w:val="yellow"/>
-        </w:rPr>
-        <w:t>etc</w:t>
-      </w:r>
-      <w:proofErr w:type="spellEnd"/>
-      <w:r>
-        <w:rPr>
-          <w:b/>
-          <w:bCs/>
-          <w:highlight w:val="yellow"/>
-        </w:rPr>
-        <w:t>) for the dinner into one category, but we could if there was a specific campaign, or a few specific campaigns, that you wanted to make a comparison with.</w:t>
+        <w:t>We also have not done an analysis where we aggregate all the numbers (revenue, volunteer hours, etc) for the dinner into one category, but we could if there was a specific campaign, or a few specific campaigns, that you wanted to make a comparison with.</w:t>
       </w:r>
     </w:p>
     <w:p>

</xml_diff>